<commit_message>
Further added and improved to the report
</commit_message>
<xml_diff>
--- a/CW_KCSOF_B-Alex-Paquette-C00302989-CA2.docx
+++ b/CW_KCSOF_B-Alex-Paquette-C00302989-CA2.docx
@@ -7,38 +7,74 @@
         <w:pStyle w:val="Title"/>
       </w:pPr>
       <w:r>
+        <w:t xml:space="preserve">Enhancing</w:t>
+      </w:r>
+      <w:r>
+        <w:t xml:space="preserve"> </w:t>
+      </w:r>
+      <w:r>
+        <w:t xml:space="preserve">Scientific</w:t>
+      </w:r>
+      <w:r>
+        <w:t xml:space="preserve"> </w:t>
+      </w:r>
+      <w:r>
+        <w:t xml:space="preserve">Inquiry</w:t>
+      </w:r>
+      <w:r>
+        <w:t xml:space="preserve"> </w:t>
+      </w:r>
+      <w:r>
+        <w:t xml:space="preserve">with</w:t>
+      </w:r>
+      <w:r>
+        <w:t xml:space="preserve"> </w:t>
+      </w:r>
+      <w:r>
+        <w:t xml:space="preserve">R</w:t>
+      </w:r>
+      <w:r>
+        <w:t xml:space="preserve"> </w:t>
+      </w:r>
+      <w:r>
+        <w:t xml:space="preserve">for</w:t>
+      </w:r>
+      <w:r>
+        <w:t xml:space="preserve"> </w:t>
+      </w:r>
+      <w:r>
+        <w:t xml:space="preserve">Data</w:t>
+      </w:r>
+      <w:r>
+        <w:t xml:space="preserve"> </w:t>
+      </w:r>
+      <w:r>
+        <w:t xml:space="preserve">Manipulation</w:t>
+      </w:r>
+      <w:r>
+        <w:t xml:space="preserve"> </w:t>
+      </w:r>
+      <w:r>
+        <w:t xml:space="preserve">and</w:t>
+      </w:r>
+      <w:r>
+        <w:t xml:space="preserve"> </w:t>
+      </w:r>
+      <w:r>
         <w:t xml:space="preserve">Visualization</w:t>
       </w:r>
+    </w:p>
+    <w:p>
+      <w:pPr>
+        <w:pStyle w:val="Author"/>
+      </w:pPr>
+      <w:r>
+        <w:t xml:space="preserve">Alexandre</w:t>
+      </w:r>
       <w:r>
         <w:t xml:space="preserve"> </w:t>
       </w:r>
       <w:r>
-        <w:t xml:space="preserve">in</w:t>
-      </w:r>
-      <w:r>
-        <w:t xml:space="preserve"> </w:t>
-      </w:r>
-      <w:r>
-        <w:t xml:space="preserve">Scientific</w:t>
-      </w:r>
-      <w:r>
-        <w:t xml:space="preserve"> </w:t>
-      </w:r>
-      <w:r>
-        <w:t xml:space="preserve">Studies</w:t>
-      </w:r>
-    </w:p>
-    <w:p>
-      <w:pPr>
-        <w:pStyle w:val="Author"/>
-      </w:pPr>
-      <w:r>
-        <w:t xml:space="preserve">Alexandre</w:t>
-      </w:r>
-      <w:r>
-        <w:t xml:space="preserve"> </w:t>
-      </w:r>
-      <w:r>
         <w:t xml:space="preserve">Paquette</w:t>
       </w:r>
     </w:p>
@@ -48,6 +84,37 @@
       </w:pPr>
       <w:r>
         <w:t xml:space="preserve">2024-04-10</w:t>
+      </w:r>
+    </w:p>
+    <w:sdt>
+      <w:sdtPr>
+        <w:docPartObj>
+          <w:docPartGallery w:val="Table of Contents"/>
+          <w:docPartUnique/>
+        </w:docPartObj>
+      </w:sdtPr>
+      <w:sdtContent>
+        <w:p>
+          <w:pPr>
+            <w:pStyle w:val="TOCHeading"/>
+          </w:pPr>
+          <w:r>
+            <w:t xml:space="preserve">Table of Contents</w:t>
+          </w:r>
+        </w:p>
+        <w:p>
+          <w:r>
+            <w:fldChar w:fldCharType="begin" w:dirty="true"/>
+            <w:instrText xml:space="preserve">TOC \o "1-3" \h \z \u</w:instrText>
+            <w:fldChar w:fldCharType="separate"/>
+            <w:fldChar w:fldCharType="end"/>
+          </w:r>
+        </w:p>
+      </w:sdtContent>
+    </w:sdt>
+    <w:p>
+      <w:r>
+        <w:br w:type="page"/>
       </w:r>
     </w:p>
     <w:bookmarkStart w:id="22" w:name="introduction"/>
@@ -200,14 +267,10 @@
     </w:p>
     <w:p>
       <w:pPr>
-        <w:numPr>
-          <w:ilvl w:val="0"/>
-          <w:numId w:val="1001"/>
-        </w:numPr>
-        <w:pStyle w:val="Compact"/>
-      </w:pPr>
-      <w:r>
-        <w:t xml:space="preserve">How do we take real-world data for a real scientific study, process the data, and visualize it?</w:t>
+        <w:pStyle w:val="FirstParagraph"/>
+      </w:pPr>
+      <w:r>
+        <w:t xml:space="preserve">The focal point of our investigation revolves around a central research question: How do we effectively transform real-world data from scientific studies into meaningful visual representations that facilitate insight and understanding? This inquiry stems from the imperative to distill scientific data into actionable insights, particularly within the context of scientific research.</w:t>
       </w:r>
     </w:p>
     <w:bookmarkStart w:id="23" w:name="rationale-behind-the-study"/>
@@ -221,26 +284,18 @@
     </w:p>
     <w:p>
       <w:pPr>
-        <w:numPr>
-          <w:ilvl w:val="0"/>
-          <w:numId w:val="1002"/>
-        </w:numPr>
-        <w:pStyle w:val="Compact"/>
-      </w:pPr>
-      <w:r>
-        <w:t xml:space="preserve">We need to display the relationship between bio-priming seeds and the overall health of the plant at germination</w:t>
-      </w:r>
-    </w:p>
-    <w:p>
-      <w:pPr>
-        <w:numPr>
-          <w:ilvl w:val="0"/>
-          <w:numId w:val="1002"/>
-        </w:numPr>
-        <w:pStyle w:val="Compact"/>
-      </w:pPr>
-      <w:r>
-        <w:t xml:space="preserve">visualizing the data helps us visibly compare root length averages and growth overtime compared to the control non-exposed plants</w:t>
+        <w:pStyle w:val="FirstParagraph"/>
+      </w:pPr>
+      <w:r>
+        <w:t xml:space="preserve">Our study aims to shed light on the process of taking real-world data from a scientific study, manipulating it to extract meaningful insights, and visualizing these insights for enhanced comprehension. Specifically, our interest lies in exploring the relationship between the application of bio-priming agents on seeds and the resulting health and vigor of plants during the germination stage.</w:t>
+      </w:r>
+    </w:p>
+    <w:p>
+      <w:pPr>
+        <w:pStyle w:val="BodyText"/>
+      </w:pPr>
+      <w:r>
+        <w:t xml:space="preserve">Data visualization serves as a powerful tool in this endeavor, enabling us to visually compare growth parameters and trends between bio-primed seeds and control non-exposed plants. Through visual representations, we seek to uncover patterns, trends, and correlations within the data, providing valuable insights into the efficacy of bio-priming as a plant growth promoter.</w:t>
       </w:r>
     </w:p>
     <w:bookmarkEnd w:id="23"/>
@@ -255,26 +310,26 @@
     </w:p>
     <w:p>
       <w:pPr>
-        <w:numPr>
-          <w:ilvl w:val="0"/>
-          <w:numId w:val="1003"/>
-        </w:numPr>
-        <w:pStyle w:val="Compact"/>
-      </w:pPr>
-      <w:r>
-        <w:t xml:space="preserve">we do this by looking at root and sprout growth (length, size, coloration)</w:t>
-      </w:r>
-    </w:p>
-    <w:p>
-      <w:pPr>
-        <w:numPr>
-          <w:ilvl w:val="0"/>
-          <w:numId w:val="1003"/>
-        </w:numPr>
-        <w:pStyle w:val="Compact"/>
-      </w:pPr>
-      <w:r>
-        <w:t xml:space="preserve">to determine if there are differing affects on monocot and dicot plants</w:t>
+        <w:pStyle w:val="FirstParagraph"/>
+      </w:pPr>
+      <w:r>
+        <w:t xml:space="preserve">Our methodology revolves around leveraging programming tools, specifically R and relevant libraries, to manipulate and visualize the data obtained from the scientific study. By harnessing the capabilities of R programming and associated libraries, we aim to streamline the data processing and visualization workflows, facilitating efficient analysis and interpretation of the dataset.</w:t>
+      </w:r>
+    </w:p>
+    <w:p>
+      <w:pPr>
+        <w:pStyle w:val="BodyText"/>
+      </w:pPr>
+      <w:r>
+        <w:t xml:space="preserve">The specific libraries and techniques employed will be determined based on the nature of the data and the visualization requirements. However, our methodology will prioritize clarity, accuracy, and reproducibility, ensuring that the visualizations produced effectively communicate the insights derived from the data.</w:t>
+      </w:r>
+    </w:p>
+    <w:p>
+      <w:pPr>
+        <w:pStyle w:val="BodyText"/>
+      </w:pPr>
+      <w:r>
+        <w:t xml:space="preserve">This approach allows us to not only explore the intricacies of data manipulation and visualization within the context of scientific research but also lays the foundation for future research endeavors in data-driven inquiry.</w:t>
       </w:r>
     </w:p>
     <w:bookmarkEnd w:id="24"/>
@@ -309,7 +364,7 @@
       </w:r>
     </w:p>
     <w:bookmarkEnd w:id="28"/>
-    <w:bookmarkStart w:id="32" w:name="glossary-of-terms"/>
+    <w:bookmarkStart w:id="29" w:name="glossary-of-terms"/>
     <w:p>
       <w:pPr>
         <w:pStyle w:val="Heading1"/>
@@ -318,15 +373,6 @@
         <w:t xml:space="preserve">Glossary of Terms</w:t>
       </w:r>
     </w:p>
-    <w:bookmarkStart w:id="29" w:name="biology"/>
-    <w:p>
-      <w:pPr>
-        <w:pStyle w:val="Heading2"/>
-      </w:pPr>
-      <w:r>
-        <w:t xml:space="preserve">Biology</w:t>
-      </w:r>
-    </w:p>
     <w:p>
       <w:pPr>
         <w:pStyle w:val="DefinitionTerm"/>
@@ -392,27 +438,6 @@
       </w:r>
     </w:p>
     <w:bookmarkEnd w:id="29"/>
-    <w:bookmarkStart w:id="30" w:name="visualization"/>
-    <w:p>
-      <w:pPr>
-        <w:pStyle w:val="Heading2"/>
-      </w:pPr>
-      <w:r>
-        <w:t xml:space="preserve">Visualization</w:t>
-      </w:r>
-    </w:p>
-    <w:bookmarkEnd w:id="30"/>
-    <w:bookmarkStart w:id="31" w:name="data-science"/>
-    <w:p>
-      <w:pPr>
-        <w:pStyle w:val="Heading2"/>
-      </w:pPr>
-      <w:r>
-        <w:t xml:space="preserve">Data Science</w:t>
-      </w:r>
-    </w:p>
-    <w:bookmarkEnd w:id="31"/>
-    <w:bookmarkEnd w:id="32"/>
     <w:sectPr/>
   </w:body>
 </w:document>
@@ -519,93 +544,8 @@
       </w:pPr>
     </w:lvl>
   </w:abstractNum>
-  <w:abstractNum w:abstractNumId="991">
-    <w:nsid w:val="A991"/>
-    <w:multiLevelType w:val="multilevel"/>
-    <w:lvl w:ilvl="0">
-      <w:numFmt w:val="bullet"/>
-      <w:lvlText w:val="•"/>
-      <w:lvlJc w:val="left"/>
-      <w:pPr>
-        <w:ind w:left="720" w:hanging="480"/>
-      </w:pPr>
-    </w:lvl>
-    <w:lvl w:ilvl="1">
-      <w:numFmt w:val="bullet"/>
-      <w:lvlText w:val="–"/>
-      <w:lvlJc w:val="left"/>
-      <w:pPr>
-        <w:ind w:left="1440" w:hanging="480"/>
-      </w:pPr>
-    </w:lvl>
-    <w:lvl w:ilvl="2">
-      <w:numFmt w:val="bullet"/>
-      <w:lvlText w:val="•"/>
-      <w:lvlJc w:val="left"/>
-      <w:pPr>
-        <w:ind w:left="2160" w:hanging="480"/>
-      </w:pPr>
-    </w:lvl>
-    <w:lvl w:ilvl="3">
-      <w:numFmt w:val="bullet"/>
-      <w:lvlText w:val="–"/>
-      <w:lvlJc w:val="left"/>
-      <w:pPr>
-        <w:ind w:left="2880" w:hanging="480"/>
-      </w:pPr>
-    </w:lvl>
-    <w:lvl w:ilvl="4">
-      <w:numFmt w:val="bullet"/>
-      <w:lvlText w:val="•"/>
-      <w:lvlJc w:val="left"/>
-      <w:pPr>
-        <w:ind w:left="3600" w:hanging="480"/>
-      </w:pPr>
-    </w:lvl>
-    <w:lvl w:ilvl="5">
-      <w:numFmt w:val="bullet"/>
-      <w:lvlText w:val="–"/>
-      <w:lvlJc w:val="left"/>
-      <w:pPr>
-        <w:ind w:left="4320" w:hanging="480"/>
-      </w:pPr>
-    </w:lvl>
-    <w:lvl w:ilvl="6">
-      <w:numFmt w:val="bullet"/>
-      <w:lvlText w:val="•"/>
-      <w:lvlJc w:val="left"/>
-      <w:pPr>
-        <w:ind w:left="5040" w:hanging="480"/>
-      </w:pPr>
-    </w:lvl>
-    <w:lvl w:ilvl="7">
-      <w:numFmt w:val="bullet"/>
-      <w:lvlText w:val="–"/>
-      <w:lvlJc w:val="left"/>
-      <w:pPr>
-        <w:ind w:left="5760" w:hanging="480"/>
-      </w:pPr>
-    </w:lvl>
-    <w:lvl w:ilvl="8">
-      <w:numFmt w:val="bullet"/>
-      <w:lvlText w:val="•"/>
-      <w:lvlJc w:val="left"/>
-      <w:pPr>
-        <w:ind w:left="6480" w:hanging="480"/>
-      </w:pPr>
-    </w:lvl>
-  </w:abstractNum>
   <w:num w:numId="1000">
     <w:abstractNumId w:val="990"/>
-  </w:num>
-  <w:num w:numId="1001">
-    <w:abstractNumId w:val="991"/>
-  </w:num>
-  <w:num w:numId="1002">
-    <w:abstractNumId w:val="991"/>
-  </w:num>
-  <w:num w:numId="1003">
-    <w:abstractNumId w:val="991"/>
   </w:num>
 </w:numbering>
 </file>

</xml_diff>

<commit_message>
Performed data manipulation and data generation
</commit_message>
<xml_diff>
--- a/CW_KCSOF_B-Alex-Paquette-C00302989-CA2.docx
+++ b/CW_KCSOF_B-Alex-Paquette-C00302989-CA2.docx
@@ -83,7 +83,7 @@
         <w:pStyle w:val="Date"/>
       </w:pPr>
       <w:r>
-        <w:t xml:space="preserve">2024-04-11</w:t>
+        <w:t xml:space="preserve">2024-04-13</w:t>
       </w:r>
     </w:p>
     <w:sdt>
@@ -295,7 +295,7 @@
         <w:pStyle w:val="BodyText"/>
       </w:pPr>
       <w:r>
-        <w:t xml:space="preserve">Data visualization serves as a powerful tool in this endeavor, enabling us to visually compare growth parameters and trends between experimental bioprimed seeds and control non-exposed seeds. Through visual representations, we seek to uncover patterns, trends, and correlations within the data, providing valuable insights into the efficacy of biopriming with PGPB as a plant growth promoter.</w:t>
+        <w:t xml:space="preserve">Data visualization serves as a powerful tool in this endeavor, enabling us to visually compare growth parameters and trends between experimental bioprimed seeds and control non-exposed seeds. Through visual representations, we seek to uncover patterns, trends, and correlations within the growth data, providing valuable insights into the efficacy of biopriming with PGPB as a plant growth promoter.</w:t>
       </w:r>
     </w:p>
     <w:bookmarkEnd w:id="23"/>
@@ -334,7 +334,7 @@
     </w:p>
     <w:bookmarkEnd w:id="24"/>
     <w:bookmarkEnd w:id="25"/>
-    <w:bookmarkStart w:id="26" w:name="data-manipulation"/>
+    <w:bookmarkStart w:id="30" w:name="data-manipulation"/>
     <w:p>
       <w:pPr>
         <w:pStyle w:val="Heading1"/>
@@ -343,18 +343,2629 @@
         <w:t xml:space="preserve">Data Manipulation</w:t>
       </w:r>
     </w:p>
+    <w:p>
+      <w:pPr>
+        <w:pStyle w:val="FirstParagraph"/>
+      </w:pPr>
+      <w:r>
+        <w:t xml:space="preserve">These are the libraries we’ll be using</w:t>
+      </w:r>
+    </w:p>
+    <w:p>
+      <w:pPr>
+        <w:pStyle w:val="SourceCode"/>
+      </w:pPr>
+      <w:r>
+        <w:rPr>
+          <w:rStyle w:val="FunctionTok"/>
+        </w:rPr>
+        <w:t xml:space="preserve">library</w:t>
+      </w:r>
+      <w:r>
+        <w:rPr>
+          <w:rStyle w:val="NormalTok"/>
+        </w:rPr>
+        <w:t xml:space="preserve">(dplyr)</w:t>
+      </w:r>
+    </w:p>
+    <w:p>
+      <w:pPr>
+        <w:pStyle w:val="SourceCode"/>
+      </w:pPr>
+      <w:r>
+        <w:rPr>
+          <w:rStyle w:val="VerbatimChar"/>
+        </w:rPr>
+        <w:t xml:space="preserve">## </w:t>
+      </w:r>
+      <w:r>
+        <w:br/>
+      </w:r>
+      <w:r>
+        <w:rPr>
+          <w:rStyle w:val="VerbatimChar"/>
+        </w:rPr>
+        <w:t xml:space="preserve">## Attaching package: 'dplyr'</w:t>
+      </w:r>
+    </w:p>
+    <w:p>
+      <w:pPr>
+        <w:pStyle w:val="SourceCode"/>
+      </w:pPr>
+      <w:r>
+        <w:rPr>
+          <w:rStyle w:val="VerbatimChar"/>
+        </w:rPr>
+        <w:t xml:space="preserve">## The following objects are masked from 'package:stats':</w:t>
+      </w:r>
+      <w:r>
+        <w:br/>
+      </w:r>
+      <w:r>
+        <w:rPr>
+          <w:rStyle w:val="VerbatimChar"/>
+        </w:rPr>
+        <w:t xml:space="preserve">## </w:t>
+      </w:r>
+      <w:r>
+        <w:br/>
+      </w:r>
+      <w:r>
+        <w:rPr>
+          <w:rStyle w:val="VerbatimChar"/>
+        </w:rPr>
+        <w:t xml:space="preserve">##     filter, lag</w:t>
+      </w:r>
+    </w:p>
+    <w:p>
+      <w:pPr>
+        <w:pStyle w:val="SourceCode"/>
+      </w:pPr>
+      <w:r>
+        <w:rPr>
+          <w:rStyle w:val="VerbatimChar"/>
+        </w:rPr>
+        <w:t xml:space="preserve">## The following objects are masked from 'package:base':</w:t>
+      </w:r>
+      <w:r>
+        <w:br/>
+      </w:r>
+      <w:r>
+        <w:rPr>
+          <w:rStyle w:val="VerbatimChar"/>
+        </w:rPr>
+        <w:t xml:space="preserve">## </w:t>
+      </w:r>
+      <w:r>
+        <w:br/>
+      </w:r>
+      <w:r>
+        <w:rPr>
+          <w:rStyle w:val="VerbatimChar"/>
+        </w:rPr>
+        <w:t xml:space="preserve">##     intersect, setdiff, setequal, union</w:t>
+      </w:r>
+    </w:p>
+    <w:p>
+      <w:pPr>
+        <w:pStyle w:val="SourceCode"/>
+      </w:pPr>
+      <w:r>
+        <w:rPr>
+          <w:rStyle w:val="FunctionTok"/>
+        </w:rPr>
+        <w:t xml:space="preserve">library</w:t>
+      </w:r>
+      <w:r>
+        <w:rPr>
+          <w:rStyle w:val="NormalTok"/>
+        </w:rPr>
+        <w:t xml:space="preserve">(tidyr)</w:t>
+      </w:r>
+    </w:p>
+    <w:p>
+      <w:pPr>
+        <w:pStyle w:val="FirstParagraph"/>
+      </w:pPr>
+      <w:r>
+        <w:t xml:space="preserve">Load the data from the .csv and save it in a variable</w:t>
+      </w:r>
+    </w:p>
+    <w:p>
+      <w:pPr>
+        <w:pStyle w:val="SourceCode"/>
+      </w:pPr>
+      <w:r>
+        <w:rPr>
+          <w:rStyle w:val="NormalTok"/>
+        </w:rPr>
+        <w:t xml:space="preserve">bioData </w:t>
+      </w:r>
+      <w:r>
+        <w:rPr>
+          <w:rStyle w:val="OtherTok"/>
+        </w:rPr>
+        <w:t xml:space="preserve">&lt;-</w:t>
+      </w:r>
+      <w:r>
+        <w:rPr>
+          <w:rStyle w:val="NormalTok"/>
+        </w:rPr>
+        <w:t xml:space="preserve"> </w:t>
+      </w:r>
+      <w:r>
+        <w:rPr>
+          <w:rStyle w:val="FunctionTok"/>
+        </w:rPr>
+        <w:t xml:space="preserve">read.csv</w:t>
+      </w:r>
+      <w:r>
+        <w:rPr>
+          <w:rStyle w:val="NormalTok"/>
+        </w:rPr>
+        <w:t xml:space="preserve">(</w:t>
+      </w:r>
+      <w:r>
+        <w:rPr>
+          <w:rStyle w:val="StringTok"/>
+        </w:rPr>
+        <w:t xml:space="preserve">"rawData.csv"</w:t>
+      </w:r>
+      <w:r>
+        <w:rPr>
+          <w:rStyle w:val="NormalTok"/>
+        </w:rPr>
+        <w:t xml:space="preserve">)</w:t>
+      </w:r>
+    </w:p>
+    <w:bookmarkStart w:id="26" w:name="data-cleanup"/>
+    <w:p>
+      <w:pPr>
+        <w:pStyle w:val="Heading2"/>
+      </w:pPr>
+      <w:r>
+        <w:t xml:space="preserve">Data Cleanup</w:t>
+      </w:r>
+    </w:p>
+    <w:p>
+      <w:pPr>
+        <w:pStyle w:val="FirstParagraph"/>
+      </w:pPr>
+      <w:r>
+        <w:t xml:space="preserve">Replace all NA values with 0</w:t>
+      </w:r>
+    </w:p>
+    <w:p>
+      <w:pPr>
+        <w:pStyle w:val="SourceCode"/>
+      </w:pPr>
+      <w:r>
+        <w:rPr>
+          <w:rStyle w:val="NormalTok"/>
+        </w:rPr>
+        <w:t xml:space="preserve">bioData[</w:t>
+      </w:r>
+      <w:r>
+        <w:rPr>
+          <w:rStyle w:val="FunctionTok"/>
+        </w:rPr>
+        <w:t xml:space="preserve">is.na</w:t>
+      </w:r>
+      <w:r>
+        <w:rPr>
+          <w:rStyle w:val="NormalTok"/>
+        </w:rPr>
+        <w:t xml:space="preserve">(bioData)] </w:t>
+      </w:r>
+      <w:r>
+        <w:rPr>
+          <w:rStyle w:val="OtherTok"/>
+        </w:rPr>
+        <w:t xml:space="preserve">&lt;-</w:t>
+      </w:r>
+      <w:r>
+        <w:rPr>
+          <w:rStyle w:val="NormalTok"/>
+        </w:rPr>
+        <w:t xml:space="preserve"> </w:t>
+      </w:r>
+      <w:r>
+        <w:rPr>
+          <w:rStyle w:val="DecValTok"/>
+        </w:rPr>
+        <w:t xml:space="preserve">0</w:t>
+      </w:r>
+    </w:p>
+    <w:p>
+      <w:pPr>
+        <w:pStyle w:val="FirstParagraph"/>
+      </w:pPr>
+      <w:r>
+        <w:t xml:space="preserve">Setting values to be all lower case for consistency (except for Group column)</w:t>
+      </w:r>
+    </w:p>
+    <w:p>
+      <w:pPr>
+        <w:pStyle w:val="SourceCode"/>
+      </w:pPr>
+      <w:r>
+        <w:rPr>
+          <w:rStyle w:val="NormalTok"/>
+        </w:rPr>
+        <w:t xml:space="preserve">bioData</w:t>
+      </w:r>
+      <w:r>
+        <w:rPr>
+          <w:rStyle w:val="SpecialCharTok"/>
+        </w:rPr>
+        <w:t xml:space="preserve">$</w:t>
+      </w:r>
+      <w:r>
+        <w:rPr>
+          <w:rStyle w:val="NormalTok"/>
+        </w:rPr>
+        <w:t xml:space="preserve">Plant.Type </w:t>
+      </w:r>
+      <w:r>
+        <w:rPr>
+          <w:rStyle w:val="OtherTok"/>
+        </w:rPr>
+        <w:t xml:space="preserve">&lt;-</w:t>
+      </w:r>
+      <w:r>
+        <w:rPr>
+          <w:rStyle w:val="NormalTok"/>
+        </w:rPr>
+        <w:t xml:space="preserve"> </w:t>
+      </w:r>
+      <w:r>
+        <w:rPr>
+          <w:rStyle w:val="FunctionTok"/>
+        </w:rPr>
+        <w:t xml:space="preserve">tolower</w:t>
+      </w:r>
+      <w:r>
+        <w:rPr>
+          <w:rStyle w:val="NormalTok"/>
+        </w:rPr>
+        <w:t xml:space="preserve">(bioData</w:t>
+      </w:r>
+      <w:r>
+        <w:rPr>
+          <w:rStyle w:val="SpecialCharTok"/>
+        </w:rPr>
+        <w:t xml:space="preserve">$</w:t>
+      </w:r>
+      <w:r>
+        <w:rPr>
+          <w:rStyle w:val="NormalTok"/>
+        </w:rPr>
+        <w:t xml:space="preserve">Plant.Type)</w:t>
+      </w:r>
+      <w:r>
+        <w:br/>
+      </w:r>
+      <w:r>
+        <w:rPr>
+          <w:rStyle w:val="NormalTok"/>
+        </w:rPr>
+        <w:t xml:space="preserve">bioData</w:t>
+      </w:r>
+      <w:r>
+        <w:rPr>
+          <w:rStyle w:val="SpecialCharTok"/>
+        </w:rPr>
+        <w:t xml:space="preserve">$</w:t>
+      </w:r>
+      <w:r>
+        <w:rPr>
+          <w:rStyle w:val="NormalTok"/>
+        </w:rPr>
+        <w:t xml:space="preserve">Control.Experimental </w:t>
+      </w:r>
+      <w:r>
+        <w:rPr>
+          <w:rStyle w:val="OtherTok"/>
+        </w:rPr>
+        <w:t xml:space="preserve">&lt;-</w:t>
+      </w:r>
+      <w:r>
+        <w:rPr>
+          <w:rStyle w:val="NormalTok"/>
+        </w:rPr>
+        <w:t xml:space="preserve"> </w:t>
+      </w:r>
+      <w:r>
+        <w:rPr>
+          <w:rStyle w:val="FunctionTok"/>
+        </w:rPr>
+        <w:t xml:space="preserve">tolower</w:t>
+      </w:r>
+      <w:r>
+        <w:rPr>
+          <w:rStyle w:val="NormalTok"/>
+        </w:rPr>
+        <w:t xml:space="preserve">(bioData</w:t>
+      </w:r>
+      <w:r>
+        <w:rPr>
+          <w:rStyle w:val="SpecialCharTok"/>
+        </w:rPr>
+        <w:t xml:space="preserve">$</w:t>
+      </w:r>
+      <w:r>
+        <w:rPr>
+          <w:rStyle w:val="NormalTok"/>
+        </w:rPr>
+        <w:t xml:space="preserve">Control.Experimental)</w:t>
+      </w:r>
+      <w:r>
+        <w:br/>
+      </w:r>
+      <w:r>
+        <w:rPr>
+          <w:rStyle w:val="NormalTok"/>
+        </w:rPr>
+        <w:t xml:space="preserve">bioData</w:t>
+      </w:r>
+      <w:r>
+        <w:rPr>
+          <w:rStyle w:val="SpecialCharTok"/>
+        </w:rPr>
+        <w:t xml:space="preserve">$</w:t>
+      </w:r>
+      <w:r>
+        <w:rPr>
+          <w:rStyle w:val="NormalTok"/>
+        </w:rPr>
+        <w:t xml:space="preserve">Common.Name </w:t>
+      </w:r>
+      <w:r>
+        <w:rPr>
+          <w:rStyle w:val="OtherTok"/>
+        </w:rPr>
+        <w:t xml:space="preserve">&lt;-</w:t>
+      </w:r>
+      <w:r>
+        <w:rPr>
+          <w:rStyle w:val="NormalTok"/>
+        </w:rPr>
+        <w:t xml:space="preserve"> </w:t>
+      </w:r>
+      <w:r>
+        <w:rPr>
+          <w:rStyle w:val="FunctionTok"/>
+        </w:rPr>
+        <w:t xml:space="preserve">tolower</w:t>
+      </w:r>
+      <w:r>
+        <w:rPr>
+          <w:rStyle w:val="NormalTok"/>
+        </w:rPr>
+        <w:t xml:space="preserve">(bioData</w:t>
+      </w:r>
+      <w:r>
+        <w:rPr>
+          <w:rStyle w:val="SpecialCharTok"/>
+        </w:rPr>
+        <w:t xml:space="preserve">$</w:t>
+      </w:r>
+      <w:r>
+        <w:rPr>
+          <w:rStyle w:val="NormalTok"/>
+        </w:rPr>
+        <w:t xml:space="preserve">Common.Name)</w:t>
+      </w:r>
+      <w:r>
+        <w:br/>
+      </w:r>
+      <w:r>
+        <w:rPr>
+          <w:rStyle w:val="NormalTok"/>
+        </w:rPr>
+        <w:t xml:space="preserve">bioData</w:t>
+      </w:r>
+      <w:r>
+        <w:rPr>
+          <w:rStyle w:val="SpecialCharTok"/>
+        </w:rPr>
+        <w:t xml:space="preserve">$</w:t>
+      </w:r>
+      <w:r>
+        <w:rPr>
+          <w:rStyle w:val="NormalTok"/>
+        </w:rPr>
+        <w:t xml:space="preserve">Scientific.Name </w:t>
+      </w:r>
+      <w:r>
+        <w:rPr>
+          <w:rStyle w:val="OtherTok"/>
+        </w:rPr>
+        <w:t xml:space="preserve">&lt;-</w:t>
+      </w:r>
+      <w:r>
+        <w:rPr>
+          <w:rStyle w:val="NormalTok"/>
+        </w:rPr>
+        <w:t xml:space="preserve"> </w:t>
+      </w:r>
+      <w:r>
+        <w:rPr>
+          <w:rStyle w:val="FunctionTok"/>
+        </w:rPr>
+        <w:t xml:space="preserve">tolower</w:t>
+      </w:r>
+      <w:r>
+        <w:rPr>
+          <w:rStyle w:val="NormalTok"/>
+        </w:rPr>
+        <w:t xml:space="preserve">(bioData</w:t>
+      </w:r>
+      <w:r>
+        <w:rPr>
+          <w:rStyle w:val="SpecialCharTok"/>
+        </w:rPr>
+        <w:t xml:space="preserve">$</w:t>
+      </w:r>
+      <w:r>
+        <w:rPr>
+          <w:rStyle w:val="NormalTok"/>
+        </w:rPr>
+        <w:t xml:space="preserve">Scientific.Name)</w:t>
+      </w:r>
+    </w:p>
+    <w:p>
+      <w:pPr>
+        <w:pStyle w:val="FirstParagraph"/>
+      </w:pPr>
+      <w:r>
+        <w:t xml:space="preserve">Converting the Group, Plant Type, and Control/Experimental columns to a categorical data type (factor)</w:t>
+      </w:r>
+    </w:p>
+    <w:p>
+      <w:pPr>
+        <w:pStyle w:val="SourceCode"/>
+      </w:pPr>
+      <w:r>
+        <w:rPr>
+          <w:rStyle w:val="NormalTok"/>
+        </w:rPr>
+        <w:t xml:space="preserve">bioData</w:t>
+      </w:r>
+      <w:r>
+        <w:rPr>
+          <w:rStyle w:val="SpecialCharTok"/>
+        </w:rPr>
+        <w:t xml:space="preserve">$</w:t>
+      </w:r>
+      <w:r>
+        <w:rPr>
+          <w:rStyle w:val="NormalTok"/>
+        </w:rPr>
+        <w:t xml:space="preserve">Group </w:t>
+      </w:r>
+      <w:r>
+        <w:rPr>
+          <w:rStyle w:val="OtherTok"/>
+        </w:rPr>
+        <w:t xml:space="preserve">&lt;-</w:t>
+      </w:r>
+      <w:r>
+        <w:rPr>
+          <w:rStyle w:val="NormalTok"/>
+        </w:rPr>
+        <w:t xml:space="preserve"> </w:t>
+      </w:r>
+      <w:r>
+        <w:rPr>
+          <w:rStyle w:val="FunctionTok"/>
+        </w:rPr>
+        <w:t xml:space="preserve">factor</w:t>
+      </w:r>
+      <w:r>
+        <w:rPr>
+          <w:rStyle w:val="NormalTok"/>
+        </w:rPr>
+        <w:t xml:space="preserve">(bioData</w:t>
+      </w:r>
+      <w:r>
+        <w:rPr>
+          <w:rStyle w:val="SpecialCharTok"/>
+        </w:rPr>
+        <w:t xml:space="preserve">$</w:t>
+      </w:r>
+      <w:r>
+        <w:rPr>
+          <w:rStyle w:val="NormalTok"/>
+        </w:rPr>
+        <w:t xml:space="preserve">Group)</w:t>
+      </w:r>
+      <w:r>
+        <w:br/>
+      </w:r>
+      <w:r>
+        <w:rPr>
+          <w:rStyle w:val="NormalTok"/>
+        </w:rPr>
+        <w:t xml:space="preserve">bioData</w:t>
+      </w:r>
+      <w:r>
+        <w:rPr>
+          <w:rStyle w:val="SpecialCharTok"/>
+        </w:rPr>
+        <w:t xml:space="preserve">$</w:t>
+      </w:r>
+      <w:r>
+        <w:rPr>
+          <w:rStyle w:val="NormalTok"/>
+        </w:rPr>
+        <w:t xml:space="preserve">Plant.Type </w:t>
+      </w:r>
+      <w:r>
+        <w:rPr>
+          <w:rStyle w:val="OtherTok"/>
+        </w:rPr>
+        <w:t xml:space="preserve">&lt;-</w:t>
+      </w:r>
+      <w:r>
+        <w:rPr>
+          <w:rStyle w:val="NormalTok"/>
+        </w:rPr>
+        <w:t xml:space="preserve"> </w:t>
+      </w:r>
+      <w:r>
+        <w:rPr>
+          <w:rStyle w:val="FunctionTok"/>
+        </w:rPr>
+        <w:t xml:space="preserve">factor</w:t>
+      </w:r>
+      <w:r>
+        <w:rPr>
+          <w:rStyle w:val="NormalTok"/>
+        </w:rPr>
+        <w:t xml:space="preserve">(bioData</w:t>
+      </w:r>
+      <w:r>
+        <w:rPr>
+          <w:rStyle w:val="SpecialCharTok"/>
+        </w:rPr>
+        <w:t xml:space="preserve">$</w:t>
+      </w:r>
+      <w:r>
+        <w:rPr>
+          <w:rStyle w:val="NormalTok"/>
+        </w:rPr>
+        <w:t xml:space="preserve">Plant.Type)</w:t>
+      </w:r>
+      <w:r>
+        <w:br/>
+      </w:r>
+      <w:r>
+        <w:rPr>
+          <w:rStyle w:val="NormalTok"/>
+        </w:rPr>
+        <w:t xml:space="preserve">bioData</w:t>
+      </w:r>
+      <w:r>
+        <w:rPr>
+          <w:rStyle w:val="SpecialCharTok"/>
+        </w:rPr>
+        <w:t xml:space="preserve">$</w:t>
+      </w:r>
+      <w:r>
+        <w:rPr>
+          <w:rStyle w:val="NormalTok"/>
+        </w:rPr>
+        <w:t xml:space="preserve">Control.Experimental </w:t>
+      </w:r>
+      <w:r>
+        <w:rPr>
+          <w:rStyle w:val="OtherTok"/>
+        </w:rPr>
+        <w:t xml:space="preserve">&lt;-</w:t>
+      </w:r>
+      <w:r>
+        <w:rPr>
+          <w:rStyle w:val="NormalTok"/>
+        </w:rPr>
+        <w:t xml:space="preserve"> </w:t>
+      </w:r>
+      <w:r>
+        <w:rPr>
+          <w:rStyle w:val="FunctionTok"/>
+        </w:rPr>
+        <w:t xml:space="preserve">factor</w:t>
+      </w:r>
+      <w:r>
+        <w:rPr>
+          <w:rStyle w:val="NormalTok"/>
+        </w:rPr>
+        <w:t xml:space="preserve">(bioData</w:t>
+      </w:r>
+      <w:r>
+        <w:rPr>
+          <w:rStyle w:val="SpecialCharTok"/>
+        </w:rPr>
+        <w:t xml:space="preserve">$</w:t>
+      </w:r>
+      <w:r>
+        <w:rPr>
+          <w:rStyle w:val="NormalTok"/>
+        </w:rPr>
+        <w:t xml:space="preserve">Control.Experimental)</w:t>
+      </w:r>
+    </w:p>
+    <w:p>
+      <w:pPr>
+        <w:pStyle w:val="FirstParagraph"/>
+      </w:pPr>
+      <w:r>
+        <w:t xml:space="preserve">We will be renaming the columns to fix spelling mistake and apply a consistent format to our dataset.</w:t>
+      </w:r>
+    </w:p>
+    <w:p>
+      <w:pPr>
+        <w:pStyle w:val="SourceCode"/>
+      </w:pPr>
+      <w:r>
+        <w:rPr>
+          <w:rStyle w:val="NormalTok"/>
+        </w:rPr>
+        <w:t xml:space="preserve">bioData </w:t>
+      </w:r>
+      <w:r>
+        <w:rPr>
+          <w:rStyle w:val="OtherTok"/>
+        </w:rPr>
+        <w:t xml:space="preserve">&lt;-</w:t>
+      </w:r>
+      <w:r>
+        <w:rPr>
+          <w:rStyle w:val="NormalTok"/>
+        </w:rPr>
+        <w:t xml:space="preserve"> bioData </w:t>
+      </w:r>
+      <w:r>
+        <w:rPr>
+          <w:rStyle w:val="SpecialCharTok"/>
+        </w:rPr>
+        <w:t xml:space="preserve">%&gt;%</w:t>
+      </w:r>
+      <w:r>
+        <w:br/>
+      </w:r>
+      <w:r>
+        <w:rPr>
+          <w:rStyle w:val="NormalTok"/>
+        </w:rPr>
+        <w:t xml:space="preserve">  </w:t>
+      </w:r>
+      <w:r>
+        <w:rPr>
+          <w:rStyle w:val="FunctionTok"/>
+        </w:rPr>
+        <w:t xml:space="preserve">rename</w:t>
+      </w:r>
+      <w:r>
+        <w:rPr>
+          <w:rStyle w:val="NormalTok"/>
+        </w:rPr>
+        <w:t xml:space="preserve">(</w:t>
+      </w:r>
+      <w:r>
+        <w:rPr>
+          <w:rStyle w:val="AttributeTok"/>
+        </w:rPr>
+        <w:t xml:space="preserve">Common_Name =</w:t>
+      </w:r>
+      <w:r>
+        <w:rPr>
+          <w:rStyle w:val="NormalTok"/>
+        </w:rPr>
+        <w:t xml:space="preserve"> Common.Name,</w:t>
+      </w:r>
+      <w:r>
+        <w:br/>
+      </w:r>
+      <w:r>
+        <w:rPr>
+          <w:rStyle w:val="NormalTok"/>
+        </w:rPr>
+        <w:t xml:space="preserve">         </w:t>
+      </w:r>
+      <w:r>
+        <w:rPr>
+          <w:rStyle w:val="AttributeTok"/>
+        </w:rPr>
+        <w:t xml:space="preserve">Scientific_Name =</w:t>
+      </w:r>
+      <w:r>
+        <w:rPr>
+          <w:rStyle w:val="NormalTok"/>
+        </w:rPr>
+        <w:t xml:space="preserve"> Scientific.Name,</w:t>
+      </w:r>
+      <w:r>
+        <w:br/>
+      </w:r>
+      <w:r>
+        <w:rPr>
+          <w:rStyle w:val="NormalTok"/>
+        </w:rPr>
+        <w:t xml:space="preserve">         </w:t>
+      </w:r>
+      <w:r>
+        <w:rPr>
+          <w:rStyle w:val="AttributeTok"/>
+        </w:rPr>
+        <w:t xml:space="preserve">Plant_Type =</w:t>
+      </w:r>
+      <w:r>
+        <w:rPr>
+          <w:rStyle w:val="NormalTok"/>
+        </w:rPr>
+        <w:t xml:space="preserve"> Plant.Type,</w:t>
+      </w:r>
+      <w:r>
+        <w:br/>
+      </w:r>
+      <w:r>
+        <w:rPr>
+          <w:rStyle w:val="NormalTok"/>
+        </w:rPr>
+        <w:t xml:space="preserve">         </w:t>
+      </w:r>
+      <w:r>
+        <w:rPr>
+          <w:rStyle w:val="AttributeTok"/>
+        </w:rPr>
+        <w:t xml:space="preserve">Controler_Experimental =</w:t>
+      </w:r>
+      <w:r>
+        <w:rPr>
+          <w:rStyle w:val="NormalTok"/>
+        </w:rPr>
+        <w:t xml:space="preserve"> Control.Experimental,</w:t>
+      </w:r>
+      <w:r>
+        <w:br/>
+      </w:r>
+      <w:r>
+        <w:rPr>
+          <w:rStyle w:val="NormalTok"/>
+        </w:rPr>
+        <w:t xml:space="preserve">         </w:t>
+      </w:r>
+      <w:r>
+        <w:rPr>
+          <w:rStyle w:val="AttributeTok"/>
+        </w:rPr>
+        <w:t xml:space="preserve">Root_Count =</w:t>
+      </w:r>
+      <w:r>
+        <w:rPr>
+          <w:rStyle w:val="NormalTok"/>
+        </w:rPr>
+        <w:t xml:space="preserve"> number.of.roots.over.all,</w:t>
+      </w:r>
+      <w:r>
+        <w:br/>
+      </w:r>
+      <w:r>
+        <w:rPr>
+          <w:rStyle w:val="NormalTok"/>
+        </w:rPr>
+        <w:t xml:space="preserve">         </w:t>
+      </w:r>
+      <w:r>
+        <w:rPr>
+          <w:rStyle w:val="AttributeTok"/>
+        </w:rPr>
+        <w:t xml:space="preserve">Sprout_Count =</w:t>
+      </w:r>
+      <w:r>
+        <w:rPr>
+          <w:rStyle w:val="NormalTok"/>
+        </w:rPr>
+        <w:t xml:space="preserve"> number.of.sprouts.over.all,</w:t>
+      </w:r>
+      <w:r>
+        <w:br/>
+      </w:r>
+      <w:r>
+        <w:rPr>
+          <w:rStyle w:val="NormalTok"/>
+        </w:rPr>
+        <w:t xml:space="preserve">         </w:t>
+      </w:r>
+      <w:r>
+        <w:rPr>
+          <w:rStyle w:val="AttributeTok"/>
+        </w:rPr>
+        <w:t xml:space="preserve">Sprout_Week_1_Change =</w:t>
+      </w:r>
+      <w:r>
+        <w:rPr>
+          <w:rStyle w:val="NormalTok"/>
+        </w:rPr>
+        <w:t xml:space="preserve"> Change.in.week.</w:t>
+      </w:r>
+      <w:r>
+        <w:rPr>
+          <w:rStyle w:val="DecValTok"/>
+        </w:rPr>
+        <w:t xml:space="preserve">1</w:t>
+      </w:r>
+      <w:r>
+        <w:rPr>
+          <w:rStyle w:val="NormalTok"/>
+        </w:rPr>
+        <w:t xml:space="preserve">..sprout.,</w:t>
+      </w:r>
+      <w:r>
+        <w:br/>
+      </w:r>
+      <w:r>
+        <w:rPr>
+          <w:rStyle w:val="NormalTok"/>
+        </w:rPr>
+        <w:t xml:space="preserve">         </w:t>
+      </w:r>
+      <w:r>
+        <w:rPr>
+          <w:rStyle w:val="AttributeTok"/>
+        </w:rPr>
+        <w:t xml:space="preserve">Sprout_Week_2_Change =</w:t>
+      </w:r>
+      <w:r>
+        <w:rPr>
+          <w:rStyle w:val="NormalTok"/>
+        </w:rPr>
+        <w:t xml:space="preserve"> change.in.week.</w:t>
+      </w:r>
+      <w:r>
+        <w:rPr>
+          <w:rStyle w:val="DecValTok"/>
+        </w:rPr>
+        <w:t xml:space="preserve">2</w:t>
+      </w:r>
+      <w:r>
+        <w:rPr>
+          <w:rStyle w:val="NormalTok"/>
+        </w:rPr>
+        <w:t xml:space="preserve">..sprout.,</w:t>
+      </w:r>
+      <w:r>
+        <w:br/>
+      </w:r>
+      <w:r>
+        <w:rPr>
+          <w:rStyle w:val="NormalTok"/>
+        </w:rPr>
+        <w:t xml:space="preserve">         </w:t>
+      </w:r>
+      <w:r>
+        <w:rPr>
+          <w:rStyle w:val="AttributeTok"/>
+        </w:rPr>
+        <w:t xml:space="preserve">Sprout_Week_3_Change =</w:t>
+      </w:r>
+      <w:r>
+        <w:rPr>
+          <w:rStyle w:val="NormalTok"/>
+        </w:rPr>
+        <w:t xml:space="preserve"> change.in.week.</w:t>
+      </w:r>
+      <w:r>
+        <w:rPr>
+          <w:rStyle w:val="DecValTok"/>
+        </w:rPr>
+        <w:t xml:space="preserve">3</w:t>
+      </w:r>
+      <w:r>
+        <w:rPr>
+          <w:rStyle w:val="NormalTok"/>
+        </w:rPr>
+        <w:t xml:space="preserve">..sprout.,</w:t>
+      </w:r>
+      <w:r>
+        <w:br/>
+      </w:r>
+      <w:r>
+        <w:rPr>
+          <w:rStyle w:val="NormalTok"/>
+        </w:rPr>
+        <w:t xml:space="preserve">         </w:t>
+      </w:r>
+      <w:r>
+        <w:rPr>
+          <w:rStyle w:val="AttributeTok"/>
+        </w:rPr>
+        <w:t xml:space="preserve">Sprout_Week_4_Change =</w:t>
+      </w:r>
+      <w:r>
+        <w:rPr>
+          <w:rStyle w:val="NormalTok"/>
+        </w:rPr>
+        <w:t xml:space="preserve"> change.in.week.</w:t>
+      </w:r>
+      <w:r>
+        <w:rPr>
+          <w:rStyle w:val="DecValTok"/>
+        </w:rPr>
+        <w:t xml:space="preserve">4</w:t>
+      </w:r>
+      <w:r>
+        <w:rPr>
+          <w:rStyle w:val="NormalTok"/>
+        </w:rPr>
+        <w:t xml:space="preserve">..sprout.,</w:t>
+      </w:r>
+      <w:r>
+        <w:br/>
+      </w:r>
+      <w:r>
+        <w:rPr>
+          <w:rStyle w:val="NormalTok"/>
+        </w:rPr>
+        <w:t xml:space="preserve">         </w:t>
+      </w:r>
+      <w:r>
+        <w:rPr>
+          <w:rStyle w:val="AttributeTok"/>
+        </w:rPr>
+        <w:t xml:space="preserve">Seed_Amount =</w:t>
+      </w:r>
+      <w:r>
+        <w:rPr>
+          <w:rStyle w:val="NormalTok"/>
+        </w:rPr>
+        <w:t xml:space="preserve"> seed.amount,</w:t>
+      </w:r>
+      <w:r>
+        <w:br/>
+      </w:r>
+      <w:r>
+        <w:rPr>
+          <w:rStyle w:val="NormalTok"/>
+        </w:rPr>
+        <w:t xml:space="preserve">         </w:t>
+      </w:r>
+      <w:r>
+        <w:rPr>
+          <w:rStyle w:val="AttributeTok"/>
+        </w:rPr>
+        <w:t xml:space="preserve">Seed_Amount_Variation =</w:t>
+      </w:r>
+      <w:r>
+        <w:rPr>
+          <w:rStyle w:val="NormalTok"/>
+        </w:rPr>
+        <w:t xml:space="preserve"> seed.amount.variation..,</w:t>
+      </w:r>
+      <w:r>
+        <w:br/>
+      </w:r>
+      <w:r>
+        <w:rPr>
+          <w:rStyle w:val="NormalTok"/>
+        </w:rPr>
+        <w:t xml:space="preserve">         </w:t>
+      </w:r>
+      <w:r>
+        <w:rPr>
+          <w:rStyle w:val="AttributeTok"/>
+        </w:rPr>
+        <w:t xml:space="preserve">Root_Week_1_Change =</w:t>
+      </w:r>
+      <w:r>
+        <w:rPr>
+          <w:rStyle w:val="NormalTok"/>
+        </w:rPr>
+        <w:t xml:space="preserve"> Change.in.week.</w:t>
+      </w:r>
+      <w:r>
+        <w:rPr>
+          <w:rStyle w:val="DecValTok"/>
+        </w:rPr>
+        <w:t xml:space="preserve">1</w:t>
+      </w:r>
+      <w:r>
+        <w:rPr>
+          <w:rStyle w:val="NormalTok"/>
+        </w:rPr>
+        <w:t xml:space="preserve">..root.,</w:t>
+      </w:r>
+      <w:r>
+        <w:br/>
+      </w:r>
+      <w:r>
+        <w:rPr>
+          <w:rStyle w:val="NormalTok"/>
+        </w:rPr>
+        <w:t xml:space="preserve">         </w:t>
+      </w:r>
+      <w:r>
+        <w:rPr>
+          <w:rStyle w:val="AttributeTok"/>
+        </w:rPr>
+        <w:t xml:space="preserve">Root_Week_2_Change =</w:t>
+      </w:r>
+      <w:r>
+        <w:rPr>
+          <w:rStyle w:val="NormalTok"/>
+        </w:rPr>
+        <w:t xml:space="preserve"> change.in.week.</w:t>
+      </w:r>
+      <w:r>
+        <w:rPr>
+          <w:rStyle w:val="DecValTok"/>
+        </w:rPr>
+        <w:t xml:space="preserve">2</w:t>
+      </w:r>
+      <w:r>
+        <w:rPr>
+          <w:rStyle w:val="NormalTok"/>
+        </w:rPr>
+        <w:t xml:space="preserve">..root.,</w:t>
+      </w:r>
+      <w:r>
+        <w:br/>
+      </w:r>
+      <w:r>
+        <w:rPr>
+          <w:rStyle w:val="NormalTok"/>
+        </w:rPr>
+        <w:t xml:space="preserve">         </w:t>
+      </w:r>
+      <w:r>
+        <w:rPr>
+          <w:rStyle w:val="AttributeTok"/>
+        </w:rPr>
+        <w:t xml:space="preserve">Root_Week_3_Change =</w:t>
+      </w:r>
+      <w:r>
+        <w:rPr>
+          <w:rStyle w:val="NormalTok"/>
+        </w:rPr>
+        <w:t xml:space="preserve"> change.in.week.</w:t>
+      </w:r>
+      <w:r>
+        <w:rPr>
+          <w:rStyle w:val="DecValTok"/>
+        </w:rPr>
+        <w:t xml:space="preserve">3</w:t>
+      </w:r>
+      <w:r>
+        <w:rPr>
+          <w:rStyle w:val="NormalTok"/>
+        </w:rPr>
+        <w:t xml:space="preserve">..root.,</w:t>
+      </w:r>
+      <w:r>
+        <w:br/>
+      </w:r>
+      <w:r>
+        <w:rPr>
+          <w:rStyle w:val="NormalTok"/>
+        </w:rPr>
+        <w:t xml:space="preserve">         </w:t>
+      </w:r>
+      <w:r>
+        <w:rPr>
+          <w:rStyle w:val="AttributeTok"/>
+        </w:rPr>
+        <w:t xml:space="preserve">Root_Week_4_Change =</w:t>
+      </w:r>
+      <w:r>
+        <w:rPr>
+          <w:rStyle w:val="NormalTok"/>
+        </w:rPr>
+        <w:t xml:space="preserve"> change.in.week.</w:t>
+      </w:r>
+      <w:r>
+        <w:rPr>
+          <w:rStyle w:val="DecValTok"/>
+        </w:rPr>
+        <w:t xml:space="preserve">4</w:t>
+      </w:r>
+      <w:r>
+        <w:rPr>
+          <w:rStyle w:val="NormalTok"/>
+        </w:rPr>
+        <w:t xml:space="preserve">..root.,</w:t>
+      </w:r>
+      <w:r>
+        <w:br/>
+      </w:r>
+      <w:r>
+        <w:rPr>
+          <w:rStyle w:val="NormalTok"/>
+        </w:rPr>
+        <w:t xml:space="preserve">         </w:t>
+      </w:r>
+      <w:r>
+        <w:rPr>
+          <w:rStyle w:val="AttributeTok"/>
+        </w:rPr>
+        <w:t xml:space="preserve">Root_Lengths =</w:t>
+      </w:r>
+      <w:r>
+        <w:rPr>
+          <w:rStyle w:val="NormalTok"/>
+        </w:rPr>
+        <w:t xml:space="preserve"> Indavidual.lengrths..roots.,</w:t>
+      </w:r>
+      <w:r>
+        <w:br/>
+      </w:r>
+      <w:r>
+        <w:rPr>
+          <w:rStyle w:val="NormalTok"/>
+        </w:rPr>
+        <w:t xml:space="preserve">         </w:t>
+      </w:r>
+      <w:r>
+        <w:rPr>
+          <w:rStyle w:val="AttributeTok"/>
+        </w:rPr>
+        <w:t xml:space="preserve">Sprout_Lengths =</w:t>
+      </w:r>
+      <w:r>
+        <w:rPr>
+          <w:rStyle w:val="NormalTok"/>
+        </w:rPr>
+        <w:t xml:space="preserve"> Indavidual.langth..sprouts.</w:t>
+      </w:r>
+      <w:r>
+        <w:br/>
+      </w:r>
+      <w:r>
+        <w:rPr>
+          <w:rStyle w:val="NormalTok"/>
+        </w:rPr>
+        <w:t xml:space="preserve">         )</w:t>
+      </w:r>
+    </w:p>
+    <w:p>
+      <w:pPr>
+        <w:pStyle w:val="FirstParagraph"/>
+      </w:pPr>
+      <w:r>
+        <w:t xml:space="preserve">We will generate IDs for each entry so we can identify them uniquely.</w:t>
+      </w:r>
+    </w:p>
+    <w:p>
+      <w:pPr>
+        <w:pStyle w:val="SourceCode"/>
+      </w:pPr>
+      <w:r>
+        <w:rPr>
+          <w:rStyle w:val="NormalTok"/>
+        </w:rPr>
+        <w:t xml:space="preserve">bioData </w:t>
+      </w:r>
+      <w:r>
+        <w:rPr>
+          <w:rStyle w:val="OtherTok"/>
+        </w:rPr>
+        <w:t xml:space="preserve">&lt;-</w:t>
+      </w:r>
+      <w:r>
+        <w:rPr>
+          <w:rStyle w:val="NormalTok"/>
+        </w:rPr>
+        <w:t xml:space="preserve"> bioData </w:t>
+      </w:r>
+      <w:r>
+        <w:rPr>
+          <w:rStyle w:val="SpecialCharTok"/>
+        </w:rPr>
+        <w:t xml:space="preserve">%&gt;%</w:t>
+      </w:r>
+      <w:r>
+        <w:rPr>
+          <w:rStyle w:val="NormalTok"/>
+        </w:rPr>
+        <w:t xml:space="preserve"> </w:t>
+      </w:r>
+      <w:r>
+        <w:rPr>
+          <w:rStyle w:val="FunctionTok"/>
+        </w:rPr>
+        <w:t xml:space="preserve">mutate</w:t>
+      </w:r>
+      <w:r>
+        <w:rPr>
+          <w:rStyle w:val="NormalTok"/>
+        </w:rPr>
+        <w:t xml:space="preserve">(</w:t>
+      </w:r>
+      <w:r>
+        <w:rPr>
+          <w:rStyle w:val="AttributeTok"/>
+        </w:rPr>
+        <w:t xml:space="preserve">id =</w:t>
+      </w:r>
+      <w:r>
+        <w:rPr>
+          <w:rStyle w:val="NormalTok"/>
+        </w:rPr>
+        <w:t xml:space="preserve"> </w:t>
+      </w:r>
+      <w:r>
+        <w:rPr>
+          <w:rStyle w:val="FunctionTok"/>
+        </w:rPr>
+        <w:t xml:space="preserve">row_number</w:t>
+      </w:r>
+      <w:r>
+        <w:rPr>
+          <w:rStyle w:val="NormalTok"/>
+        </w:rPr>
+        <w:t xml:space="preserve">())</w:t>
+      </w:r>
+      <w:r>
+        <w:br/>
+      </w:r>
+      <w:r>
+        <w:rPr>
+          <w:rStyle w:val="NormalTok"/>
+        </w:rPr>
+        <w:t xml:space="preserve">bioData </w:t>
+      </w:r>
+      <w:r>
+        <w:rPr>
+          <w:rStyle w:val="OtherTok"/>
+        </w:rPr>
+        <w:t xml:space="preserve">&lt;-</w:t>
+      </w:r>
+      <w:r>
+        <w:rPr>
+          <w:rStyle w:val="NormalTok"/>
+        </w:rPr>
+        <w:t xml:space="preserve"> bioData </w:t>
+      </w:r>
+      <w:r>
+        <w:rPr>
+          <w:rStyle w:val="SpecialCharTok"/>
+        </w:rPr>
+        <w:t xml:space="preserve">%&gt;%</w:t>
+      </w:r>
+      <w:r>
+        <w:rPr>
+          <w:rStyle w:val="NormalTok"/>
+        </w:rPr>
+        <w:t xml:space="preserve"> </w:t>
+      </w:r>
+      <w:r>
+        <w:rPr>
+          <w:rStyle w:val="FunctionTok"/>
+        </w:rPr>
+        <w:t xml:space="preserve">select</w:t>
+      </w:r>
+      <w:r>
+        <w:rPr>
+          <w:rStyle w:val="NormalTok"/>
+        </w:rPr>
+        <w:t xml:space="preserve">(id, </w:t>
+      </w:r>
+      <w:r>
+        <w:rPr>
+          <w:rStyle w:val="FunctionTok"/>
+        </w:rPr>
+        <w:t xml:space="preserve">everything</w:t>
+      </w:r>
+      <w:r>
+        <w:rPr>
+          <w:rStyle w:val="NormalTok"/>
+        </w:rPr>
+        <w:t xml:space="preserve">())</w:t>
+      </w:r>
+    </w:p>
+    <w:p>
+      <w:pPr>
+        <w:pStyle w:val="FirstParagraph"/>
+      </w:pPr>
+      <w:r>
+        <w:t xml:space="preserve">We are extracting the multiple values from the columns so that they can be read as individual numbers</w:t>
+      </w:r>
+    </w:p>
+    <w:p>
+      <w:pPr>
+        <w:pStyle w:val="SourceCode"/>
+      </w:pPr>
+      <w:r>
+        <w:rPr>
+          <w:rStyle w:val="NormalTok"/>
+        </w:rPr>
+        <w:t xml:space="preserve">rootLengthsData </w:t>
+      </w:r>
+      <w:r>
+        <w:rPr>
+          <w:rStyle w:val="OtherTok"/>
+        </w:rPr>
+        <w:t xml:space="preserve">&lt;-</w:t>
+      </w:r>
+      <w:r>
+        <w:rPr>
+          <w:rStyle w:val="NormalTok"/>
+        </w:rPr>
+        <w:t xml:space="preserve"> bioData </w:t>
+      </w:r>
+      <w:r>
+        <w:rPr>
+          <w:rStyle w:val="SpecialCharTok"/>
+        </w:rPr>
+        <w:t xml:space="preserve">%&gt;%</w:t>
+      </w:r>
+      <w:r>
+        <w:rPr>
+          <w:rStyle w:val="NormalTok"/>
+        </w:rPr>
+        <w:t xml:space="preserve"> </w:t>
+      </w:r>
+      <w:r>
+        <w:rPr>
+          <w:rStyle w:val="FunctionTok"/>
+        </w:rPr>
+        <w:t xml:space="preserve">separate_rows</w:t>
+      </w:r>
+      <w:r>
+        <w:rPr>
+          <w:rStyle w:val="NormalTok"/>
+        </w:rPr>
+        <w:t xml:space="preserve">(Root_Lengths, </w:t>
+      </w:r>
+      <w:r>
+        <w:rPr>
+          <w:rStyle w:val="AttributeTok"/>
+        </w:rPr>
+        <w:t xml:space="preserve">sep =</w:t>
+      </w:r>
+      <w:r>
+        <w:rPr>
+          <w:rStyle w:val="NormalTok"/>
+        </w:rPr>
+        <w:t xml:space="preserve"> </w:t>
+      </w:r>
+      <w:r>
+        <w:rPr>
+          <w:rStyle w:val="StringTok"/>
+        </w:rPr>
+        <w:t xml:space="preserve">","</w:t>
+      </w:r>
+      <w:r>
+        <w:rPr>
+          <w:rStyle w:val="NormalTok"/>
+        </w:rPr>
+        <w:t xml:space="preserve">) </w:t>
+      </w:r>
+      <w:r>
+        <w:rPr>
+          <w:rStyle w:val="SpecialCharTok"/>
+        </w:rPr>
+        <w:t xml:space="preserve">%&gt;%</w:t>
+      </w:r>
+      <w:r>
+        <w:rPr>
+          <w:rStyle w:val="NormalTok"/>
+        </w:rPr>
+        <w:t xml:space="preserve"> </w:t>
+      </w:r>
+      <w:r>
+        <w:rPr>
+          <w:rStyle w:val="FunctionTok"/>
+        </w:rPr>
+        <w:t xml:space="preserve">select</w:t>
+      </w:r>
+      <w:r>
+        <w:rPr>
+          <w:rStyle w:val="NormalTok"/>
+        </w:rPr>
+        <w:t xml:space="preserve">(id, </w:t>
+      </w:r>
+      <w:r>
+        <w:rPr>
+          <w:rStyle w:val="AttributeTok"/>
+        </w:rPr>
+        <w:t xml:space="preserve">Root_Length =</w:t>
+      </w:r>
+      <w:r>
+        <w:rPr>
+          <w:rStyle w:val="NormalTok"/>
+        </w:rPr>
+        <w:t xml:space="preserve"> Root_Lengths)</w:t>
+      </w:r>
+    </w:p>
+    <w:p>
+      <w:pPr>
+        <w:pStyle w:val="FirstParagraph"/>
+      </w:pPr>
+      <w:r>
+        <w:t xml:space="preserve">Next we want to convert our Root Length to numeric</w:t>
+      </w:r>
+    </w:p>
+    <w:p>
+      <w:pPr>
+        <w:pStyle w:val="SourceCode"/>
+      </w:pPr>
+      <w:r>
+        <w:rPr>
+          <w:rStyle w:val="NormalTok"/>
+        </w:rPr>
+        <w:t xml:space="preserve">rootLengthsData </w:t>
+      </w:r>
+      <w:r>
+        <w:rPr>
+          <w:rStyle w:val="OtherTok"/>
+        </w:rPr>
+        <w:t xml:space="preserve">&lt;-</w:t>
+      </w:r>
+      <w:r>
+        <w:rPr>
+          <w:rStyle w:val="NormalTok"/>
+        </w:rPr>
+        <w:t xml:space="preserve"> rootLengthsData </w:t>
+      </w:r>
+      <w:r>
+        <w:rPr>
+          <w:rStyle w:val="SpecialCharTok"/>
+        </w:rPr>
+        <w:t xml:space="preserve">%&gt;%</w:t>
+      </w:r>
+      <w:r>
+        <w:rPr>
+          <w:rStyle w:val="NormalTok"/>
+        </w:rPr>
+        <w:t xml:space="preserve"> </w:t>
+      </w:r>
+      <w:r>
+        <w:rPr>
+          <w:rStyle w:val="FunctionTok"/>
+        </w:rPr>
+        <w:t xml:space="preserve">mutate</w:t>
+      </w:r>
+      <w:r>
+        <w:rPr>
+          <w:rStyle w:val="NormalTok"/>
+        </w:rPr>
+        <w:t xml:space="preserve">(</w:t>
+      </w:r>
+      <w:r>
+        <w:rPr>
+          <w:rStyle w:val="AttributeTok"/>
+        </w:rPr>
+        <w:t xml:space="preserve">Root_Length =</w:t>
+      </w:r>
+      <w:r>
+        <w:rPr>
+          <w:rStyle w:val="NormalTok"/>
+        </w:rPr>
+        <w:t xml:space="preserve"> </w:t>
+      </w:r>
+      <w:r>
+        <w:rPr>
+          <w:rStyle w:val="FunctionTok"/>
+        </w:rPr>
+        <w:t xml:space="preserve">as.numeric</w:t>
+      </w:r>
+      <w:r>
+        <w:rPr>
+          <w:rStyle w:val="NormalTok"/>
+        </w:rPr>
+        <w:t xml:space="preserve">(Root_Length))</w:t>
+      </w:r>
+    </w:p>
+    <w:p>
+      <w:pPr>
+        <w:pStyle w:val="FirstParagraph"/>
+      </w:pPr>
+      <w:r>
+        <w:t xml:space="preserve">Now we want to convert</w:t>
+      </w:r>
+      <w:r>
+        <w:t xml:space="preserve"> </w:t>
+      </w:r>
+      <w:r>
+        <w:t xml:space="preserve">‘</w:t>
+      </w:r>
+      <w:r>
+        <w:t xml:space="preserve">NA</w:t>
+      </w:r>
+      <w:r>
+        <w:t xml:space="preserve">’</w:t>
+      </w:r>
+      <w:r>
+        <w:t xml:space="preserve"> </w:t>
+      </w:r>
+      <w:r>
+        <w:t xml:space="preserve">to 0</w:t>
+      </w:r>
+    </w:p>
+    <w:p>
+      <w:pPr>
+        <w:pStyle w:val="SourceCode"/>
+      </w:pPr>
+      <w:r>
+        <w:rPr>
+          <w:rStyle w:val="NormalTok"/>
+        </w:rPr>
+        <w:t xml:space="preserve">rootLengthsData[</w:t>
+      </w:r>
+      <w:r>
+        <w:rPr>
+          <w:rStyle w:val="FunctionTok"/>
+        </w:rPr>
+        <w:t xml:space="preserve">is.na</w:t>
+      </w:r>
+      <w:r>
+        <w:rPr>
+          <w:rStyle w:val="NormalTok"/>
+        </w:rPr>
+        <w:t xml:space="preserve">(rootLengthsData)] </w:t>
+      </w:r>
+      <w:r>
+        <w:rPr>
+          <w:rStyle w:val="OtherTok"/>
+        </w:rPr>
+        <w:t xml:space="preserve">&lt;-</w:t>
+      </w:r>
+      <w:r>
+        <w:rPr>
+          <w:rStyle w:val="NormalTok"/>
+        </w:rPr>
+        <w:t xml:space="preserve"> </w:t>
+      </w:r>
+      <w:r>
+        <w:rPr>
+          <w:rStyle w:val="DecValTok"/>
+        </w:rPr>
+        <w:t xml:space="preserve">0</w:t>
+      </w:r>
+    </w:p>
+    <w:p>
+      <w:pPr>
+        <w:pStyle w:val="FirstParagraph"/>
+      </w:pPr>
+      <w:r>
+        <w:t xml:space="preserve">We’ve now extracted all the individual Root Length for each plant. This will allow us to visualize this data more effectively if necessary. Regardless, this data needs to exist in this raw form for further investigation.</w:t>
+      </w:r>
+    </w:p>
+    <w:p>
+      <w:pPr>
+        <w:pStyle w:val="BodyText"/>
+      </w:pPr>
+      <w:r>
+        <w:t xml:space="preserve">Now we want to repeat this step, but for the sprout length column. Now that we know the process, we can complete this in a single step.</w:t>
+      </w:r>
+    </w:p>
+    <w:p>
+      <w:pPr>
+        <w:pStyle w:val="SourceCode"/>
+      </w:pPr>
+      <w:r>
+        <w:rPr>
+          <w:rStyle w:val="NormalTok"/>
+        </w:rPr>
+        <w:t xml:space="preserve">sproutLengthsData </w:t>
+      </w:r>
+      <w:r>
+        <w:rPr>
+          <w:rStyle w:val="OtherTok"/>
+        </w:rPr>
+        <w:t xml:space="preserve">&lt;-</w:t>
+      </w:r>
+      <w:r>
+        <w:rPr>
+          <w:rStyle w:val="NormalTok"/>
+        </w:rPr>
+        <w:t xml:space="preserve"> bioData </w:t>
+      </w:r>
+      <w:r>
+        <w:rPr>
+          <w:rStyle w:val="SpecialCharTok"/>
+        </w:rPr>
+        <w:t xml:space="preserve">%&gt;%</w:t>
+      </w:r>
+      <w:r>
+        <w:br/>
+      </w:r>
+      <w:r>
+        <w:rPr>
+          <w:rStyle w:val="NormalTok"/>
+        </w:rPr>
+        <w:t xml:space="preserve">  </w:t>
+      </w:r>
+      <w:r>
+        <w:rPr>
+          <w:rStyle w:val="FunctionTok"/>
+        </w:rPr>
+        <w:t xml:space="preserve">separate_rows</w:t>
+      </w:r>
+      <w:r>
+        <w:rPr>
+          <w:rStyle w:val="NormalTok"/>
+        </w:rPr>
+        <w:t xml:space="preserve">(Sprout_Lengths, </w:t>
+      </w:r>
+      <w:r>
+        <w:rPr>
+          <w:rStyle w:val="AttributeTok"/>
+        </w:rPr>
+        <w:t xml:space="preserve">sep =</w:t>
+      </w:r>
+      <w:r>
+        <w:rPr>
+          <w:rStyle w:val="NormalTok"/>
+        </w:rPr>
+        <w:t xml:space="preserve"> </w:t>
+      </w:r>
+      <w:r>
+        <w:rPr>
+          <w:rStyle w:val="StringTok"/>
+        </w:rPr>
+        <w:t xml:space="preserve">","</w:t>
+      </w:r>
+      <w:r>
+        <w:rPr>
+          <w:rStyle w:val="NormalTok"/>
+        </w:rPr>
+        <w:t xml:space="preserve">) </w:t>
+      </w:r>
+      <w:r>
+        <w:rPr>
+          <w:rStyle w:val="SpecialCharTok"/>
+        </w:rPr>
+        <w:t xml:space="preserve">%&gt;%</w:t>
+      </w:r>
+      <w:r>
+        <w:br/>
+      </w:r>
+      <w:r>
+        <w:rPr>
+          <w:rStyle w:val="NormalTok"/>
+        </w:rPr>
+        <w:t xml:space="preserve">  </w:t>
+      </w:r>
+      <w:r>
+        <w:rPr>
+          <w:rStyle w:val="FunctionTok"/>
+        </w:rPr>
+        <w:t xml:space="preserve">select</w:t>
+      </w:r>
+      <w:r>
+        <w:rPr>
+          <w:rStyle w:val="NormalTok"/>
+        </w:rPr>
+        <w:t xml:space="preserve">(id, </w:t>
+      </w:r>
+      <w:r>
+        <w:rPr>
+          <w:rStyle w:val="AttributeTok"/>
+        </w:rPr>
+        <w:t xml:space="preserve">Sprout_Length =</w:t>
+      </w:r>
+      <w:r>
+        <w:rPr>
+          <w:rStyle w:val="NormalTok"/>
+        </w:rPr>
+        <w:t xml:space="preserve"> Sprout_Lengths) </w:t>
+      </w:r>
+      <w:r>
+        <w:rPr>
+          <w:rStyle w:val="SpecialCharTok"/>
+        </w:rPr>
+        <w:t xml:space="preserve">%&gt;%</w:t>
+      </w:r>
+      <w:r>
+        <w:br/>
+      </w:r>
+      <w:r>
+        <w:rPr>
+          <w:rStyle w:val="NormalTok"/>
+        </w:rPr>
+        <w:t xml:space="preserve">  </w:t>
+      </w:r>
+      <w:r>
+        <w:rPr>
+          <w:rStyle w:val="FunctionTok"/>
+        </w:rPr>
+        <w:t xml:space="preserve">mutate</w:t>
+      </w:r>
+      <w:r>
+        <w:rPr>
+          <w:rStyle w:val="NormalTok"/>
+        </w:rPr>
+        <w:t xml:space="preserve">(</w:t>
+      </w:r>
+      <w:r>
+        <w:rPr>
+          <w:rStyle w:val="AttributeTok"/>
+        </w:rPr>
+        <w:t xml:space="preserve">Sprout_Length =</w:t>
+      </w:r>
+      <w:r>
+        <w:rPr>
+          <w:rStyle w:val="NormalTok"/>
+        </w:rPr>
+        <w:t xml:space="preserve"> </w:t>
+      </w:r>
+      <w:r>
+        <w:rPr>
+          <w:rStyle w:val="FunctionTok"/>
+        </w:rPr>
+        <w:t xml:space="preserve">as.numeric</w:t>
+      </w:r>
+      <w:r>
+        <w:rPr>
+          <w:rStyle w:val="NormalTok"/>
+        </w:rPr>
+        <w:t xml:space="preserve">(Sprout_Length))</w:t>
+      </w:r>
+      <w:r>
+        <w:br/>
+      </w:r>
+      <w:r>
+        <w:br/>
+      </w:r>
+      <w:r>
+        <w:rPr>
+          <w:rStyle w:val="NormalTok"/>
+        </w:rPr>
+        <w:t xml:space="preserve">sproutLengthsData[</w:t>
+      </w:r>
+      <w:r>
+        <w:rPr>
+          <w:rStyle w:val="FunctionTok"/>
+        </w:rPr>
+        <w:t xml:space="preserve">is.na</w:t>
+      </w:r>
+      <w:r>
+        <w:rPr>
+          <w:rStyle w:val="NormalTok"/>
+        </w:rPr>
+        <w:t xml:space="preserve">(sproutLengthsData)] </w:t>
+      </w:r>
+      <w:r>
+        <w:rPr>
+          <w:rStyle w:val="OtherTok"/>
+        </w:rPr>
+        <w:t xml:space="preserve">&lt;-</w:t>
+      </w:r>
+      <w:r>
+        <w:rPr>
+          <w:rStyle w:val="NormalTok"/>
+        </w:rPr>
+        <w:t xml:space="preserve"> </w:t>
+      </w:r>
+      <w:r>
+        <w:rPr>
+          <w:rStyle w:val="DecValTok"/>
+        </w:rPr>
+        <w:t xml:space="preserve">0</w:t>
+      </w:r>
+    </w:p>
+    <w:p>
+      <w:pPr>
+        <w:pStyle w:val="FirstParagraph"/>
+      </w:pPr>
+      <w:r>
+        <w:t xml:space="preserve">Finally, we can remove the old columns from the dataset</w:t>
+      </w:r>
+    </w:p>
+    <w:p>
+      <w:pPr>
+        <w:pStyle w:val="SourceCode"/>
+      </w:pPr>
+      <w:r>
+        <w:rPr>
+          <w:rStyle w:val="NormalTok"/>
+        </w:rPr>
+        <w:t xml:space="preserve">bioData </w:t>
+      </w:r>
+      <w:r>
+        <w:rPr>
+          <w:rStyle w:val="OtherTok"/>
+        </w:rPr>
+        <w:t xml:space="preserve">&lt;-</w:t>
+      </w:r>
+      <w:r>
+        <w:rPr>
+          <w:rStyle w:val="NormalTok"/>
+        </w:rPr>
+        <w:t xml:space="preserve"> bioData </w:t>
+      </w:r>
+      <w:r>
+        <w:rPr>
+          <w:rStyle w:val="SpecialCharTok"/>
+        </w:rPr>
+        <w:t xml:space="preserve">%&gt;%</w:t>
+      </w:r>
+      <w:r>
+        <w:rPr>
+          <w:rStyle w:val="NormalTok"/>
+        </w:rPr>
+        <w:t xml:space="preserve"> </w:t>
+      </w:r>
+      <w:r>
+        <w:rPr>
+          <w:rStyle w:val="FunctionTok"/>
+        </w:rPr>
+        <w:t xml:space="preserve">select</w:t>
+      </w:r>
+      <w:r>
+        <w:rPr>
+          <w:rStyle w:val="NormalTok"/>
+        </w:rPr>
+        <w:t xml:space="preserve">(</w:t>
+      </w:r>
+      <w:r>
+        <w:rPr>
+          <w:rStyle w:val="SpecialCharTok"/>
+        </w:rPr>
+        <w:t xml:space="preserve">-</w:t>
+      </w:r>
+      <w:r>
+        <w:rPr>
+          <w:rStyle w:val="NormalTok"/>
+        </w:rPr>
+        <w:t xml:space="preserve">Root_Lengths, </w:t>
+      </w:r>
+      <w:r>
+        <w:rPr>
+          <w:rStyle w:val="SpecialCharTok"/>
+        </w:rPr>
+        <w:t xml:space="preserve">-</w:t>
+      </w:r>
+      <w:r>
+        <w:rPr>
+          <w:rStyle w:val="NormalTok"/>
+        </w:rPr>
+        <w:t xml:space="preserve">Sprout_Lengths)</w:t>
+      </w:r>
+    </w:p>
     <w:bookmarkEnd w:id="26"/>
-    <w:bookmarkStart w:id="27" w:name="data-presentation"/>
+    <w:bookmarkStart w:id="29" w:name="derive-new-data"/>
+    <w:p>
+      <w:pPr>
+        <w:pStyle w:val="Heading2"/>
+      </w:pPr>
+      <w:r>
+        <w:t xml:space="preserve">Derive New Data</w:t>
+      </w:r>
+    </w:p>
+    <w:p>
+      <w:pPr>
+        <w:pStyle w:val="FirstParagraph"/>
+      </w:pPr>
+      <w:r>
+        <w:t xml:space="preserve">Next we need to extract insights from our data. We will be adding columns to our main dataset to calculate the following:</w:t>
+      </w:r>
+      <w:r>
+        <w:t xml:space="preserve"> </w:t>
+      </w:r>
+      <w:r>
+        <w:t xml:space="preserve">- Average and median root/stem lengths</w:t>
+      </w:r>
+      <w:r>
+        <w:t xml:space="preserve"> </w:t>
+      </w:r>
+      <w:r>
+        <w:t xml:space="preserve">- Average growth over time for root and sprout</w:t>
+      </w:r>
+    </w:p>
+    <w:bookmarkStart w:id="27" w:name="calculate-average-and-median"/>
+    <w:p>
+      <w:pPr>
+        <w:pStyle w:val="Heading3"/>
+      </w:pPr>
+      <w:r>
+        <w:t xml:space="preserve">Calculate average and median</w:t>
+      </w:r>
+    </w:p>
+    <w:p>
+      <w:pPr>
+        <w:pStyle w:val="FirstParagraph"/>
+      </w:pPr>
+      <w:r>
+        <w:t xml:space="preserve">This method will be used to perform calculations on a given dataset and append the results to the main dataset. In this case, we’ll be passing</w:t>
+      </w:r>
+      <w:r>
+        <w:t xml:space="preserve"> </w:t>
+      </w:r>
+      <w:r>
+        <w:rPr>
+          <w:rStyle w:val="VerbatimChar"/>
+        </w:rPr>
+        <w:t xml:space="preserve">bioData</w:t>
+      </w:r>
+      <w:r>
+        <w:t xml:space="preserve"> </w:t>
+      </w:r>
+      <w:r>
+        <w:t xml:space="preserve">as our main dataset, and then</w:t>
+      </w:r>
+      <w:r>
+        <w:t xml:space="preserve"> </w:t>
+      </w:r>
+      <w:r>
+        <w:rPr>
+          <w:rStyle w:val="VerbatimChar"/>
+        </w:rPr>
+        <w:t xml:space="preserve">rootLengthsData</w:t>
+      </w:r>
+      <w:r>
+        <w:t xml:space="preserve"> </w:t>
+      </w:r>
+      <w:r>
+        <w:t xml:space="preserve">or</w:t>
+      </w:r>
+      <w:r>
+        <w:t xml:space="preserve"> </w:t>
+      </w:r>
+      <w:r>
+        <w:rPr>
+          <w:rStyle w:val="VerbatimChar"/>
+        </w:rPr>
+        <w:t xml:space="preserve">sproutLengthsData</w:t>
+      </w:r>
+      <w:r>
+        <w:t xml:space="preserve"> </w:t>
+      </w:r>
+      <w:r>
+        <w:t xml:space="preserve">depending on the calculation we want to make.</w:t>
+      </w:r>
+    </w:p>
+    <w:p>
+      <w:pPr>
+        <w:pStyle w:val="SourceCode"/>
+      </w:pPr>
+      <w:r>
+        <w:rPr>
+          <w:rStyle w:val="NormalTok"/>
+        </w:rPr>
+        <w:t xml:space="preserve">calculate_summary </w:t>
+      </w:r>
+      <w:r>
+        <w:rPr>
+          <w:rStyle w:val="OtherTok"/>
+        </w:rPr>
+        <w:t xml:space="preserve">&lt;-</w:t>
+      </w:r>
+      <w:r>
+        <w:rPr>
+          <w:rStyle w:val="NormalTok"/>
+        </w:rPr>
+        <w:t xml:space="preserve"> </w:t>
+      </w:r>
+      <w:r>
+        <w:rPr>
+          <w:rStyle w:val="ControlFlowTok"/>
+        </w:rPr>
+        <w:t xml:space="preserve">function</w:t>
+      </w:r>
+      <w:r>
+        <w:rPr>
+          <w:rStyle w:val="NormalTok"/>
+        </w:rPr>
+        <w:t xml:space="preserve">(main_data, summary_data, id_col, summary_col, summary_name, summary_method){</w:t>
+      </w:r>
+      <w:r>
+        <w:br/>
+      </w:r>
+      <w:r>
+        <w:rPr>
+          <w:rStyle w:val="NormalTok"/>
+        </w:rPr>
+        <w:t xml:space="preserve">  summary_values </w:t>
+      </w:r>
+      <w:r>
+        <w:rPr>
+          <w:rStyle w:val="OtherTok"/>
+        </w:rPr>
+        <w:t xml:space="preserve">&lt;-</w:t>
+      </w:r>
+      <w:r>
+        <w:rPr>
+          <w:rStyle w:val="NormalTok"/>
+        </w:rPr>
+        <w:t xml:space="preserve"> summary_data </w:t>
+      </w:r>
+      <w:r>
+        <w:rPr>
+          <w:rStyle w:val="SpecialCharTok"/>
+        </w:rPr>
+        <w:t xml:space="preserve">%&gt;%</w:t>
+      </w:r>
+      <w:r>
+        <w:br/>
+      </w:r>
+      <w:r>
+        <w:rPr>
+          <w:rStyle w:val="NormalTok"/>
+        </w:rPr>
+        <w:t xml:space="preserve">    </w:t>
+      </w:r>
+      <w:r>
+        <w:rPr>
+          <w:rStyle w:val="FunctionTok"/>
+        </w:rPr>
+        <w:t xml:space="preserve">group_by</w:t>
+      </w:r>
+      <w:r>
+        <w:rPr>
+          <w:rStyle w:val="NormalTok"/>
+        </w:rPr>
+        <w:t xml:space="preserve">({{id_col}}) </w:t>
+      </w:r>
+      <w:r>
+        <w:rPr>
+          <w:rStyle w:val="SpecialCharTok"/>
+        </w:rPr>
+        <w:t xml:space="preserve">%&gt;%</w:t>
+      </w:r>
+      <w:r>
+        <w:br/>
+      </w:r>
+      <w:r>
+        <w:rPr>
+          <w:rStyle w:val="NormalTok"/>
+        </w:rPr>
+        <w:t xml:space="preserve">    </w:t>
+      </w:r>
+      <w:r>
+        <w:rPr>
+          <w:rStyle w:val="FunctionTok"/>
+        </w:rPr>
+        <w:t xml:space="preserve">summarize</w:t>
+      </w:r>
+      <w:r>
+        <w:rPr>
+          <w:rStyle w:val="NormalTok"/>
+        </w:rPr>
+        <w:t xml:space="preserve">({{summary_name}} </w:t>
+      </w:r>
+      <w:r>
+        <w:rPr>
+          <w:rStyle w:val="SpecialCharTok"/>
+        </w:rPr>
+        <w:t xml:space="preserve">:=</w:t>
+      </w:r>
+      <w:r>
+        <w:rPr>
+          <w:rStyle w:val="NormalTok"/>
+        </w:rPr>
+        <w:t xml:space="preserve"> </w:t>
+      </w:r>
+      <w:r>
+        <w:rPr>
+          <w:rStyle w:val="FunctionTok"/>
+        </w:rPr>
+        <w:t xml:space="preserve">summary_method</w:t>
+      </w:r>
+      <w:r>
+        <w:rPr>
+          <w:rStyle w:val="NormalTok"/>
+        </w:rPr>
+        <w:t xml:space="preserve">({{summary_col}}))</w:t>
+      </w:r>
+      <w:r>
+        <w:br/>
+      </w:r>
+      <w:r>
+        <w:rPr>
+          <w:rStyle w:val="NormalTok"/>
+        </w:rPr>
+        <w:t xml:space="preserve">  result </w:t>
+      </w:r>
+      <w:r>
+        <w:rPr>
+          <w:rStyle w:val="OtherTok"/>
+        </w:rPr>
+        <w:t xml:space="preserve">&lt;-</w:t>
+      </w:r>
+      <w:r>
+        <w:rPr>
+          <w:rStyle w:val="NormalTok"/>
+        </w:rPr>
+        <w:t xml:space="preserve"> </w:t>
+      </w:r>
+      <w:r>
+        <w:rPr>
+          <w:rStyle w:val="FunctionTok"/>
+        </w:rPr>
+        <w:t xml:space="preserve">left_join</w:t>
+      </w:r>
+      <w:r>
+        <w:rPr>
+          <w:rStyle w:val="NormalTok"/>
+        </w:rPr>
+        <w:t xml:space="preserve">(main_data, summary_values)</w:t>
+      </w:r>
+      <w:r>
+        <w:br/>
+      </w:r>
+      <w:r>
+        <w:rPr>
+          <w:rStyle w:val="NormalTok"/>
+        </w:rPr>
+        <w:t xml:space="preserve">  </w:t>
+      </w:r>
+      <w:r>
+        <w:rPr>
+          <w:rStyle w:val="FunctionTok"/>
+        </w:rPr>
+        <w:t xml:space="preserve">return</w:t>
+      </w:r>
+      <w:r>
+        <w:rPr>
+          <w:rStyle w:val="NormalTok"/>
+        </w:rPr>
+        <w:t xml:space="preserve">(result)</w:t>
+      </w:r>
+      <w:r>
+        <w:br/>
+      </w:r>
+      <w:r>
+        <w:rPr>
+          <w:rStyle w:val="NormalTok"/>
+        </w:rPr>
+        <w:t xml:space="preserve">}</w:t>
+      </w:r>
+    </w:p>
+    <w:p>
+      <w:pPr>
+        <w:pStyle w:val="SourceCode"/>
+      </w:pPr>
+      <w:r>
+        <w:rPr>
+          <w:rStyle w:val="NormalTok"/>
+        </w:rPr>
+        <w:t xml:space="preserve">bioData </w:t>
+      </w:r>
+      <w:r>
+        <w:rPr>
+          <w:rStyle w:val="OtherTok"/>
+        </w:rPr>
+        <w:t xml:space="preserve">&lt;-</w:t>
+      </w:r>
+      <w:r>
+        <w:rPr>
+          <w:rStyle w:val="NormalTok"/>
+        </w:rPr>
+        <w:t xml:space="preserve"> </w:t>
+      </w:r>
+      <w:r>
+        <w:rPr>
+          <w:rStyle w:val="FunctionTok"/>
+        </w:rPr>
+        <w:t xml:space="preserve">calculate_summary</w:t>
+      </w:r>
+      <w:r>
+        <w:rPr>
+          <w:rStyle w:val="NormalTok"/>
+        </w:rPr>
+        <w:t xml:space="preserve">(bioData, rootLengthsData, id, Root_Length, avg_root_length, mean) </w:t>
+      </w:r>
+      <w:r>
+        <w:rPr>
+          <w:rStyle w:val="CommentTok"/>
+        </w:rPr>
+        <w:t xml:space="preserve"># average root length</w:t>
+      </w:r>
+    </w:p>
+    <w:p>
+      <w:pPr>
+        <w:pStyle w:val="SourceCode"/>
+      </w:pPr>
+      <w:r>
+        <w:rPr>
+          <w:rStyle w:val="VerbatimChar"/>
+        </w:rPr>
+        <w:t xml:space="preserve">## Joining with `by = join_by(id)`</w:t>
+      </w:r>
+    </w:p>
+    <w:p>
+      <w:pPr>
+        <w:pStyle w:val="SourceCode"/>
+      </w:pPr>
+      <w:r>
+        <w:rPr>
+          <w:rStyle w:val="NormalTok"/>
+        </w:rPr>
+        <w:t xml:space="preserve">bioData </w:t>
+      </w:r>
+      <w:r>
+        <w:rPr>
+          <w:rStyle w:val="OtherTok"/>
+        </w:rPr>
+        <w:t xml:space="preserve">&lt;-</w:t>
+      </w:r>
+      <w:r>
+        <w:rPr>
+          <w:rStyle w:val="NormalTok"/>
+        </w:rPr>
+        <w:t xml:space="preserve"> </w:t>
+      </w:r>
+      <w:r>
+        <w:rPr>
+          <w:rStyle w:val="FunctionTok"/>
+        </w:rPr>
+        <w:t xml:space="preserve">calculate_summary</w:t>
+      </w:r>
+      <w:r>
+        <w:rPr>
+          <w:rStyle w:val="NormalTok"/>
+        </w:rPr>
+        <w:t xml:space="preserve">(bioData, sproutLengthsData, id, Sprout_Length, avg_sprout_length, mean) </w:t>
+      </w:r>
+      <w:r>
+        <w:rPr>
+          <w:rStyle w:val="CommentTok"/>
+        </w:rPr>
+        <w:t xml:space="preserve"># average sprout length</w:t>
+      </w:r>
+    </w:p>
+    <w:p>
+      <w:pPr>
+        <w:pStyle w:val="SourceCode"/>
+      </w:pPr>
+      <w:r>
+        <w:rPr>
+          <w:rStyle w:val="VerbatimChar"/>
+        </w:rPr>
+        <w:t xml:space="preserve">## Joining with `by = join_by(id)`</w:t>
+      </w:r>
+    </w:p>
+    <w:p>
+      <w:pPr>
+        <w:pStyle w:val="SourceCode"/>
+      </w:pPr>
+      <w:r>
+        <w:rPr>
+          <w:rStyle w:val="NormalTok"/>
+        </w:rPr>
+        <w:t xml:space="preserve">bioData </w:t>
+      </w:r>
+      <w:r>
+        <w:rPr>
+          <w:rStyle w:val="OtherTok"/>
+        </w:rPr>
+        <w:t xml:space="preserve">&lt;-</w:t>
+      </w:r>
+      <w:r>
+        <w:rPr>
+          <w:rStyle w:val="NormalTok"/>
+        </w:rPr>
+        <w:t xml:space="preserve"> </w:t>
+      </w:r>
+      <w:r>
+        <w:rPr>
+          <w:rStyle w:val="FunctionTok"/>
+        </w:rPr>
+        <w:t xml:space="preserve">calculate_summary</w:t>
+      </w:r>
+      <w:r>
+        <w:rPr>
+          <w:rStyle w:val="NormalTok"/>
+        </w:rPr>
+        <w:t xml:space="preserve">(bioData, rootLengthsData, id, Root_Length, median_root_length, median) </w:t>
+      </w:r>
+      <w:r>
+        <w:rPr>
+          <w:rStyle w:val="CommentTok"/>
+        </w:rPr>
+        <w:t xml:space="preserve"># Median sprout length</w:t>
+      </w:r>
+    </w:p>
+    <w:p>
+      <w:pPr>
+        <w:pStyle w:val="SourceCode"/>
+      </w:pPr>
+      <w:r>
+        <w:rPr>
+          <w:rStyle w:val="VerbatimChar"/>
+        </w:rPr>
+        <w:t xml:space="preserve">## Joining with `by = join_by(id)`</w:t>
+      </w:r>
+    </w:p>
+    <w:p>
+      <w:pPr>
+        <w:pStyle w:val="SourceCode"/>
+      </w:pPr>
+      <w:r>
+        <w:rPr>
+          <w:rStyle w:val="NormalTok"/>
+        </w:rPr>
+        <w:t xml:space="preserve">bioData </w:t>
+      </w:r>
+      <w:r>
+        <w:rPr>
+          <w:rStyle w:val="OtherTok"/>
+        </w:rPr>
+        <w:t xml:space="preserve">&lt;-</w:t>
+      </w:r>
+      <w:r>
+        <w:rPr>
+          <w:rStyle w:val="NormalTok"/>
+        </w:rPr>
+        <w:t xml:space="preserve"> </w:t>
+      </w:r>
+      <w:r>
+        <w:rPr>
+          <w:rStyle w:val="FunctionTok"/>
+        </w:rPr>
+        <w:t xml:space="preserve">calculate_summary</w:t>
+      </w:r>
+      <w:r>
+        <w:rPr>
+          <w:rStyle w:val="NormalTok"/>
+        </w:rPr>
+        <w:t xml:space="preserve">(bioData, sproutLengthsData, id, Sprout_Length, median_sprout_length, median) </w:t>
+      </w:r>
+      <w:r>
+        <w:rPr>
+          <w:rStyle w:val="CommentTok"/>
+        </w:rPr>
+        <w:t xml:space="preserve"># Median sprout length</w:t>
+      </w:r>
+    </w:p>
+    <w:p>
+      <w:pPr>
+        <w:pStyle w:val="SourceCode"/>
+      </w:pPr>
+      <w:r>
+        <w:rPr>
+          <w:rStyle w:val="VerbatimChar"/>
+        </w:rPr>
+        <w:t xml:space="preserve">## Joining with `by = join_by(id)`</w:t>
+      </w:r>
+    </w:p>
+    <w:bookmarkEnd w:id="27"/>
+    <w:bookmarkStart w:id="28" w:name="calculate-average-growth-over-time"/>
+    <w:p>
+      <w:pPr>
+        <w:pStyle w:val="Heading3"/>
+      </w:pPr>
+      <w:r>
+        <w:t xml:space="preserve">Calculate average growth over time</w:t>
+      </w:r>
+    </w:p>
+    <w:p>
+      <w:pPr>
+        <w:pStyle w:val="SourceCode"/>
+      </w:pPr>
+      <w:r>
+        <w:rPr>
+          <w:rStyle w:val="NormalTok"/>
+        </w:rPr>
+        <w:t xml:space="preserve">bioData </w:t>
+      </w:r>
+      <w:r>
+        <w:rPr>
+          <w:rStyle w:val="OtherTok"/>
+        </w:rPr>
+        <w:t xml:space="preserve">&lt;-</w:t>
+      </w:r>
+      <w:r>
+        <w:rPr>
+          <w:rStyle w:val="NormalTok"/>
+        </w:rPr>
+        <w:t xml:space="preserve"> </w:t>
+      </w:r>
+      <w:r>
+        <w:rPr>
+          <w:rStyle w:val="FunctionTok"/>
+        </w:rPr>
+        <w:t xml:space="preserve">cbind</w:t>
+      </w:r>
+      <w:r>
+        <w:rPr>
+          <w:rStyle w:val="NormalTok"/>
+        </w:rPr>
+        <w:t xml:space="preserve">(bioData, </w:t>
+      </w:r>
+      <w:r>
+        <w:br/>
+      </w:r>
+      <w:r>
+        <w:rPr>
+          <w:rStyle w:val="NormalTok"/>
+        </w:rPr>
+        <w:t xml:space="preserve">                 </w:t>
+      </w:r>
+      <w:r>
+        <w:rPr>
+          <w:rStyle w:val="AttributeTok"/>
+        </w:rPr>
+        <w:t xml:space="preserve">avg_root_growth_per_Week =</w:t>
+      </w:r>
+      <w:r>
+        <w:rPr>
+          <w:rStyle w:val="NormalTok"/>
+        </w:rPr>
+        <w:t xml:space="preserve"> </w:t>
+      </w:r>
+      <w:r>
+        <w:br/>
+      </w:r>
+      <w:r>
+        <w:rPr>
+          <w:rStyle w:val="NormalTok"/>
+        </w:rPr>
+        <w:t xml:space="preserve">                   </w:t>
+      </w:r>
+      <w:r>
+        <w:rPr>
+          <w:rStyle w:val="FunctionTok"/>
+        </w:rPr>
+        <w:t xml:space="preserve">rowSums</w:t>
+      </w:r>
+      <w:r>
+        <w:rPr>
+          <w:rStyle w:val="NormalTok"/>
+        </w:rPr>
+        <w:t xml:space="preserve">(bioData </w:t>
+      </w:r>
+      <w:r>
+        <w:rPr>
+          <w:rStyle w:val="SpecialCharTok"/>
+        </w:rPr>
+        <w:t xml:space="preserve">%&gt;%</w:t>
+      </w:r>
+      <w:r>
+        <w:rPr>
+          <w:rStyle w:val="NormalTok"/>
+        </w:rPr>
+        <w:t xml:space="preserve"> </w:t>
+      </w:r>
+      <w:r>
+        <w:br/>
+      </w:r>
+      <w:r>
+        <w:rPr>
+          <w:rStyle w:val="NormalTok"/>
+        </w:rPr>
+        <w:t xml:space="preserve">                             </w:t>
+      </w:r>
+      <w:r>
+        <w:rPr>
+          <w:rStyle w:val="FunctionTok"/>
+        </w:rPr>
+        <w:t xml:space="preserve">select</w:t>
+      </w:r>
+      <w:r>
+        <w:rPr>
+          <w:rStyle w:val="NormalTok"/>
+        </w:rPr>
+        <w:t xml:space="preserve">(Root_Week_1_Change, Root_Week_2_Change, Root_Week_3_Change, Root_Week_4_Change)))</w:t>
+      </w:r>
+    </w:p>
+    <w:p>
+      <w:pPr>
+        <w:pStyle w:val="SourceCode"/>
+      </w:pPr>
+      <w:r>
+        <w:rPr>
+          <w:rStyle w:val="NormalTok"/>
+        </w:rPr>
+        <w:t xml:space="preserve">bioData </w:t>
+      </w:r>
+      <w:r>
+        <w:rPr>
+          <w:rStyle w:val="OtherTok"/>
+        </w:rPr>
+        <w:t xml:space="preserve">&lt;-</w:t>
+      </w:r>
+      <w:r>
+        <w:rPr>
+          <w:rStyle w:val="NormalTok"/>
+        </w:rPr>
+        <w:t xml:space="preserve"> </w:t>
+      </w:r>
+      <w:r>
+        <w:rPr>
+          <w:rStyle w:val="FunctionTok"/>
+        </w:rPr>
+        <w:t xml:space="preserve">cbind</w:t>
+      </w:r>
+      <w:r>
+        <w:rPr>
+          <w:rStyle w:val="NormalTok"/>
+        </w:rPr>
+        <w:t xml:space="preserve">(bioData, </w:t>
+      </w:r>
+      <w:r>
+        <w:br/>
+      </w:r>
+      <w:r>
+        <w:rPr>
+          <w:rStyle w:val="NormalTok"/>
+        </w:rPr>
+        <w:t xml:space="preserve">                 </w:t>
+      </w:r>
+      <w:r>
+        <w:rPr>
+          <w:rStyle w:val="AttributeTok"/>
+        </w:rPr>
+        <w:t xml:space="preserve">avg_sprout_growth_per_Week =</w:t>
+      </w:r>
+      <w:r>
+        <w:rPr>
+          <w:rStyle w:val="NormalTok"/>
+        </w:rPr>
+        <w:t xml:space="preserve"> </w:t>
+      </w:r>
+      <w:r>
+        <w:br/>
+      </w:r>
+      <w:r>
+        <w:rPr>
+          <w:rStyle w:val="NormalTok"/>
+        </w:rPr>
+        <w:t xml:space="preserve">                   </w:t>
+      </w:r>
+      <w:r>
+        <w:rPr>
+          <w:rStyle w:val="FunctionTok"/>
+        </w:rPr>
+        <w:t xml:space="preserve">rowSums</w:t>
+      </w:r>
+      <w:r>
+        <w:rPr>
+          <w:rStyle w:val="NormalTok"/>
+        </w:rPr>
+        <w:t xml:space="preserve">(bioData </w:t>
+      </w:r>
+      <w:r>
+        <w:rPr>
+          <w:rStyle w:val="SpecialCharTok"/>
+        </w:rPr>
+        <w:t xml:space="preserve">%&gt;%</w:t>
+      </w:r>
+      <w:r>
+        <w:rPr>
+          <w:rStyle w:val="NormalTok"/>
+        </w:rPr>
+        <w:t xml:space="preserve"> </w:t>
+      </w:r>
+      <w:r>
+        <w:br/>
+      </w:r>
+      <w:r>
+        <w:rPr>
+          <w:rStyle w:val="NormalTok"/>
+        </w:rPr>
+        <w:t xml:space="preserve">                             </w:t>
+      </w:r>
+      <w:r>
+        <w:rPr>
+          <w:rStyle w:val="FunctionTok"/>
+        </w:rPr>
+        <w:t xml:space="preserve">select</w:t>
+      </w:r>
+      <w:r>
+        <w:rPr>
+          <w:rStyle w:val="NormalTok"/>
+        </w:rPr>
+        <w:t xml:space="preserve">(Sprout_Week_1_Change, Sprout_Week_2_Change, Sprout_Week_3_Change, Sprout_Week_4_Change)))</w:t>
+      </w:r>
+    </w:p>
+    <w:bookmarkEnd w:id="28"/>
+    <w:bookmarkEnd w:id="29"/>
+    <w:bookmarkEnd w:id="30"/>
+    <w:bookmarkStart w:id="31" w:name="data-visalization"/>
     <w:p>
       <w:pPr>
         <w:pStyle w:val="Heading1"/>
       </w:pPr>
       <w:r>
-        <w:t xml:space="preserve">Data Presentation</w:t>
-      </w:r>
-    </w:p>
-    <w:bookmarkEnd w:id="27"/>
-    <w:bookmarkStart w:id="28" w:name="conclusion"/>
+        <w:t xml:space="preserve">Data Visalization</w:t>
+      </w:r>
+    </w:p>
+    <w:bookmarkEnd w:id="31"/>
+    <w:bookmarkStart w:id="32" w:name="conclusion"/>
     <w:p>
       <w:pPr>
         <w:pStyle w:val="Heading1"/>
@@ -363,8 +2974,8 @@
         <w:t xml:space="preserve">Conclusion</w:t>
       </w:r>
     </w:p>
-    <w:bookmarkEnd w:id="28"/>
-    <w:bookmarkStart w:id="29" w:name="glossary-of-terms"/>
+    <w:bookmarkEnd w:id="32"/>
+    <w:bookmarkStart w:id="33" w:name="glossary-of-terms"/>
     <w:p>
       <w:pPr>
         <w:pStyle w:val="Heading1"/>
@@ -378,7 +2989,7 @@
         <w:pStyle w:val="DefinitionTerm"/>
       </w:pPr>
       <w:r>
-        <w:t xml:space="preserve">Bio-priming</w:t>
+        <w:t xml:space="preserve">Biopriming</w:t>
       </w:r>
     </w:p>
     <w:p>
@@ -386,7 +2997,7 @@
         <w:pStyle w:val="Definition"/>
       </w:pPr>
       <w:r>
-        <w:t xml:space="preserve">The process of coating the seed with a plant-growth promoting bacteria consortium</w:t>
+        <w:t xml:space="preserve">The process of coating the seed with a plant-growth promoting bacteria consortium comprised of Basillus ceres and pusdomonas</w:t>
       </w:r>
     </w:p>
     <w:p>
@@ -437,7 +3048,7 @@
         <w:t xml:space="preserve">The plant embryo, also known as cotyledon</w:t>
       </w:r>
     </w:p>
-    <w:bookmarkEnd w:id="29"/>
+    <w:bookmarkEnd w:id="33"/>
     <w:sectPr/>
   </w:body>
 </w:document>

</xml_diff>

<commit_message>
Added additional customization options to the bar chart function. Added standard deviation
</commit_message>
<xml_diff>
--- a/CW_KCSOF_B-Alex-Paquette-C00302989-CA2.docx
+++ b/CW_KCSOF_B-Alex-Paquette-C00302989-CA2.docx
@@ -83,7 +83,7 @@
         <w:pStyle w:val="Date"/>
       </w:pPr>
       <w:r>
-        <w:t xml:space="preserve">2024-04-14</w:t>
+        <w:t xml:space="preserve">2024-04-15</w:t>
       </w:r>
     </w:p>
     <w:sdt>
@@ -3335,7 +3335,16 @@
         <w:rPr>
           <w:rStyle w:val="NormalTok"/>
         </w:rPr>
-        <w:t xml:space="preserve">({{summary_name}} </w:t>
+        <w:t xml:space="preserve">(</w:t>
+      </w:r>
+      <w:r>
+        <w:br/>
+      </w:r>
+      <w:r>
+        <w:rPr>
+          <w:rStyle w:val="NormalTok"/>
+        </w:rPr>
+        <w:t xml:space="preserve">      {{summary_name}} </w:t>
       </w:r>
       <w:r>
         <w:rPr>
@@ -3359,7 +3368,25 @@
         <w:rPr>
           <w:rStyle w:val="NormalTok"/>
         </w:rPr>
-        <w:t xml:space="preserve">({{summary_col}}))</w:t>
+        <w:t xml:space="preserve">({{summary_col}})</w:t>
+      </w:r>
+      <w:r>
+        <w:br/>
+      </w:r>
+      <w:r>
+        <w:rPr>
+          <w:rStyle w:val="NormalTok"/>
+        </w:rPr>
+        <w:t xml:space="preserve">    )</w:t>
+      </w:r>
+      <w:r>
+        <w:br/>
+      </w:r>
+      <w:r>
+        <w:rPr>
+          <w:rStyle w:val="NormalTok"/>
+        </w:rPr>
+        <w:t xml:space="preserve">  </w:t>
       </w:r>
       <w:r>
         <w:br/>
@@ -3392,7 +3419,31 @@
         <w:rPr>
           <w:rStyle w:val="NormalTok"/>
         </w:rPr>
-        <w:t xml:space="preserve">(main_data, summary_values)</w:t>
+        <w:t xml:space="preserve">(main_data, summary_values, </w:t>
+      </w:r>
+      <w:r>
+        <w:rPr>
+          <w:rStyle w:val="AttributeTok"/>
+        </w:rPr>
+        <w:t xml:space="preserve">by =</w:t>
+      </w:r>
+      <w:r>
+        <w:rPr>
+          <w:rStyle w:val="NormalTok"/>
+        </w:rPr>
+        <w:t xml:space="preserve"> </w:t>
+      </w:r>
+      <w:r>
+        <w:rPr>
+          <w:rStyle w:val="FunctionTok"/>
+        </w:rPr>
+        <w:t xml:space="preserve">join_by</w:t>
+      </w:r>
+      <w:r>
+        <w:rPr>
+          <w:rStyle w:val="NormalTok"/>
+        </w:rPr>
+        <w:t xml:space="preserve">({{id_col}}))</w:t>
       </w:r>
       <w:r>
         <w:br/>
@@ -3465,22 +3516,9 @@
         </w:rPr>
         <w:t xml:space="preserve"># average root length</w:t>
       </w:r>
-    </w:p>
-    <w:p>
-      <w:pPr>
-        <w:pStyle w:val="SourceCode"/>
-      </w:pPr>
-      <w:r>
-        <w:rPr>
-          <w:rStyle w:val="VerbatimChar"/>
-        </w:rPr>
-        <w:t xml:space="preserve">## Joining with `by = join_by(id)`</w:t>
-      </w:r>
-    </w:p>
-    <w:p>
-      <w:pPr>
-        <w:pStyle w:val="SourceCode"/>
-      </w:pPr>
+      <w:r>
+        <w:br/>
+      </w:r>
       <w:r>
         <w:rPr>
           <w:rStyle w:val="NormalTok"/>
@@ -3517,22 +3555,9 @@
         </w:rPr>
         <w:t xml:space="preserve"># average sprout length</w:t>
       </w:r>
-    </w:p>
-    <w:p>
-      <w:pPr>
-        <w:pStyle w:val="SourceCode"/>
-      </w:pPr>
-      <w:r>
-        <w:rPr>
-          <w:rStyle w:val="VerbatimChar"/>
-        </w:rPr>
-        <w:t xml:space="preserve">## Joining with `by = join_by(id)`</w:t>
-      </w:r>
-    </w:p>
-    <w:p>
-      <w:pPr>
-        <w:pStyle w:val="SourceCode"/>
-      </w:pPr>
+      <w:r>
+        <w:br/>
+      </w:r>
       <w:r>
         <w:rPr>
           <w:rStyle w:val="NormalTok"/>
@@ -3569,22 +3594,9 @@
         </w:rPr>
         <w:t xml:space="preserve"># Median sprout length</w:t>
       </w:r>
-    </w:p>
-    <w:p>
-      <w:pPr>
-        <w:pStyle w:val="SourceCode"/>
-      </w:pPr>
-      <w:r>
-        <w:rPr>
-          <w:rStyle w:val="VerbatimChar"/>
-        </w:rPr>
-        <w:t xml:space="preserve">## Joining with `by = join_by(id)`</w:t>
-      </w:r>
-    </w:p>
-    <w:p>
-      <w:pPr>
-        <w:pStyle w:val="SourceCode"/>
-      </w:pPr>
+      <w:r>
+        <w:br/>
+      </w:r>
       <w:r>
         <w:rPr>
           <w:rStyle w:val="NormalTok"/>
@@ -3621,16 +3633,134 @@
         </w:rPr>
         <w:t xml:space="preserve"># Median sprout length</w:t>
       </w:r>
-    </w:p>
-    <w:p>
-      <w:pPr>
-        <w:pStyle w:val="SourceCode"/>
-      </w:pPr>
-      <w:r>
-        <w:rPr>
-          <w:rStyle w:val="VerbatimChar"/>
-        </w:rPr>
-        <w:t xml:space="preserve">## Joining with `by = join_by(id)`</w:t>
+      <w:r>
+        <w:br/>
+      </w:r>
+      <w:r>
+        <w:rPr>
+          <w:rStyle w:val="NormalTok"/>
+        </w:rPr>
+        <w:t xml:space="preserve">bioData </w:t>
+      </w:r>
+      <w:r>
+        <w:rPr>
+          <w:rStyle w:val="OtherTok"/>
+        </w:rPr>
+        <w:t xml:space="preserve">&lt;-</w:t>
+      </w:r>
+      <w:r>
+        <w:rPr>
+          <w:rStyle w:val="NormalTok"/>
+        </w:rPr>
+        <w:t xml:space="preserve"> </w:t>
+      </w:r>
+      <w:r>
+        <w:rPr>
+          <w:rStyle w:val="FunctionTok"/>
+        </w:rPr>
+        <w:t xml:space="preserve">calculate_summary</w:t>
+      </w:r>
+      <w:r>
+        <w:rPr>
+          <w:rStyle w:val="NormalTok"/>
+        </w:rPr>
+        <w:t xml:space="preserve">(bioData, rootLengthsData, id, Root_Length_cm, root_length_sd, sd) </w:t>
+      </w:r>
+      <w:r>
+        <w:rPr>
+          <w:rStyle w:val="CommentTok"/>
+        </w:rPr>
+        <w:t xml:space="preserve"># root length standard deviation</w:t>
+      </w:r>
+      <w:r>
+        <w:br/>
+      </w:r>
+      <w:r>
+        <w:rPr>
+          <w:rStyle w:val="NormalTok"/>
+        </w:rPr>
+        <w:t xml:space="preserve">bioData </w:t>
+      </w:r>
+      <w:r>
+        <w:rPr>
+          <w:rStyle w:val="OtherTok"/>
+        </w:rPr>
+        <w:t xml:space="preserve">&lt;-</w:t>
+      </w:r>
+      <w:r>
+        <w:rPr>
+          <w:rStyle w:val="NormalTok"/>
+        </w:rPr>
+        <w:t xml:space="preserve"> </w:t>
+      </w:r>
+      <w:r>
+        <w:rPr>
+          <w:rStyle w:val="FunctionTok"/>
+        </w:rPr>
+        <w:t xml:space="preserve">calculate_summary</w:t>
+      </w:r>
+      <w:r>
+        <w:rPr>
+          <w:rStyle w:val="NormalTok"/>
+        </w:rPr>
+        <w:t xml:space="preserve">(bioData, sproutLengthsData, id, Sprout_Length_cm, sprout_length_sd, sd) </w:t>
+      </w:r>
+      <w:r>
+        <w:rPr>
+          <w:rStyle w:val="CommentTok"/>
+        </w:rPr>
+        <w:t xml:space="preserve"># sprout length standard deviation</w:t>
+      </w:r>
+      <w:r>
+        <w:br/>
+      </w:r>
+      <w:r>
+        <w:br/>
+      </w:r>
+      <w:r>
+        <w:rPr>
+          <w:rStyle w:val="CommentTok"/>
+        </w:rPr>
+        <w:t xml:space="preserve"># set all na values to 0</w:t>
+      </w:r>
+      <w:r>
+        <w:br/>
+      </w:r>
+      <w:r>
+        <w:rPr>
+          <w:rStyle w:val="NormalTok"/>
+        </w:rPr>
+        <w:t xml:space="preserve">bioData[</w:t>
+      </w:r>
+      <w:r>
+        <w:rPr>
+          <w:rStyle w:val="FunctionTok"/>
+        </w:rPr>
+        <w:t xml:space="preserve">is.na</w:t>
+      </w:r>
+      <w:r>
+        <w:rPr>
+          <w:rStyle w:val="NormalTok"/>
+        </w:rPr>
+        <w:t xml:space="preserve">(bioData)] </w:t>
+      </w:r>
+      <w:r>
+        <w:rPr>
+          <w:rStyle w:val="OtherTok"/>
+        </w:rPr>
+        <w:t xml:space="preserve">&lt;-</w:t>
+      </w:r>
+      <w:r>
+        <w:rPr>
+          <w:rStyle w:val="NormalTok"/>
+        </w:rPr>
+        <w:t xml:space="preserve"> </w:t>
+      </w:r>
+      <w:r>
+        <w:rPr>
+          <w:rStyle w:val="DecValTok"/>
+        </w:rPr>
+        <w:t xml:space="preserve">0</w:t>
       </w:r>
     </w:p>
     <w:bookmarkEnd w:id="27"/>
@@ -3854,7 +3984,7 @@
     <w:bookmarkEnd w:id="28"/>
     <w:bookmarkEnd w:id="29"/>
     <w:bookmarkEnd w:id="30"/>
-    <w:bookmarkStart w:id="54" w:name="data-visualization"/>
+    <w:bookmarkStart w:id="57" w:name="data-visualization"/>
     <w:p>
       <w:pPr>
         <w:pStyle w:val="Heading1"/>
@@ -3895,7 +4025,79 @@
         <w:rPr>
           <w:rStyle w:val="NormalTok"/>
         </w:rPr>
-        <w:t xml:space="preserve">(data, x_val, y_val, fill_val, titleName, subtitleName, x_title, y_title){</w:t>
+        <w:t xml:space="preserve">(data, x_val, y_val, fill_val, </w:t>
+      </w:r>
+      <w:r>
+        <w:rPr>
+          <w:rStyle w:val="AttributeTok"/>
+        </w:rPr>
+        <w:t xml:space="preserve">sd =</w:t>
+      </w:r>
+      <w:r>
+        <w:rPr>
+          <w:rStyle w:val="NormalTok"/>
+        </w:rPr>
+        <w:t xml:space="preserve"> </w:t>
+      </w:r>
+      <w:r>
+        <w:rPr>
+          <w:rStyle w:val="ConstantTok"/>
+        </w:rPr>
+        <w:t xml:space="preserve">NULL</w:t>
+      </w:r>
+      <w:r>
+        <w:rPr>
+          <w:rStyle w:val="NormalTok"/>
+        </w:rPr>
+        <w:t xml:space="preserve">, titleName, </w:t>
+      </w:r>
+      <w:r>
+        <w:rPr>
+          <w:rStyle w:val="AttributeTok"/>
+        </w:rPr>
+        <w:t xml:space="preserve">subtitleName =</w:t>
+      </w:r>
+      <w:r>
+        <w:rPr>
+          <w:rStyle w:val="NormalTok"/>
+        </w:rPr>
+        <w:t xml:space="preserve"> </w:t>
+      </w:r>
+      <w:r>
+        <w:rPr>
+          <w:rStyle w:val="ConstantTok"/>
+        </w:rPr>
+        <w:t xml:space="preserve">NULL</w:t>
+      </w:r>
+      <w:r>
+        <w:rPr>
+          <w:rStyle w:val="NormalTok"/>
+        </w:rPr>
+        <w:t xml:space="preserve">, x_title, y_title, </w:t>
+      </w:r>
+      <w:r>
+        <w:rPr>
+          <w:rStyle w:val="AttributeTok"/>
+        </w:rPr>
+        <w:t xml:space="preserve">legend =</w:t>
+      </w:r>
+      <w:r>
+        <w:rPr>
+          <w:rStyle w:val="NormalTok"/>
+        </w:rPr>
+        <w:t xml:space="preserve"> </w:t>
+      </w:r>
+      <w:r>
+        <w:rPr>
+          <w:rStyle w:val="ConstantTok"/>
+        </w:rPr>
+        <w:t xml:space="preserve">TRUE</w:t>
+      </w:r>
+      <w:r>
+        <w:rPr>
+          <w:rStyle w:val="NormalTok"/>
+        </w:rPr>
+        <w:t xml:space="preserve">, ...){</w:t>
       </w:r>
       <w:r>
         <w:br/>
@@ -4009,6 +4211,15 @@
         <w:rPr>
           <w:rStyle w:val="NormalTok"/>
         </w:rPr>
+        <w:t xml:space="preserve">  </w:t>
+      </w:r>
+      <w:r>
+        <w:br/>
+      </w:r>
+      <w:r>
+        <w:rPr>
+          <w:rStyle w:val="NormalTok"/>
+        </w:rPr>
         <w:t xml:space="preserve">  chart </w:t>
       </w:r>
       <w:r>
@@ -4039,7 +4250,7 @@
         <w:rPr>
           <w:rStyle w:val="FunctionTok"/>
         </w:rPr>
-        <w:t xml:space="preserve">aes_string</w:t>
+        <w:t xml:space="preserve">aes</w:t>
       </w:r>
       <w:r>
         <w:rPr>
@@ -4057,7 +4268,7 @@
         <w:rPr>
           <w:rStyle w:val="NormalTok"/>
         </w:rPr>
-        <w:t xml:space="preserve"> x_val, </w:t>
+        <w:t xml:space="preserve"> {{x_val}}, </w:t>
       </w:r>
       <w:r>
         <w:rPr>
@@ -4069,7 +4280,7 @@
         <w:rPr>
           <w:rStyle w:val="NormalTok"/>
         </w:rPr>
-        <w:t xml:space="preserve"> y_val, </w:t>
+        <w:t xml:space="preserve"> {{y_val}}, </w:t>
       </w:r>
       <w:r>
         <w:rPr>
@@ -4081,7 +4292,7 @@
         <w:rPr>
           <w:rStyle w:val="NormalTok"/>
         </w:rPr>
-        <w:t xml:space="preserve"> fill_val)) </w:t>
+        <w:t xml:space="preserve"> {{fill_val}})) </w:t>
       </w:r>
       <w:r>
         <w:rPr>
@@ -4096,13 +4307,652 @@
         <w:rPr>
           <w:rStyle w:val="NormalTok"/>
         </w:rPr>
+        <w:t xml:space="preserve">          </w:t>
+      </w:r>
+      <w:r>
+        <w:rPr>
+          <w:rStyle w:val="FunctionTok"/>
+        </w:rPr>
+        <w:t xml:space="preserve">geom_bar</w:t>
+      </w:r>
+      <w:r>
+        <w:rPr>
+          <w:rStyle w:val="NormalTok"/>
+        </w:rPr>
+        <w:t xml:space="preserve">(</w:t>
+      </w:r>
+      <w:r>
+        <w:rPr>
+          <w:rStyle w:val="AttributeTok"/>
+        </w:rPr>
+        <w:t xml:space="preserve">stat =</w:t>
+      </w:r>
+      <w:r>
+        <w:rPr>
+          <w:rStyle w:val="NormalTok"/>
+        </w:rPr>
+        <w:t xml:space="preserve"> </w:t>
+      </w:r>
+      <w:r>
+        <w:rPr>
+          <w:rStyle w:val="StringTok"/>
+        </w:rPr>
+        <w:t xml:space="preserve">"identity"</w:t>
+      </w:r>
+      <w:r>
+        <w:rPr>
+          <w:rStyle w:val="NormalTok"/>
+        </w:rPr>
+        <w:t xml:space="preserve">, </w:t>
+      </w:r>
+      <w:r>
+        <w:rPr>
+          <w:rStyle w:val="AttributeTok"/>
+        </w:rPr>
+        <w:t xml:space="preserve">position =</w:t>
+      </w:r>
+      <w:r>
+        <w:rPr>
+          <w:rStyle w:val="NormalTok"/>
+        </w:rPr>
+        <w:t xml:space="preserve"> </w:t>
+      </w:r>
+      <w:r>
+        <w:rPr>
+          <w:rStyle w:val="FunctionTok"/>
+        </w:rPr>
+        <w:t xml:space="preserve">position_dodge</w:t>
+      </w:r>
+      <w:r>
+        <w:rPr>
+          <w:rStyle w:val="NormalTok"/>
+        </w:rPr>
+        <w:t xml:space="preserve">(</w:t>
+      </w:r>
+      <w:r>
+        <w:rPr>
+          <w:rStyle w:val="AttributeTok"/>
+        </w:rPr>
+        <w:t xml:space="preserve">width =</w:t>
+      </w:r>
+      <w:r>
+        <w:rPr>
+          <w:rStyle w:val="NormalTok"/>
+        </w:rPr>
+        <w:t xml:space="preserve"> </w:t>
+      </w:r>
+      <w:r>
+        <w:rPr>
+          <w:rStyle w:val="FloatTok"/>
+        </w:rPr>
+        <w:t xml:space="preserve">0.8</w:t>
+      </w:r>
+      <w:r>
+        <w:rPr>
+          <w:rStyle w:val="NormalTok"/>
+        </w:rPr>
+        <w:t xml:space="preserve">), </w:t>
+      </w:r>
+      <w:r>
+        <w:rPr>
+          <w:rStyle w:val="AttributeTok"/>
+        </w:rPr>
+        <w:t xml:space="preserve">width =</w:t>
+      </w:r>
+      <w:r>
+        <w:rPr>
+          <w:rStyle w:val="NormalTok"/>
+        </w:rPr>
+        <w:t xml:space="preserve"> </w:t>
+      </w:r>
+      <w:r>
+        <w:rPr>
+          <w:rStyle w:val="FloatTok"/>
+        </w:rPr>
+        <w:t xml:space="preserve">0.6</w:t>
+      </w:r>
+      <w:r>
+        <w:rPr>
+          <w:rStyle w:val="NormalTok"/>
+        </w:rPr>
+        <w:t xml:space="preserve">) </w:t>
+      </w:r>
+      <w:r>
+        <w:rPr>
+          <w:rStyle w:val="SpecialCharTok"/>
+        </w:rPr>
+        <w:t xml:space="preserve">+</w:t>
+      </w:r>
+      <w:r>
+        <w:br/>
+      </w:r>
+      <w:r>
+        <w:rPr>
+          <w:rStyle w:val="NormalTok"/>
+        </w:rPr>
+        <w:t xml:space="preserve">            </w:t>
+      </w:r>
+      <w:r>
+        <w:rPr>
+          <w:rStyle w:val="FunctionTok"/>
+        </w:rPr>
+        <w:t xml:space="preserve">scale_fill_manual</w:t>
+      </w:r>
+      <w:r>
+        <w:rPr>
+          <w:rStyle w:val="NormalTok"/>
+        </w:rPr>
+        <w:t xml:space="preserve">(</w:t>
+      </w:r>
+      <w:r>
+        <w:rPr>
+          <w:rStyle w:val="AttributeTok"/>
+        </w:rPr>
+        <w:t xml:space="preserve">values =</w:t>
+      </w:r>
+      <w:r>
+        <w:rPr>
+          <w:rStyle w:val="NormalTok"/>
+        </w:rPr>
+        <w:t xml:space="preserve"> colors, </w:t>
+      </w:r>
+      <w:r>
+        <w:rPr>
+          <w:rStyle w:val="AttributeTok"/>
+        </w:rPr>
+        <w:t xml:space="preserve">name =</w:t>
+      </w:r>
+      <w:r>
+        <w:rPr>
+          <w:rStyle w:val="NormalTok"/>
+        </w:rPr>
+        <w:t xml:space="preserve"> </w:t>
+      </w:r>
+      <w:r>
+        <w:rPr>
+          <w:rStyle w:val="StringTok"/>
+        </w:rPr>
+        <w:t xml:space="preserve">""</w:t>
+      </w:r>
+      <w:r>
+        <w:rPr>
+          <w:rStyle w:val="NormalTok"/>
+        </w:rPr>
+        <w:t xml:space="preserve">) </w:t>
+      </w:r>
+      <w:r>
+        <w:rPr>
+          <w:rStyle w:val="SpecialCharTok"/>
+        </w:rPr>
+        <w:t xml:space="preserve">+</w:t>
+      </w:r>
+      <w:r>
+        <w:br/>
+      </w:r>
+      <w:r>
+        <w:rPr>
+          <w:rStyle w:val="NormalTok"/>
+        </w:rPr>
+        <w:t xml:space="preserve">            </w:t>
+      </w:r>
+      <w:r>
+        <w:rPr>
+          <w:rStyle w:val="FunctionTok"/>
+        </w:rPr>
+        <w:t xml:space="preserve">labs</w:t>
+      </w:r>
+      <w:r>
+        <w:rPr>
+          <w:rStyle w:val="NormalTok"/>
+        </w:rPr>
+        <w:t xml:space="preserve">(</w:t>
+      </w:r>
+      <w:r>
+        <w:rPr>
+          <w:rStyle w:val="AttributeTok"/>
+        </w:rPr>
+        <w:t xml:space="preserve">title =</w:t>
+      </w:r>
+      <w:r>
+        <w:rPr>
+          <w:rStyle w:val="NormalTok"/>
+        </w:rPr>
+        <w:t xml:space="preserve"> titleName, </w:t>
+      </w:r>
+      <w:r>
+        <w:rPr>
+          <w:rStyle w:val="AttributeTok"/>
+        </w:rPr>
+        <w:t xml:space="preserve">subtitle =</w:t>
+      </w:r>
+      <w:r>
+        <w:rPr>
+          <w:rStyle w:val="NormalTok"/>
+        </w:rPr>
+        <w:t xml:space="preserve"> subtitleName, </w:t>
+      </w:r>
+      <w:r>
+        <w:rPr>
+          <w:rStyle w:val="AttributeTok"/>
+        </w:rPr>
+        <w:t xml:space="preserve">x =</w:t>
+      </w:r>
+      <w:r>
+        <w:rPr>
+          <w:rStyle w:val="NormalTok"/>
+        </w:rPr>
+        <w:t xml:space="preserve"> x_title, </w:t>
+      </w:r>
+      <w:r>
+        <w:rPr>
+          <w:rStyle w:val="AttributeTok"/>
+        </w:rPr>
+        <w:t xml:space="preserve">y =</w:t>
+      </w:r>
+      <w:r>
+        <w:rPr>
+          <w:rStyle w:val="NormalTok"/>
+        </w:rPr>
+        <w:t xml:space="preserve"> y_title) </w:t>
+      </w:r>
+      <w:r>
+        <w:rPr>
+          <w:rStyle w:val="SpecialCharTok"/>
+        </w:rPr>
+        <w:t xml:space="preserve">+</w:t>
+      </w:r>
+      <w:r>
+        <w:br/>
+      </w:r>
+      <w:r>
+        <w:rPr>
+          <w:rStyle w:val="NormalTok"/>
+        </w:rPr>
+        <w:t xml:space="preserve">            </w:t>
+      </w:r>
+      <w:r>
+        <w:rPr>
+          <w:rStyle w:val="FunctionTok"/>
+        </w:rPr>
+        <w:t xml:space="preserve">theme</w:t>
+      </w:r>
+      <w:r>
+        <w:rPr>
+          <w:rStyle w:val="NormalTok"/>
+        </w:rPr>
+        <w:t xml:space="preserve">(</w:t>
+      </w:r>
+      <w:r>
+        <w:rPr>
+          <w:rStyle w:val="AttributeTok"/>
+        </w:rPr>
+        <w:t xml:space="preserve">axis.text.x =</w:t>
+      </w:r>
+      <w:r>
+        <w:rPr>
+          <w:rStyle w:val="NormalTok"/>
+        </w:rPr>
+        <w:t xml:space="preserve"> </w:t>
+      </w:r>
+      <w:r>
+        <w:rPr>
+          <w:rStyle w:val="FunctionTok"/>
+        </w:rPr>
+        <w:t xml:space="preserve">element_text</w:t>
+      </w:r>
+      <w:r>
+        <w:rPr>
+          <w:rStyle w:val="NormalTok"/>
+        </w:rPr>
+        <w:t xml:space="preserve">(</w:t>
+      </w:r>
+      <w:r>
+        <w:rPr>
+          <w:rStyle w:val="AttributeTok"/>
+        </w:rPr>
+        <w:t xml:space="preserve">angle =</w:t>
+      </w:r>
+      <w:r>
+        <w:rPr>
+          <w:rStyle w:val="NormalTok"/>
+        </w:rPr>
+        <w:t xml:space="preserve"> </w:t>
+      </w:r>
+      <w:r>
+        <w:rPr>
+          <w:rStyle w:val="DecValTok"/>
+        </w:rPr>
+        <w:t xml:space="preserve">45</w:t>
+      </w:r>
+      <w:r>
+        <w:rPr>
+          <w:rStyle w:val="NormalTok"/>
+        </w:rPr>
+        <w:t xml:space="preserve">, </w:t>
+      </w:r>
+      <w:r>
+        <w:rPr>
+          <w:rStyle w:val="AttributeTok"/>
+        </w:rPr>
+        <w:t xml:space="preserve">hjust =</w:t>
+      </w:r>
+      <w:r>
+        <w:rPr>
+          <w:rStyle w:val="NormalTok"/>
+        </w:rPr>
+        <w:t xml:space="preserve"> </w:t>
+      </w:r>
+      <w:r>
+        <w:rPr>
+          <w:rStyle w:val="DecValTok"/>
+        </w:rPr>
+        <w:t xml:space="preserve">1</w:t>
+      </w:r>
+      <w:r>
+        <w:rPr>
+          <w:rStyle w:val="NormalTok"/>
+        </w:rPr>
+        <w:t xml:space="preserve">),</w:t>
+      </w:r>
+      <w:r>
+        <w:br/>
+      </w:r>
+      <w:r>
+        <w:rPr>
+          <w:rStyle w:val="NormalTok"/>
+        </w:rPr>
+        <w:t xml:space="preserve">                  </w:t>
+      </w:r>
+      <w:r>
+        <w:rPr>
+          <w:rStyle w:val="AttributeTok"/>
+        </w:rPr>
+        <w:t xml:space="preserve">plot.title =</w:t>
+      </w:r>
+      <w:r>
+        <w:rPr>
+          <w:rStyle w:val="NormalTok"/>
+        </w:rPr>
+        <w:t xml:space="preserve"> </w:t>
+      </w:r>
+      <w:r>
+        <w:rPr>
+          <w:rStyle w:val="FunctionTok"/>
+        </w:rPr>
+        <w:t xml:space="preserve">element_text</w:t>
+      </w:r>
+      <w:r>
+        <w:rPr>
+          <w:rStyle w:val="NormalTok"/>
+        </w:rPr>
+        <w:t xml:space="preserve">(</w:t>
+      </w:r>
+      <w:r>
+        <w:rPr>
+          <w:rStyle w:val="AttributeTok"/>
+        </w:rPr>
+        <w:t xml:space="preserve">size =</w:t>
+      </w:r>
+      <w:r>
+        <w:rPr>
+          <w:rStyle w:val="NormalTok"/>
+        </w:rPr>
+        <w:t xml:space="preserve"> </w:t>
+      </w:r>
+      <w:r>
+        <w:rPr>
+          <w:rStyle w:val="DecValTok"/>
+        </w:rPr>
+        <w:t xml:space="preserve">20</w:t>
+      </w:r>
+      <w:r>
+        <w:rPr>
+          <w:rStyle w:val="NormalTok"/>
+        </w:rPr>
+        <w:t xml:space="preserve">),</w:t>
+      </w:r>
+      <w:r>
+        <w:br/>
+      </w:r>
+      <w:r>
+        <w:rPr>
+          <w:rStyle w:val="NormalTok"/>
+        </w:rPr>
+        <w:t xml:space="preserve">                  </w:t>
+      </w:r>
+      <w:r>
+        <w:rPr>
+          <w:rStyle w:val="AttributeTok"/>
+        </w:rPr>
+        <w:t xml:space="preserve">plot.margin =</w:t>
+      </w:r>
+      <w:r>
+        <w:rPr>
+          <w:rStyle w:val="NormalTok"/>
+        </w:rPr>
+        <w:t xml:space="preserve"> </w:t>
+      </w:r>
+      <w:r>
+        <w:rPr>
+          <w:rStyle w:val="FunctionTok"/>
+        </w:rPr>
+        <w:t xml:space="preserve">margin</w:t>
+      </w:r>
+      <w:r>
+        <w:rPr>
+          <w:rStyle w:val="NormalTok"/>
+        </w:rPr>
+        <w:t xml:space="preserve">(</w:t>
+      </w:r>
+      <w:r>
+        <w:rPr>
+          <w:rStyle w:val="DecValTok"/>
+        </w:rPr>
+        <w:t xml:space="preserve">30</w:t>
+      </w:r>
+      <w:r>
+        <w:rPr>
+          <w:rStyle w:val="NormalTok"/>
+        </w:rPr>
+        <w:t xml:space="preserve">, </w:t>
+      </w:r>
+      <w:r>
+        <w:rPr>
+          <w:rStyle w:val="DecValTok"/>
+        </w:rPr>
+        <w:t xml:space="preserve">30</w:t>
+      </w:r>
+      <w:r>
+        <w:rPr>
+          <w:rStyle w:val="NormalTok"/>
+        </w:rPr>
+        <w:t xml:space="preserve">, </w:t>
+      </w:r>
+      <w:r>
+        <w:rPr>
+          <w:rStyle w:val="DecValTok"/>
+        </w:rPr>
+        <w:t xml:space="preserve">30</w:t>
+      </w:r>
+      <w:r>
+        <w:rPr>
+          <w:rStyle w:val="NormalTok"/>
+        </w:rPr>
+        <w:t xml:space="preserve">, </w:t>
+      </w:r>
+      <w:r>
+        <w:rPr>
+          <w:rStyle w:val="DecValTok"/>
+        </w:rPr>
+        <w:t xml:space="preserve">30</w:t>
+      </w:r>
+      <w:r>
+        <w:rPr>
+          <w:rStyle w:val="NormalTok"/>
+        </w:rPr>
+        <w:t xml:space="preserve">, </w:t>
+      </w:r>
+      <w:r>
+        <w:rPr>
+          <w:rStyle w:val="StringTok"/>
+        </w:rPr>
+        <w:t xml:space="preserve">"pt"</w:t>
+      </w:r>
+      <w:r>
+        <w:rPr>
+          <w:rStyle w:val="NormalTok"/>
+        </w:rPr>
+        <w:t xml:space="preserve">),</w:t>
+      </w:r>
+      <w:r>
+        <w:br/>
+      </w:r>
+      <w:r>
+        <w:rPr>
+          <w:rStyle w:val="NormalTok"/>
+        </w:rPr>
+        <w:t xml:space="preserve">                  </w:t>
+      </w:r>
+      <w:r>
+        <w:rPr>
+          <w:rStyle w:val="AttributeTok"/>
+        </w:rPr>
+        <w:t xml:space="preserve">plot.background =</w:t>
+      </w:r>
+      <w:r>
+        <w:rPr>
+          <w:rStyle w:val="NormalTok"/>
+        </w:rPr>
+        <w:t xml:space="preserve"> </w:t>
+      </w:r>
+      <w:r>
+        <w:rPr>
+          <w:rStyle w:val="FunctionTok"/>
+        </w:rPr>
+        <w:t xml:space="preserve">element_rect</w:t>
+      </w:r>
+      <w:r>
+        <w:rPr>
+          <w:rStyle w:val="NormalTok"/>
+        </w:rPr>
+        <w:t xml:space="preserve">(</w:t>
+      </w:r>
+      <w:r>
+        <w:rPr>
+          <w:rStyle w:val="AttributeTok"/>
+        </w:rPr>
+        <w:t xml:space="preserve">fill =</w:t>
+      </w:r>
+      <w:r>
+        <w:rPr>
+          <w:rStyle w:val="NormalTok"/>
+        </w:rPr>
+        <w:t xml:space="preserve"> </w:t>
+      </w:r>
+      <w:r>
+        <w:rPr>
+          <w:rStyle w:val="StringTok"/>
+        </w:rPr>
+        <w:t xml:space="preserve">"white"</w:t>
+      </w:r>
+      <w:r>
+        <w:rPr>
+          <w:rStyle w:val="NormalTok"/>
+        </w:rPr>
+        <w:t xml:space="preserve">),      </w:t>
+      </w:r>
+      <w:r>
+        <w:rPr>
+          <w:rStyle w:val="CommentTok"/>
+        </w:rPr>
+        <w:t xml:space="preserve"># Set plot background color</w:t>
+      </w:r>
+      <w:r>
+        <w:br/>
+      </w:r>
+      <w:r>
+        <w:rPr>
+          <w:rStyle w:val="NormalTok"/>
+        </w:rPr>
+        <w:t xml:space="preserve">                  </w:t>
+      </w:r>
+      <w:r>
+        <w:rPr>
+          <w:rStyle w:val="AttributeTok"/>
+        </w:rPr>
+        <w:t xml:space="preserve">panel.background =</w:t>
+      </w:r>
+      <w:r>
+        <w:rPr>
+          <w:rStyle w:val="NormalTok"/>
+        </w:rPr>
+        <w:t xml:space="preserve"> </w:t>
+      </w:r>
+      <w:r>
+        <w:rPr>
+          <w:rStyle w:val="FunctionTok"/>
+        </w:rPr>
+        <w:t xml:space="preserve">element_rect</w:t>
+      </w:r>
+      <w:r>
+        <w:rPr>
+          <w:rStyle w:val="NormalTok"/>
+        </w:rPr>
+        <w:t xml:space="preserve">(</w:t>
+      </w:r>
+      <w:r>
+        <w:rPr>
+          <w:rStyle w:val="AttributeTok"/>
+        </w:rPr>
+        <w:t xml:space="preserve">fill =</w:t>
+      </w:r>
+      <w:r>
+        <w:rPr>
+          <w:rStyle w:val="NormalTok"/>
+        </w:rPr>
+        <w:t xml:space="preserve"> </w:t>
+      </w:r>
+      <w:r>
+        <w:rPr>
+          <w:rStyle w:val="StringTok"/>
+        </w:rPr>
+        <w:t xml:space="preserve">"white"</w:t>
+      </w:r>
+      <w:r>
+        <w:rPr>
+          <w:rStyle w:val="NormalTok"/>
+        </w:rPr>
+        <w:t xml:space="preserve">))  </w:t>
+      </w:r>
+      <w:r>
+        <w:rPr>
+          <w:rStyle w:val="CommentTok"/>
+        </w:rPr>
+        <w:t xml:space="preserve"># Rotate x-axis labels for better readability</w:t>
+      </w:r>
+      <w:r>
+        <w:br/>
+      </w:r>
+      <w:r>
+        <w:rPr>
+          <w:rStyle w:val="NormalTok"/>
+        </w:rPr>
         <w:t xml:space="preserve">  </w:t>
       </w:r>
       <w:r>
-        <w:rPr>
-          <w:rStyle w:val="FunctionTok"/>
-        </w:rPr>
-        <w:t xml:space="preserve">geom_bar</w:t>
+        <w:br/>
+      </w:r>
+      <w:r>
+        <w:rPr>
+          <w:rStyle w:val="NormalTok"/>
+        </w:rPr>
+        <w:t xml:space="preserve">  </w:t>
+      </w:r>
+      <w:r>
+        <w:rPr>
+          <w:rStyle w:val="ControlFlowTok"/>
+        </w:rPr>
+        <w:t xml:space="preserve">if</w:t>
       </w:r>
       <w:r>
         <w:rPr>
@@ -4112,21 +4962,168 @@
       </w:r>
       <w:r>
         <w:rPr>
-          <w:rStyle w:val="AttributeTok"/>
-        </w:rPr>
-        <w:t xml:space="preserve">stat =</w:t>
-      </w:r>
-      <w:r>
-        <w:rPr>
-          <w:rStyle w:val="NormalTok"/>
-        </w:rPr>
-        <w:t xml:space="preserve"> </w:t>
-      </w:r>
-      <w:r>
-        <w:rPr>
-          <w:rStyle w:val="StringTok"/>
-        </w:rPr>
-        <w:t xml:space="preserve">"identity"</w:t>
+          <w:rStyle w:val="SpecialCharTok"/>
+        </w:rPr>
+        <w:t xml:space="preserve">!</w:t>
+      </w:r>
+      <w:r>
+        <w:rPr>
+          <w:rStyle w:val="FunctionTok"/>
+        </w:rPr>
+        <w:t xml:space="preserve">missing</w:t>
+      </w:r>
+      <w:r>
+        <w:rPr>
+          <w:rStyle w:val="NormalTok"/>
+        </w:rPr>
+        <w:t xml:space="preserve">(sd)){</w:t>
+      </w:r>
+      <w:r>
+        <w:br/>
+      </w:r>
+      <w:r>
+        <w:rPr>
+          <w:rStyle w:val="NormalTok"/>
+        </w:rPr>
+        <w:t xml:space="preserve">    chart </w:t>
+      </w:r>
+      <w:r>
+        <w:rPr>
+          <w:rStyle w:val="OtherTok"/>
+        </w:rPr>
+        <w:t xml:space="preserve">&lt;-</w:t>
+      </w:r>
+      <w:r>
+        <w:rPr>
+          <w:rStyle w:val="NormalTok"/>
+        </w:rPr>
+        <w:t xml:space="preserve"> chart </w:t>
+      </w:r>
+      <w:r>
+        <w:rPr>
+          <w:rStyle w:val="SpecialCharTok"/>
+        </w:rPr>
+        <w:t xml:space="preserve">+</w:t>
+      </w:r>
+      <w:r>
+        <w:rPr>
+          <w:rStyle w:val="NormalTok"/>
+        </w:rPr>
+        <w:t xml:space="preserve"> </w:t>
+      </w:r>
+      <w:r>
+        <w:rPr>
+          <w:rStyle w:val="FunctionTok"/>
+        </w:rPr>
+        <w:t xml:space="preserve">geom_errorbar</w:t>
+      </w:r>
+      <w:r>
+        <w:rPr>
+          <w:rStyle w:val="NormalTok"/>
+        </w:rPr>
+        <w:t xml:space="preserve">(</w:t>
+      </w:r>
+      <w:r>
+        <w:rPr>
+          <w:rStyle w:val="FunctionTok"/>
+        </w:rPr>
+        <w:t xml:space="preserve">aes</w:t>
+      </w:r>
+      <w:r>
+        <w:rPr>
+          <w:rStyle w:val="NormalTok"/>
+        </w:rPr>
+        <w:t xml:space="preserve">(</w:t>
+      </w:r>
+      <w:r>
+        <w:rPr>
+          <w:rStyle w:val="AttributeTok"/>
+        </w:rPr>
+        <w:t xml:space="preserve">ymin =</w:t>
+      </w:r>
+      <w:r>
+        <w:rPr>
+          <w:rStyle w:val="NormalTok"/>
+        </w:rPr>
+        <w:t xml:space="preserve"> </w:t>
+      </w:r>
+      <w:r>
+        <w:rPr>
+          <w:rStyle w:val="FunctionTok"/>
+        </w:rPr>
+        <w:t xml:space="preserve">pmax</w:t>
+      </w:r>
+      <w:r>
+        <w:rPr>
+          <w:rStyle w:val="NormalTok"/>
+        </w:rPr>
+        <w:t xml:space="preserve">({{y_val}} </w:t>
+      </w:r>
+      <w:r>
+        <w:rPr>
+          <w:rStyle w:val="SpecialCharTok"/>
+        </w:rPr>
+        <w:t xml:space="preserve">-</w:t>
+      </w:r>
+      <w:r>
+        <w:rPr>
+          <w:rStyle w:val="NormalTok"/>
+        </w:rPr>
+        <w:t xml:space="preserve"> {{sd}}, </w:t>
+      </w:r>
+      <w:r>
+        <w:rPr>
+          <w:rStyle w:val="DecValTok"/>
+        </w:rPr>
+        <w:t xml:space="preserve">0</w:t>
+      </w:r>
+      <w:r>
+        <w:rPr>
+          <w:rStyle w:val="NormalTok"/>
+        </w:rPr>
+        <w:t xml:space="preserve">), </w:t>
+      </w:r>
+      <w:r>
+        <w:rPr>
+          <w:rStyle w:val="AttributeTok"/>
+        </w:rPr>
+        <w:t xml:space="preserve">ymax =</w:t>
+      </w:r>
+      <w:r>
+        <w:rPr>
+          <w:rStyle w:val="NormalTok"/>
+        </w:rPr>
+        <w:t xml:space="preserve"> {{y_val}} </w:t>
+      </w:r>
+      <w:r>
+        <w:rPr>
+          <w:rStyle w:val="SpecialCharTok"/>
+        </w:rPr>
+        <w:t xml:space="preserve">+</w:t>
+      </w:r>
+      <w:r>
+        <w:rPr>
+          <w:rStyle w:val="NormalTok"/>
+        </w:rPr>
+        <w:t xml:space="preserve"> {{sd}}), </w:t>
+      </w:r>
+      <w:r>
+        <w:rPr>
+          <w:rStyle w:val="AttributeTok"/>
+        </w:rPr>
+        <w:t xml:space="preserve">width =</w:t>
+      </w:r>
+      <w:r>
+        <w:rPr>
+          <w:rStyle w:val="NormalTok"/>
+        </w:rPr>
+        <w:t xml:space="preserve"> </w:t>
+      </w:r>
+      <w:r>
+        <w:rPr>
+          <w:rStyle w:val="FloatTok"/>
+        </w:rPr>
+        <w:t xml:space="preserve">0.4</w:t>
       </w:r>
       <w:r>
         <w:rPr>
@@ -4180,39 +5177,168 @@
         <w:rPr>
           <w:rStyle w:val="NormalTok"/>
         </w:rPr>
-        <w:t xml:space="preserve">), </w:t>
-      </w:r>
-      <w:r>
-        <w:rPr>
-          <w:rStyle w:val="AttributeTok"/>
-        </w:rPr>
-        <w:t xml:space="preserve">width =</w:t>
-      </w:r>
-      <w:r>
-        <w:rPr>
-          <w:rStyle w:val="NormalTok"/>
-        </w:rPr>
-        <w:t xml:space="preserve"> </w:t>
-      </w:r>
-      <w:r>
-        <w:rPr>
-          <w:rStyle w:val="FloatTok"/>
-        </w:rPr>
-        <w:t xml:space="preserve">0.6</w:t>
-      </w:r>
-      <w:r>
-        <w:rPr>
-          <w:rStyle w:val="NormalTok"/>
-        </w:rPr>
-        <w:t xml:space="preserve">) </w:t>
+        <w:t xml:space="preserve">))</w:t>
+      </w:r>
+      <w:r>
+        <w:br/>
+      </w:r>
+      <w:r>
+        <w:rPr>
+          <w:rStyle w:val="NormalTok"/>
+        </w:rPr>
+        <w:t xml:space="preserve">  }</w:t>
+      </w:r>
+      <w:r>
+        <w:br/>
+      </w:r>
+      <w:r>
+        <w:rPr>
+          <w:rStyle w:val="NormalTok"/>
+        </w:rPr>
+        <w:t xml:space="preserve">  </w:t>
+      </w:r>
+      <w:r>
+        <w:br/>
+      </w:r>
+      <w:r>
+        <w:rPr>
+          <w:rStyle w:val="NormalTok"/>
+        </w:rPr>
+        <w:t xml:space="preserve">  </w:t>
+      </w:r>
+      <w:r>
+        <w:rPr>
+          <w:rStyle w:val="ControlFlowTok"/>
+        </w:rPr>
+        <w:t xml:space="preserve">if</w:t>
+      </w:r>
+      <w:r>
+        <w:rPr>
+          <w:rStyle w:val="NormalTok"/>
+        </w:rPr>
+        <w:t xml:space="preserve">(</w:t>
       </w:r>
       <w:r>
         <w:rPr>
           <w:rStyle w:val="SpecialCharTok"/>
         </w:rPr>
+        <w:t xml:space="preserve">!</w:t>
+      </w:r>
+      <w:r>
+        <w:rPr>
+          <w:rStyle w:val="FunctionTok"/>
+        </w:rPr>
+        <w:t xml:space="preserve">missing</w:t>
+      </w:r>
+      <w:r>
+        <w:rPr>
+          <w:rStyle w:val="NormalTok"/>
+        </w:rPr>
+        <w:t xml:space="preserve">(subtitleName)){</w:t>
+      </w:r>
+      <w:r>
+        <w:br/>
+      </w:r>
+      <w:r>
+        <w:rPr>
+          <w:rStyle w:val="NormalTok"/>
+        </w:rPr>
+        <w:t xml:space="preserve">    chart </w:t>
+      </w:r>
+      <w:r>
+        <w:rPr>
+          <w:rStyle w:val="OtherTok"/>
+        </w:rPr>
+        <w:t xml:space="preserve">&lt;-</w:t>
+      </w:r>
+      <w:r>
+        <w:rPr>
+          <w:rStyle w:val="NormalTok"/>
+        </w:rPr>
+        <w:t xml:space="preserve"> chart </w:t>
+      </w:r>
+      <w:r>
+        <w:rPr>
+          <w:rStyle w:val="SpecialCharTok"/>
+        </w:rPr>
         <w:t xml:space="preserve">+</w:t>
       </w:r>
       <w:r>
+        <w:rPr>
+          <w:rStyle w:val="NormalTok"/>
+        </w:rPr>
+        <w:t xml:space="preserve"> </w:t>
+      </w:r>
+      <w:r>
+        <w:rPr>
+          <w:rStyle w:val="FunctionTok"/>
+        </w:rPr>
+        <w:t xml:space="preserve">theme</w:t>
+      </w:r>
+      <w:r>
+        <w:rPr>
+          <w:rStyle w:val="NormalTok"/>
+        </w:rPr>
+        <w:t xml:space="preserve">(</w:t>
+      </w:r>
+      <w:r>
+        <w:rPr>
+          <w:rStyle w:val="AttributeTok"/>
+        </w:rPr>
+        <w:t xml:space="preserve">plot.subtitle =</w:t>
+      </w:r>
+      <w:r>
+        <w:rPr>
+          <w:rStyle w:val="NormalTok"/>
+        </w:rPr>
+        <w:t xml:space="preserve"> </w:t>
+      </w:r>
+      <w:r>
+        <w:rPr>
+          <w:rStyle w:val="FunctionTok"/>
+        </w:rPr>
+        <w:t xml:space="preserve">element_text</w:t>
+      </w:r>
+      <w:r>
+        <w:rPr>
+          <w:rStyle w:val="NormalTok"/>
+        </w:rPr>
+        <w:t xml:space="preserve">(</w:t>
+      </w:r>
+      <w:r>
+        <w:rPr>
+          <w:rStyle w:val="AttributeTok"/>
+        </w:rPr>
+        <w:t xml:space="preserve">size =</w:t>
+      </w:r>
+      <w:r>
+        <w:rPr>
+          <w:rStyle w:val="NormalTok"/>
+        </w:rPr>
+        <w:t xml:space="preserve"> </w:t>
+      </w:r>
+      <w:r>
+        <w:rPr>
+          <w:rStyle w:val="DecValTok"/>
+        </w:rPr>
+        <w:t xml:space="preserve">16</w:t>
+      </w:r>
+      <w:r>
+        <w:rPr>
+          <w:rStyle w:val="NormalTok"/>
+        </w:rPr>
+        <w:t xml:space="preserve">))</w:t>
+      </w:r>
+      <w:r>
+        <w:br/>
+      </w:r>
+      <w:r>
+        <w:rPr>
+          <w:rStyle w:val="NormalTok"/>
+        </w:rPr>
+        <w:t xml:space="preserve">  }</w:t>
+      </w:r>
+      <w:r>
         <w:br/>
       </w:r>
       <w:r>
@@ -4222,10 +5348,88 @@
         <w:t xml:space="preserve">  </w:t>
       </w:r>
       <w:r>
-        <w:rPr>
-          <w:rStyle w:val="FunctionTok"/>
-        </w:rPr>
-        <w:t xml:space="preserve">scale_fill_manual</w:t>
+        <w:br/>
+      </w:r>
+      <w:r>
+        <w:rPr>
+          <w:rStyle w:val="NormalTok"/>
+        </w:rPr>
+        <w:t xml:space="preserve">  </w:t>
+      </w:r>
+      <w:r>
+        <w:rPr>
+          <w:rStyle w:val="ControlFlowTok"/>
+        </w:rPr>
+        <w:t xml:space="preserve">if</w:t>
+      </w:r>
+      <w:r>
+        <w:rPr>
+          <w:rStyle w:val="NormalTok"/>
+        </w:rPr>
+        <w:t xml:space="preserve">(legend </w:t>
+      </w:r>
+      <w:r>
+        <w:rPr>
+          <w:rStyle w:val="SpecialCharTok"/>
+        </w:rPr>
+        <w:t xml:space="preserve">==</w:t>
+      </w:r>
+      <w:r>
+        <w:rPr>
+          <w:rStyle w:val="NormalTok"/>
+        </w:rPr>
+        <w:t xml:space="preserve"> </w:t>
+      </w:r>
+      <w:r>
+        <w:rPr>
+          <w:rStyle w:val="ConstantTok"/>
+        </w:rPr>
+        <w:t xml:space="preserve">FALSE</w:t>
+      </w:r>
+      <w:r>
+        <w:rPr>
+          <w:rStyle w:val="NormalTok"/>
+        </w:rPr>
+        <w:t xml:space="preserve">){</w:t>
+      </w:r>
+      <w:r>
+        <w:br/>
+      </w:r>
+      <w:r>
+        <w:rPr>
+          <w:rStyle w:val="NormalTok"/>
+        </w:rPr>
+        <w:t xml:space="preserve">    chart </w:t>
+      </w:r>
+      <w:r>
+        <w:rPr>
+          <w:rStyle w:val="OtherTok"/>
+        </w:rPr>
+        <w:t xml:space="preserve">&lt;-</w:t>
+      </w:r>
+      <w:r>
+        <w:rPr>
+          <w:rStyle w:val="NormalTok"/>
+        </w:rPr>
+        <w:t xml:space="preserve"> chart </w:t>
+      </w:r>
+      <w:r>
+        <w:rPr>
+          <w:rStyle w:val="SpecialCharTok"/>
+        </w:rPr>
+        <w:t xml:space="preserve">+</w:t>
+      </w:r>
+      <w:r>
+        <w:rPr>
+          <w:rStyle w:val="NormalTok"/>
+        </w:rPr>
+        <w:t xml:space="preserve"> </w:t>
+      </w:r>
+      <w:r>
+        <w:rPr>
+          <w:rStyle w:val="FunctionTok"/>
+        </w:rPr>
+        <w:t xml:space="preserve">guides</w:t>
       </w:r>
       <w:r>
         <w:rPr>
@@ -4237,43 +5441,34 @@
         <w:rPr>
           <w:rStyle w:val="AttributeTok"/>
         </w:rPr>
-        <w:t xml:space="preserve">values =</w:t>
-      </w:r>
-      <w:r>
-        <w:rPr>
-          <w:rStyle w:val="NormalTok"/>
-        </w:rPr>
-        <w:t xml:space="preserve"> colors, </w:t>
-      </w:r>
-      <w:r>
-        <w:rPr>
-          <w:rStyle w:val="AttributeTok"/>
-        </w:rPr>
-        <w:t xml:space="preserve">name =</w:t>
-      </w:r>
-      <w:r>
-        <w:rPr>
-          <w:rStyle w:val="NormalTok"/>
-        </w:rPr>
-        <w:t xml:space="preserve"> </w:t>
-      </w:r>
-      <w:r>
-        <w:rPr>
-          <w:rStyle w:val="StringTok"/>
-        </w:rPr>
-        <w:t xml:space="preserve">""</w:t>
-      </w:r>
-      <w:r>
-        <w:rPr>
-          <w:rStyle w:val="NormalTok"/>
-        </w:rPr>
-        <w:t xml:space="preserve">) </w:t>
-      </w:r>
-      <w:r>
-        <w:rPr>
-          <w:rStyle w:val="SpecialCharTok"/>
-        </w:rPr>
-        <w:t xml:space="preserve">+</w:t>
+        <w:t xml:space="preserve">fill =</w:t>
+      </w:r>
+      <w:r>
+        <w:rPr>
+          <w:rStyle w:val="NormalTok"/>
+        </w:rPr>
+        <w:t xml:space="preserve"> </w:t>
+      </w:r>
+      <w:r>
+        <w:rPr>
+          <w:rStyle w:val="ConstantTok"/>
+        </w:rPr>
+        <w:t xml:space="preserve">FALSE</w:t>
+      </w:r>
+      <w:r>
+        <w:rPr>
+          <w:rStyle w:val="NormalTok"/>
+        </w:rPr>
+        <w:t xml:space="preserve">)</w:t>
+      </w:r>
+      <w:r>
+        <w:br/>
+      </w:r>
+      <w:r>
+        <w:rPr>
+          <w:rStyle w:val="NormalTok"/>
+        </w:rPr>
+        <w:t xml:space="preserve">  }</w:t>
       </w:r>
       <w:r>
         <w:br/>
@@ -4283,531 +5478,6 @@
           <w:rStyle w:val="NormalTok"/>
         </w:rPr>
         <w:t xml:space="preserve">  </w:t>
-      </w:r>
-      <w:r>
-        <w:rPr>
-          <w:rStyle w:val="FunctionTok"/>
-        </w:rPr>
-        <w:t xml:space="preserve">labs</w:t>
-      </w:r>
-      <w:r>
-        <w:rPr>
-          <w:rStyle w:val="NormalTok"/>
-        </w:rPr>
-        <w:t xml:space="preserve">(</w:t>
-      </w:r>
-      <w:r>
-        <w:rPr>
-          <w:rStyle w:val="AttributeTok"/>
-        </w:rPr>
-        <w:t xml:space="preserve">title =</w:t>
-      </w:r>
-      <w:r>
-        <w:rPr>
-          <w:rStyle w:val="NormalTok"/>
-        </w:rPr>
-        <w:t xml:space="preserve"> titleName,</w:t>
-      </w:r>
-      <w:r>
-        <w:br/>
-      </w:r>
-      <w:r>
-        <w:rPr>
-          <w:rStyle w:val="NormalTok"/>
-        </w:rPr>
-        <w:t xml:space="preserve">       </w:t>
-      </w:r>
-      <w:r>
-        <w:rPr>
-          <w:rStyle w:val="AttributeTok"/>
-        </w:rPr>
-        <w:t xml:space="preserve">subtitle =</w:t>
-      </w:r>
-      <w:r>
-        <w:rPr>
-          <w:rStyle w:val="NormalTok"/>
-        </w:rPr>
-        <w:t xml:space="preserve"> subtitleName,</w:t>
-      </w:r>
-      <w:r>
-        <w:br/>
-      </w:r>
-      <w:r>
-        <w:rPr>
-          <w:rStyle w:val="NormalTok"/>
-        </w:rPr>
-        <w:t xml:space="preserve">       </w:t>
-      </w:r>
-      <w:r>
-        <w:rPr>
-          <w:rStyle w:val="AttributeTok"/>
-        </w:rPr>
-        <w:t xml:space="preserve">x =</w:t>
-      </w:r>
-      <w:r>
-        <w:rPr>
-          <w:rStyle w:val="NormalTok"/>
-        </w:rPr>
-        <w:t xml:space="preserve"> x_title,</w:t>
-      </w:r>
-      <w:r>
-        <w:br/>
-      </w:r>
-      <w:r>
-        <w:rPr>
-          <w:rStyle w:val="NormalTok"/>
-        </w:rPr>
-        <w:t xml:space="preserve">       </w:t>
-      </w:r>
-      <w:r>
-        <w:rPr>
-          <w:rStyle w:val="AttributeTok"/>
-        </w:rPr>
-        <w:t xml:space="preserve">y =</w:t>
-      </w:r>
-      <w:r>
-        <w:rPr>
-          <w:rStyle w:val="NormalTok"/>
-        </w:rPr>
-        <w:t xml:space="preserve"> y_title) </w:t>
-      </w:r>
-      <w:r>
-        <w:rPr>
-          <w:rStyle w:val="SpecialCharTok"/>
-        </w:rPr>
-        <w:t xml:space="preserve">+</w:t>
-      </w:r>
-      <w:r>
-        <w:br/>
-      </w:r>
-      <w:r>
-        <w:rPr>
-          <w:rStyle w:val="NormalTok"/>
-        </w:rPr>
-        <w:t xml:space="preserve">  </w:t>
-      </w:r>
-      <w:r>
-        <w:rPr>
-          <w:rStyle w:val="FunctionTok"/>
-        </w:rPr>
-        <w:t xml:space="preserve">theme</w:t>
-      </w:r>
-      <w:r>
-        <w:rPr>
-          <w:rStyle w:val="NormalTok"/>
-        </w:rPr>
-        <w:t xml:space="preserve">(</w:t>
-      </w:r>
-      <w:r>
-        <w:rPr>
-          <w:rStyle w:val="AttributeTok"/>
-        </w:rPr>
-        <w:t xml:space="preserve">axis.text.x =</w:t>
-      </w:r>
-      <w:r>
-        <w:rPr>
-          <w:rStyle w:val="NormalTok"/>
-        </w:rPr>
-        <w:t xml:space="preserve"> </w:t>
-      </w:r>
-      <w:r>
-        <w:rPr>
-          <w:rStyle w:val="FunctionTok"/>
-        </w:rPr>
-        <w:t xml:space="preserve">element_text</w:t>
-      </w:r>
-      <w:r>
-        <w:rPr>
-          <w:rStyle w:val="NormalTok"/>
-        </w:rPr>
-        <w:t xml:space="preserve">(</w:t>
-      </w:r>
-      <w:r>
-        <w:rPr>
-          <w:rStyle w:val="AttributeTok"/>
-        </w:rPr>
-        <w:t xml:space="preserve">angle =</w:t>
-      </w:r>
-      <w:r>
-        <w:rPr>
-          <w:rStyle w:val="NormalTok"/>
-        </w:rPr>
-        <w:t xml:space="preserve"> </w:t>
-      </w:r>
-      <w:r>
-        <w:rPr>
-          <w:rStyle w:val="DecValTok"/>
-        </w:rPr>
-        <w:t xml:space="preserve">45</w:t>
-      </w:r>
-      <w:r>
-        <w:rPr>
-          <w:rStyle w:val="NormalTok"/>
-        </w:rPr>
-        <w:t xml:space="preserve">, </w:t>
-      </w:r>
-      <w:r>
-        <w:rPr>
-          <w:rStyle w:val="AttributeTok"/>
-        </w:rPr>
-        <w:t xml:space="preserve">hjust =</w:t>
-      </w:r>
-      <w:r>
-        <w:rPr>
-          <w:rStyle w:val="NormalTok"/>
-        </w:rPr>
-        <w:t xml:space="preserve"> </w:t>
-      </w:r>
-      <w:r>
-        <w:rPr>
-          <w:rStyle w:val="DecValTok"/>
-        </w:rPr>
-        <w:t xml:space="preserve">1</w:t>
-      </w:r>
-      <w:r>
-        <w:rPr>
-          <w:rStyle w:val="NormalTok"/>
-        </w:rPr>
-        <w:t xml:space="preserve">),</w:t>
-      </w:r>
-      <w:r>
-        <w:br/>
-      </w:r>
-      <w:r>
-        <w:rPr>
-          <w:rStyle w:val="NormalTok"/>
-        </w:rPr>
-        <w:t xml:space="preserve">        </w:t>
-      </w:r>
-      <w:r>
-        <w:rPr>
-          <w:rStyle w:val="AttributeTok"/>
-        </w:rPr>
-        <w:t xml:space="preserve">plot.title =</w:t>
-      </w:r>
-      <w:r>
-        <w:rPr>
-          <w:rStyle w:val="NormalTok"/>
-        </w:rPr>
-        <w:t xml:space="preserve"> </w:t>
-      </w:r>
-      <w:r>
-        <w:rPr>
-          <w:rStyle w:val="FunctionTok"/>
-        </w:rPr>
-        <w:t xml:space="preserve">element_text</w:t>
-      </w:r>
-      <w:r>
-        <w:rPr>
-          <w:rStyle w:val="NormalTok"/>
-        </w:rPr>
-        <w:t xml:space="preserve">(</w:t>
-      </w:r>
-      <w:r>
-        <w:rPr>
-          <w:rStyle w:val="AttributeTok"/>
-        </w:rPr>
-        <w:t xml:space="preserve">size =</w:t>
-      </w:r>
-      <w:r>
-        <w:rPr>
-          <w:rStyle w:val="NormalTok"/>
-        </w:rPr>
-        <w:t xml:space="preserve"> </w:t>
-      </w:r>
-      <w:r>
-        <w:rPr>
-          <w:rStyle w:val="DecValTok"/>
-        </w:rPr>
-        <w:t xml:space="preserve">20</w:t>
-      </w:r>
-      <w:r>
-        <w:rPr>
-          <w:rStyle w:val="NormalTok"/>
-        </w:rPr>
-        <w:t xml:space="preserve">),</w:t>
-      </w:r>
-      <w:r>
-        <w:br/>
-      </w:r>
-      <w:r>
-        <w:rPr>
-          <w:rStyle w:val="NormalTok"/>
-        </w:rPr>
-        <w:t xml:space="preserve">        </w:t>
-      </w:r>
-      <w:r>
-        <w:rPr>
-          <w:rStyle w:val="AttributeTok"/>
-        </w:rPr>
-        <w:t xml:space="preserve">plot.subtitle =</w:t>
-      </w:r>
-      <w:r>
-        <w:rPr>
-          <w:rStyle w:val="NormalTok"/>
-        </w:rPr>
-        <w:t xml:space="preserve"> </w:t>
-      </w:r>
-      <w:r>
-        <w:rPr>
-          <w:rStyle w:val="FunctionTok"/>
-        </w:rPr>
-        <w:t xml:space="preserve">element_text</w:t>
-      </w:r>
-      <w:r>
-        <w:rPr>
-          <w:rStyle w:val="NormalTok"/>
-        </w:rPr>
-        <w:t xml:space="preserve">(</w:t>
-      </w:r>
-      <w:r>
-        <w:rPr>
-          <w:rStyle w:val="AttributeTok"/>
-        </w:rPr>
-        <w:t xml:space="preserve">size =</w:t>
-      </w:r>
-      <w:r>
-        <w:rPr>
-          <w:rStyle w:val="NormalTok"/>
-        </w:rPr>
-        <w:t xml:space="preserve"> </w:t>
-      </w:r>
-      <w:r>
-        <w:rPr>
-          <w:rStyle w:val="DecValTok"/>
-        </w:rPr>
-        <w:t xml:space="preserve">16</w:t>
-      </w:r>
-      <w:r>
-        <w:rPr>
-          <w:rStyle w:val="NormalTok"/>
-        </w:rPr>
-        <w:t xml:space="preserve">),             </w:t>
-      </w:r>
-      <w:r>
-        <w:rPr>
-          <w:rStyle w:val="CommentTok"/>
-        </w:rPr>
-        <w:t xml:space="preserve"># Increase subtitle font size</w:t>
-      </w:r>
-      <w:r>
-        <w:br/>
-      </w:r>
-      <w:r>
-        <w:rPr>
-          <w:rStyle w:val="NormalTok"/>
-        </w:rPr>
-        <w:t xml:space="preserve">        </w:t>
-      </w:r>
-      <w:r>
-        <w:rPr>
-          <w:rStyle w:val="AttributeTok"/>
-        </w:rPr>
-        <w:t xml:space="preserve">plot.margin =</w:t>
-      </w:r>
-      <w:r>
-        <w:rPr>
-          <w:rStyle w:val="NormalTok"/>
-        </w:rPr>
-        <w:t xml:space="preserve"> </w:t>
-      </w:r>
-      <w:r>
-        <w:rPr>
-          <w:rStyle w:val="FunctionTok"/>
-        </w:rPr>
-        <w:t xml:space="preserve">margin</w:t>
-      </w:r>
-      <w:r>
-        <w:rPr>
-          <w:rStyle w:val="NormalTok"/>
-        </w:rPr>
-        <w:t xml:space="preserve">(</w:t>
-      </w:r>
-      <w:r>
-        <w:rPr>
-          <w:rStyle w:val="DecValTok"/>
-        </w:rPr>
-        <w:t xml:space="preserve">30</w:t>
-      </w:r>
-      <w:r>
-        <w:rPr>
-          <w:rStyle w:val="NormalTok"/>
-        </w:rPr>
-        <w:t xml:space="preserve">, </w:t>
-      </w:r>
-      <w:r>
-        <w:rPr>
-          <w:rStyle w:val="DecValTok"/>
-        </w:rPr>
-        <w:t xml:space="preserve">30</w:t>
-      </w:r>
-      <w:r>
-        <w:rPr>
-          <w:rStyle w:val="NormalTok"/>
-        </w:rPr>
-        <w:t xml:space="preserve">, </w:t>
-      </w:r>
-      <w:r>
-        <w:rPr>
-          <w:rStyle w:val="DecValTok"/>
-        </w:rPr>
-        <w:t xml:space="preserve">30</w:t>
-      </w:r>
-      <w:r>
-        <w:rPr>
-          <w:rStyle w:val="NormalTok"/>
-        </w:rPr>
-        <w:t xml:space="preserve">, </w:t>
-      </w:r>
-      <w:r>
-        <w:rPr>
-          <w:rStyle w:val="DecValTok"/>
-        </w:rPr>
-        <w:t xml:space="preserve">30</w:t>
-      </w:r>
-      <w:r>
-        <w:rPr>
-          <w:rStyle w:val="NormalTok"/>
-        </w:rPr>
-        <w:t xml:space="preserve">, </w:t>
-      </w:r>
-      <w:r>
-        <w:rPr>
-          <w:rStyle w:val="StringTok"/>
-        </w:rPr>
-        <w:t xml:space="preserve">"pt"</w:t>
-      </w:r>
-      <w:r>
-        <w:rPr>
-          <w:rStyle w:val="NormalTok"/>
-        </w:rPr>
-        <w:t xml:space="preserve">),</w:t>
-      </w:r>
-      <w:r>
-        <w:br/>
-      </w:r>
-      <w:r>
-        <w:rPr>
-          <w:rStyle w:val="NormalTok"/>
-        </w:rPr>
-        <w:t xml:space="preserve">        </w:t>
-      </w:r>
-      <w:r>
-        <w:rPr>
-          <w:rStyle w:val="AttributeTok"/>
-        </w:rPr>
-        <w:t xml:space="preserve">plot.background =</w:t>
-      </w:r>
-      <w:r>
-        <w:rPr>
-          <w:rStyle w:val="NormalTok"/>
-        </w:rPr>
-        <w:t xml:space="preserve"> </w:t>
-      </w:r>
-      <w:r>
-        <w:rPr>
-          <w:rStyle w:val="FunctionTok"/>
-        </w:rPr>
-        <w:t xml:space="preserve">element_rect</w:t>
-      </w:r>
-      <w:r>
-        <w:rPr>
-          <w:rStyle w:val="NormalTok"/>
-        </w:rPr>
-        <w:t xml:space="preserve">(</w:t>
-      </w:r>
-      <w:r>
-        <w:rPr>
-          <w:rStyle w:val="AttributeTok"/>
-        </w:rPr>
-        <w:t xml:space="preserve">fill =</w:t>
-      </w:r>
-      <w:r>
-        <w:rPr>
-          <w:rStyle w:val="NormalTok"/>
-        </w:rPr>
-        <w:t xml:space="preserve"> </w:t>
-      </w:r>
-      <w:r>
-        <w:rPr>
-          <w:rStyle w:val="StringTok"/>
-        </w:rPr>
-        <w:t xml:space="preserve">"white"</w:t>
-      </w:r>
-      <w:r>
-        <w:rPr>
-          <w:rStyle w:val="NormalTok"/>
-        </w:rPr>
-        <w:t xml:space="preserve">),      </w:t>
-      </w:r>
-      <w:r>
-        <w:rPr>
-          <w:rStyle w:val="CommentTok"/>
-        </w:rPr>
-        <w:t xml:space="preserve"># Set plot background color</w:t>
-      </w:r>
-      <w:r>
-        <w:br/>
-      </w:r>
-      <w:r>
-        <w:rPr>
-          <w:rStyle w:val="NormalTok"/>
-        </w:rPr>
-        <w:t xml:space="preserve">        </w:t>
-      </w:r>
-      <w:r>
-        <w:rPr>
-          <w:rStyle w:val="AttributeTok"/>
-        </w:rPr>
-        <w:t xml:space="preserve">panel.background =</w:t>
-      </w:r>
-      <w:r>
-        <w:rPr>
-          <w:rStyle w:val="NormalTok"/>
-        </w:rPr>
-        <w:t xml:space="preserve"> </w:t>
-      </w:r>
-      <w:r>
-        <w:rPr>
-          <w:rStyle w:val="FunctionTok"/>
-        </w:rPr>
-        <w:t xml:space="preserve">element_rect</w:t>
-      </w:r>
-      <w:r>
-        <w:rPr>
-          <w:rStyle w:val="NormalTok"/>
-        </w:rPr>
-        <w:t xml:space="preserve">(</w:t>
-      </w:r>
-      <w:r>
-        <w:rPr>
-          <w:rStyle w:val="AttributeTok"/>
-        </w:rPr>
-        <w:t xml:space="preserve">fill =</w:t>
-      </w:r>
-      <w:r>
-        <w:rPr>
-          <w:rStyle w:val="NormalTok"/>
-        </w:rPr>
-        <w:t xml:space="preserve"> </w:t>
-      </w:r>
-      <w:r>
-        <w:rPr>
-          <w:rStyle w:val="StringTok"/>
-        </w:rPr>
-        <w:t xml:space="preserve">"white"</w:t>
-      </w:r>
-      <w:r>
-        <w:rPr>
-          <w:rStyle w:val="NormalTok"/>
-        </w:rPr>
-        <w:t xml:space="preserve">))  </w:t>
-      </w:r>
-      <w:r>
-        <w:rPr>
-          <w:rStyle w:val="CommentTok"/>
-        </w:rPr>
-        <w:t xml:space="preserve"># Rotate x-axis labels for better readability</w:t>
       </w:r>
       <w:r>
         <w:br/>
@@ -4994,19 +5664,7 @@
         <w:rPr>
           <w:rStyle w:val="NormalTok"/>
         </w:rPr>
-        <w:t xml:space="preserve"> </w:t>
-      </w:r>
-      <w:r>
-        <w:rPr>
-          <w:rStyle w:val="StringTok"/>
-        </w:rPr>
-        <w:t xml:space="preserve">"Scientific_Name"</w:t>
-      </w:r>
-      <w:r>
-        <w:rPr>
-          <w:rStyle w:val="NormalTok"/>
-        </w:rPr>
-        <w:t xml:space="preserve">,</w:t>
+        <w:t xml:space="preserve"> Scientific_Name,</w:t>
       </w:r>
       <w:r>
         <w:br/>
@@ -5027,19 +5685,7 @@
         <w:rPr>
           <w:rStyle w:val="NormalTok"/>
         </w:rPr>
-        <w:t xml:space="preserve"> </w:t>
-      </w:r>
-      <w:r>
-        <w:rPr>
-          <w:rStyle w:val="StringTok"/>
-        </w:rPr>
-        <w:t xml:space="preserve">"avg_root_growth_per_week_cm"</w:t>
-      </w:r>
-      <w:r>
-        <w:rPr>
-          <w:rStyle w:val="NormalTok"/>
-        </w:rPr>
-        <w:t xml:space="preserve">,</w:t>
+        <w:t xml:space="preserve"> avg_root_growth_per_week_cm,</w:t>
       </w:r>
       <w:r>
         <w:br/>
@@ -5060,19 +5706,28 @@
         <w:rPr>
           <w:rStyle w:val="NormalTok"/>
         </w:rPr>
-        <w:t xml:space="preserve"> </w:t>
-      </w:r>
-      <w:r>
-        <w:rPr>
-          <w:rStyle w:val="StringTok"/>
-        </w:rPr>
-        <w:t xml:space="preserve">"Controler_Experimental"</w:t>
-      </w:r>
-      <w:r>
-        <w:rPr>
-          <w:rStyle w:val="NormalTok"/>
-        </w:rPr>
-        <w:t xml:space="preserve">,</w:t>
+        <w:t xml:space="preserve"> Controler_Experimental,</w:t>
+      </w:r>
+      <w:r>
+        <w:br/>
+      </w:r>
+      <w:r>
+        <w:rPr>
+          <w:rStyle w:val="NormalTok"/>
+        </w:rPr>
+        <w:t xml:space="preserve">                </w:t>
+      </w:r>
+      <w:r>
+        <w:rPr>
+          <w:rStyle w:val="AttributeTok"/>
+        </w:rPr>
+        <w:t xml:space="preserve">sd =</w:t>
+      </w:r>
+      <w:r>
+        <w:rPr>
+          <w:rStyle w:val="NormalTok"/>
+        </w:rPr>
+        <w:t xml:space="preserve"> root_length_sd,</w:t>
       </w:r>
       <w:r>
         <w:br/>
@@ -5345,19 +6000,7 @@
         <w:rPr>
           <w:rStyle w:val="NormalTok"/>
         </w:rPr>
-        <w:t xml:space="preserve"> </w:t>
-      </w:r>
-      <w:r>
-        <w:rPr>
-          <w:rStyle w:val="StringTok"/>
-        </w:rPr>
-        <w:t xml:space="preserve">"Scientific_Name"</w:t>
-      </w:r>
-      <w:r>
-        <w:rPr>
-          <w:rStyle w:val="NormalTok"/>
-        </w:rPr>
-        <w:t xml:space="preserve">,</w:t>
+        <w:t xml:space="preserve"> Scientific_Name,</w:t>
       </w:r>
       <w:r>
         <w:br/>
@@ -5378,19 +6021,7 @@
         <w:rPr>
           <w:rStyle w:val="NormalTok"/>
         </w:rPr>
-        <w:t xml:space="preserve"> </w:t>
-      </w:r>
-      <w:r>
-        <w:rPr>
-          <w:rStyle w:val="StringTok"/>
-        </w:rPr>
-        <w:t xml:space="preserve">"avg_root_growth_per_week_cm"</w:t>
-      </w:r>
-      <w:r>
-        <w:rPr>
-          <w:rStyle w:val="NormalTok"/>
-        </w:rPr>
-        <w:t xml:space="preserve">,</w:t>
+        <w:t xml:space="preserve"> avg_root_growth_per_week_cm,</w:t>
       </w:r>
       <w:r>
         <w:br/>
@@ -5411,19 +6042,28 @@
         <w:rPr>
           <w:rStyle w:val="NormalTok"/>
         </w:rPr>
-        <w:t xml:space="preserve"> </w:t>
-      </w:r>
-      <w:r>
-        <w:rPr>
-          <w:rStyle w:val="StringTok"/>
-        </w:rPr>
-        <w:t xml:space="preserve">"Controler_Experimental"</w:t>
-      </w:r>
-      <w:r>
-        <w:rPr>
-          <w:rStyle w:val="NormalTok"/>
-        </w:rPr>
-        <w:t xml:space="preserve">,</w:t>
+        <w:t xml:space="preserve"> Controler_Experimental,</w:t>
+      </w:r>
+      <w:r>
+        <w:br/>
+      </w:r>
+      <w:r>
+        <w:rPr>
+          <w:rStyle w:val="NormalTok"/>
+        </w:rPr>
+        <w:t xml:space="preserve">                </w:t>
+      </w:r>
+      <w:r>
+        <w:rPr>
+          <w:rStyle w:val="AttributeTok"/>
+        </w:rPr>
+        <w:t xml:space="preserve">sd =</w:t>
+      </w:r>
+      <w:r>
+        <w:rPr>
+          <w:rStyle w:val="NormalTok"/>
+        </w:rPr>
+        <w:t xml:space="preserve"> root_length_sd,</w:t>
       </w:r>
       <w:r>
         <w:br/>
@@ -5696,19 +6336,7 @@
         <w:rPr>
           <w:rStyle w:val="NormalTok"/>
         </w:rPr>
-        <w:t xml:space="preserve"> </w:t>
-      </w:r>
-      <w:r>
-        <w:rPr>
-          <w:rStyle w:val="StringTok"/>
-        </w:rPr>
-        <w:t xml:space="preserve">"Scientific_Name"</w:t>
-      </w:r>
-      <w:r>
-        <w:rPr>
-          <w:rStyle w:val="NormalTok"/>
-        </w:rPr>
-        <w:t xml:space="preserve">,</w:t>
+        <w:t xml:space="preserve"> Scientific_Name,</w:t>
       </w:r>
       <w:r>
         <w:br/>
@@ -5729,19 +6357,7 @@
         <w:rPr>
           <w:rStyle w:val="NormalTok"/>
         </w:rPr>
-        <w:t xml:space="preserve"> </w:t>
-      </w:r>
-      <w:r>
-        <w:rPr>
-          <w:rStyle w:val="StringTok"/>
-        </w:rPr>
-        <w:t xml:space="preserve">"avg_root_growth_per_week_cm"</w:t>
-      </w:r>
-      <w:r>
-        <w:rPr>
-          <w:rStyle w:val="NormalTok"/>
-        </w:rPr>
-        <w:t xml:space="preserve">,</w:t>
+        <w:t xml:space="preserve"> avg_root_growth_per_week_cm,</w:t>
       </w:r>
       <w:r>
         <w:br/>
@@ -5762,19 +6378,28 @@
         <w:rPr>
           <w:rStyle w:val="NormalTok"/>
         </w:rPr>
-        <w:t xml:space="preserve"> </w:t>
-      </w:r>
-      <w:r>
-        <w:rPr>
-          <w:rStyle w:val="StringTok"/>
-        </w:rPr>
-        <w:t xml:space="preserve">"Controler_Experimental"</w:t>
-      </w:r>
-      <w:r>
-        <w:rPr>
-          <w:rStyle w:val="NormalTok"/>
-        </w:rPr>
-        <w:t xml:space="preserve">,</w:t>
+        <w:t xml:space="preserve"> Controler_Experimental,</w:t>
+      </w:r>
+      <w:r>
+        <w:br/>
+      </w:r>
+      <w:r>
+        <w:rPr>
+          <w:rStyle w:val="NormalTok"/>
+        </w:rPr>
+        <w:t xml:space="preserve">                </w:t>
+      </w:r>
+      <w:r>
+        <w:rPr>
+          <w:rStyle w:val="AttributeTok"/>
+        </w:rPr>
+        <w:t xml:space="preserve">sd =</w:t>
+      </w:r>
+      <w:r>
+        <w:rPr>
+          <w:rStyle w:val="NormalTok"/>
+        </w:rPr>
+        <w:t xml:space="preserve"> root_length_sd,</w:t>
       </w:r>
       <w:r>
         <w:br/>
@@ -6137,19 +6762,7 @@
         <w:rPr>
           <w:rStyle w:val="NormalTok"/>
         </w:rPr>
-        <w:t xml:space="preserve"> </w:t>
-      </w:r>
-      <w:r>
-        <w:rPr>
-          <w:rStyle w:val="StringTok"/>
-        </w:rPr>
-        <w:t xml:space="preserve">"Scientific_Name"</w:t>
-      </w:r>
-      <w:r>
-        <w:rPr>
-          <w:rStyle w:val="NormalTok"/>
-        </w:rPr>
-        <w:t xml:space="preserve">,</w:t>
+        <w:t xml:space="preserve"> Scientific_Name,</w:t>
       </w:r>
       <w:r>
         <w:br/>
@@ -6170,19 +6783,7 @@
         <w:rPr>
           <w:rStyle w:val="NormalTok"/>
         </w:rPr>
-        <w:t xml:space="preserve"> </w:t>
-      </w:r>
-      <w:r>
-        <w:rPr>
-          <w:rStyle w:val="StringTok"/>
-        </w:rPr>
-        <w:t xml:space="preserve">"avg_root_growth_per_week_cm"</w:t>
-      </w:r>
-      <w:r>
-        <w:rPr>
-          <w:rStyle w:val="NormalTok"/>
-        </w:rPr>
-        <w:t xml:space="preserve">,</w:t>
+        <w:t xml:space="preserve"> avg_root_growth_per_week_cm,</w:t>
       </w:r>
       <w:r>
         <w:br/>
@@ -6203,19 +6804,28 @@
         <w:rPr>
           <w:rStyle w:val="NormalTok"/>
         </w:rPr>
-        <w:t xml:space="preserve"> </w:t>
-      </w:r>
-      <w:r>
-        <w:rPr>
-          <w:rStyle w:val="StringTok"/>
-        </w:rPr>
-        <w:t xml:space="preserve">"Controler_Experimental"</w:t>
-      </w:r>
-      <w:r>
-        <w:rPr>
-          <w:rStyle w:val="NormalTok"/>
-        </w:rPr>
-        <w:t xml:space="preserve">,</w:t>
+        <w:t xml:space="preserve"> Controler_Experimental,</w:t>
+      </w:r>
+      <w:r>
+        <w:br/>
+      </w:r>
+      <w:r>
+        <w:rPr>
+          <w:rStyle w:val="NormalTok"/>
+        </w:rPr>
+        <w:t xml:space="preserve">                  </w:t>
+      </w:r>
+      <w:r>
+        <w:rPr>
+          <w:rStyle w:val="AttributeTok"/>
+        </w:rPr>
+        <w:t xml:space="preserve">sd =</w:t>
+      </w:r>
+      <w:r>
+        <w:rPr>
+          <w:rStyle w:val="NormalTok"/>
+        </w:rPr>
+        <w:t xml:space="preserve"> root_length_sd,</w:t>
       </w:r>
       <w:r>
         <w:br/>
@@ -6462,19 +7072,7 @@
         <w:rPr>
           <w:rStyle w:val="NormalTok"/>
         </w:rPr>
-        <w:t xml:space="preserve"> </w:t>
-      </w:r>
-      <w:r>
-        <w:rPr>
-          <w:rStyle w:val="StringTok"/>
-        </w:rPr>
-        <w:t xml:space="preserve">"Scientific_Name"</w:t>
-      </w:r>
-      <w:r>
-        <w:rPr>
-          <w:rStyle w:val="NormalTok"/>
-        </w:rPr>
-        <w:t xml:space="preserve">,</w:t>
+        <w:t xml:space="preserve"> Scientific_Name,</w:t>
       </w:r>
       <w:r>
         <w:br/>
@@ -6495,19 +7093,7 @@
         <w:rPr>
           <w:rStyle w:val="NormalTok"/>
         </w:rPr>
-        <w:t xml:space="preserve"> </w:t>
-      </w:r>
-      <w:r>
-        <w:rPr>
-          <w:rStyle w:val="StringTok"/>
-        </w:rPr>
-        <w:t xml:space="preserve">"avg_root_growth_per_week_cm"</w:t>
-      </w:r>
-      <w:r>
-        <w:rPr>
-          <w:rStyle w:val="NormalTok"/>
-        </w:rPr>
-        <w:t xml:space="preserve">,</w:t>
+        <w:t xml:space="preserve"> avg_root_growth_per_week_cm,</w:t>
       </w:r>
       <w:r>
         <w:br/>
@@ -6528,19 +7114,28 @@
         <w:rPr>
           <w:rStyle w:val="NormalTok"/>
         </w:rPr>
-        <w:t xml:space="preserve"> </w:t>
-      </w:r>
-      <w:r>
-        <w:rPr>
-          <w:rStyle w:val="StringTok"/>
-        </w:rPr>
-        <w:t xml:space="preserve">"Controler_Experimental"</w:t>
-      </w:r>
-      <w:r>
-        <w:rPr>
-          <w:rStyle w:val="NormalTok"/>
-        </w:rPr>
-        <w:t xml:space="preserve">,</w:t>
+        <w:t xml:space="preserve"> Controler_Experimental,</w:t>
+      </w:r>
+      <w:r>
+        <w:br/>
+      </w:r>
+      <w:r>
+        <w:rPr>
+          <w:rStyle w:val="NormalTok"/>
+        </w:rPr>
+        <w:t xml:space="preserve">                </w:t>
+      </w:r>
+      <w:r>
+        <w:rPr>
+          <w:rStyle w:val="AttributeTok"/>
+        </w:rPr>
+        <w:t xml:space="preserve">sd =</w:t>
+      </w:r>
+      <w:r>
+        <w:rPr>
+          <w:rStyle w:val="NormalTok"/>
+        </w:rPr>
+        <w:t xml:space="preserve"> root_length_sd,</w:t>
       </w:r>
       <w:r>
         <w:br/>
@@ -6723,7 +7318,7 @@
       </w:r>
     </w:p>
     <w:bookmarkEnd w:id="43"/>
-    <w:bookmarkStart w:id="53" w:name="sprout-growth-average-comparison"/>
+    <w:bookmarkStart w:id="56" w:name="sprout-growth-average-comparison"/>
     <w:p>
       <w:pPr>
         <w:pStyle w:val="Heading2"/>
@@ -6779,19 +7374,7 @@
         <w:rPr>
           <w:rStyle w:val="NormalTok"/>
         </w:rPr>
-        <w:t xml:space="preserve"> </w:t>
-      </w:r>
-      <w:r>
-        <w:rPr>
-          <w:rStyle w:val="StringTok"/>
-        </w:rPr>
-        <w:t xml:space="preserve">"Scientific_Name"</w:t>
-      </w:r>
-      <w:r>
-        <w:rPr>
-          <w:rStyle w:val="NormalTok"/>
-        </w:rPr>
-        <w:t xml:space="preserve">,</w:t>
+        <w:t xml:space="preserve"> Scientific_Name,</w:t>
       </w:r>
       <w:r>
         <w:br/>
@@ -6812,19 +7395,7 @@
         <w:rPr>
           <w:rStyle w:val="NormalTok"/>
         </w:rPr>
-        <w:t xml:space="preserve"> </w:t>
-      </w:r>
-      <w:r>
-        <w:rPr>
-          <w:rStyle w:val="StringTok"/>
-        </w:rPr>
-        <w:t xml:space="preserve">"avg_sprout_growth_per_week_cm"</w:t>
-      </w:r>
-      <w:r>
-        <w:rPr>
-          <w:rStyle w:val="NormalTok"/>
-        </w:rPr>
-        <w:t xml:space="preserve">,</w:t>
+        <w:t xml:space="preserve"> avg_sprout_growth_per_week_cm,</w:t>
       </w:r>
       <w:r>
         <w:br/>
@@ -6845,19 +7416,28 @@
         <w:rPr>
           <w:rStyle w:val="NormalTok"/>
         </w:rPr>
-        <w:t xml:space="preserve"> </w:t>
-      </w:r>
-      <w:r>
-        <w:rPr>
-          <w:rStyle w:val="StringTok"/>
-        </w:rPr>
-        <w:t xml:space="preserve">"Controler_Experimental"</w:t>
-      </w:r>
-      <w:r>
-        <w:rPr>
-          <w:rStyle w:val="NormalTok"/>
-        </w:rPr>
-        <w:t xml:space="preserve">,</w:t>
+        <w:t xml:space="preserve"> Controler_Experimental,</w:t>
+      </w:r>
+      <w:r>
+        <w:br/>
+      </w:r>
+      <w:r>
+        <w:rPr>
+          <w:rStyle w:val="NormalTok"/>
+        </w:rPr>
+        <w:t xml:space="preserve">                </w:t>
+      </w:r>
+      <w:r>
+        <w:rPr>
+          <w:rStyle w:val="AttributeTok"/>
+        </w:rPr>
+        <w:t xml:space="preserve">sd =</w:t>
+      </w:r>
+      <w:r>
+        <w:rPr>
+          <w:rStyle w:val="NormalTok"/>
+        </w:rPr>
+        <w:t xml:space="preserve"> sprout_length_sd,</w:t>
       </w:r>
       <w:r>
         <w:br/>
@@ -7175,19 +7755,7 @@
         <w:rPr>
           <w:rStyle w:val="NormalTok"/>
         </w:rPr>
-        <w:t xml:space="preserve"> </w:t>
-      </w:r>
-      <w:r>
-        <w:rPr>
-          <w:rStyle w:val="StringTok"/>
-        </w:rPr>
-        <w:t xml:space="preserve">"Scientific_Name"</w:t>
-      </w:r>
-      <w:r>
-        <w:rPr>
-          <w:rStyle w:val="NormalTok"/>
-        </w:rPr>
-        <w:t xml:space="preserve">,</w:t>
+        <w:t xml:space="preserve"> Scientific_Name,</w:t>
       </w:r>
       <w:r>
         <w:br/>
@@ -7208,19 +7776,7 @@
         <w:rPr>
           <w:rStyle w:val="NormalTok"/>
         </w:rPr>
-        <w:t xml:space="preserve"> </w:t>
-      </w:r>
-      <w:r>
-        <w:rPr>
-          <w:rStyle w:val="StringTok"/>
-        </w:rPr>
-        <w:t xml:space="preserve">"avg_sprout_growth_per_week_cm"</w:t>
-      </w:r>
-      <w:r>
-        <w:rPr>
-          <w:rStyle w:val="NormalTok"/>
-        </w:rPr>
-        <w:t xml:space="preserve">,</w:t>
+        <w:t xml:space="preserve"> avg_sprout_growth_per_week_cm,</w:t>
       </w:r>
       <w:r>
         <w:br/>
@@ -7241,19 +7797,28 @@
         <w:rPr>
           <w:rStyle w:val="NormalTok"/>
         </w:rPr>
-        <w:t xml:space="preserve"> </w:t>
-      </w:r>
-      <w:r>
-        <w:rPr>
-          <w:rStyle w:val="StringTok"/>
-        </w:rPr>
-        <w:t xml:space="preserve">"Controler_Experimental"</w:t>
-      </w:r>
-      <w:r>
-        <w:rPr>
-          <w:rStyle w:val="NormalTok"/>
-        </w:rPr>
-        <w:t xml:space="preserve">,</w:t>
+        <w:t xml:space="preserve"> Controler_Experimental,</w:t>
+      </w:r>
+      <w:r>
+        <w:br/>
+      </w:r>
+      <w:r>
+        <w:rPr>
+          <w:rStyle w:val="NormalTok"/>
+        </w:rPr>
+        <w:t xml:space="preserve">                  </w:t>
+      </w:r>
+      <w:r>
+        <w:rPr>
+          <w:rStyle w:val="AttributeTok"/>
+        </w:rPr>
+        <w:t xml:space="preserve">sd =</w:t>
+      </w:r>
+      <w:r>
+        <w:rPr>
+          <w:rStyle w:val="NormalTok"/>
+        </w:rPr>
+        <w:t xml:space="preserve"> sprout_length_sd,</w:t>
       </w:r>
       <w:r>
         <w:br/>
@@ -7492,19 +8057,7 @@
         <w:rPr>
           <w:rStyle w:val="NormalTok"/>
         </w:rPr>
-        <w:t xml:space="preserve"> </w:t>
-      </w:r>
-      <w:r>
-        <w:rPr>
-          <w:rStyle w:val="StringTok"/>
-        </w:rPr>
-        <w:t xml:space="preserve">"Scientific_Name"</w:t>
-      </w:r>
-      <w:r>
-        <w:rPr>
-          <w:rStyle w:val="NormalTok"/>
-        </w:rPr>
-        <w:t xml:space="preserve">,</w:t>
+        <w:t xml:space="preserve"> Scientific_Name,</w:t>
       </w:r>
       <w:r>
         <w:br/>
@@ -7525,19 +8078,7 @@
         <w:rPr>
           <w:rStyle w:val="NormalTok"/>
         </w:rPr>
-        <w:t xml:space="preserve"> </w:t>
-      </w:r>
-      <w:r>
-        <w:rPr>
-          <w:rStyle w:val="StringTok"/>
-        </w:rPr>
-        <w:t xml:space="preserve">"avg_sprout_growth_per_week_cm"</w:t>
-      </w:r>
-      <w:r>
-        <w:rPr>
-          <w:rStyle w:val="NormalTok"/>
-        </w:rPr>
-        <w:t xml:space="preserve">,</w:t>
+        <w:t xml:space="preserve"> avg_sprout_growth_per_week_cm,</w:t>
       </w:r>
       <w:r>
         <w:br/>
@@ -7558,19 +8099,28 @@
         <w:rPr>
           <w:rStyle w:val="NormalTok"/>
         </w:rPr>
-        <w:t xml:space="preserve"> </w:t>
-      </w:r>
-      <w:r>
-        <w:rPr>
-          <w:rStyle w:val="StringTok"/>
-        </w:rPr>
-        <w:t xml:space="preserve">"Controler_Experimental"</w:t>
-      </w:r>
-      <w:r>
-        <w:rPr>
-          <w:rStyle w:val="NormalTok"/>
-        </w:rPr>
-        <w:t xml:space="preserve">,</w:t>
+        <w:t xml:space="preserve"> Controler_Experimental,</w:t>
+      </w:r>
+      <w:r>
+        <w:br/>
+      </w:r>
+      <w:r>
+        <w:rPr>
+          <w:rStyle w:val="NormalTok"/>
+        </w:rPr>
+        <w:t xml:space="preserve">                </w:t>
+      </w:r>
+      <w:r>
+        <w:rPr>
+          <w:rStyle w:val="AttributeTok"/>
+        </w:rPr>
+        <w:t xml:space="preserve">sd =</w:t>
+      </w:r>
+      <w:r>
+        <w:rPr>
+          <w:rStyle w:val="NormalTok"/>
+        </w:rPr>
+        <w:t xml:space="preserve"> sprout_length_sd,</w:t>
       </w:r>
       <w:r>
         <w:br/>
@@ -7835,19 +8385,7 @@
         <w:rPr>
           <w:rStyle w:val="NormalTok"/>
         </w:rPr>
-        <w:t xml:space="preserve"> </w:t>
-      </w:r>
-      <w:r>
-        <w:rPr>
-          <w:rStyle w:val="StringTok"/>
-        </w:rPr>
-        <w:t xml:space="preserve">"Scientific_Name"</w:t>
-      </w:r>
-      <w:r>
-        <w:rPr>
-          <w:rStyle w:val="NormalTok"/>
-        </w:rPr>
-        <w:t xml:space="preserve">,</w:t>
+        <w:t xml:space="preserve"> Scientific_Name,</w:t>
       </w:r>
       <w:r>
         <w:br/>
@@ -7868,19 +8406,7 @@
         <w:rPr>
           <w:rStyle w:val="NormalTok"/>
         </w:rPr>
-        <w:t xml:space="preserve"> </w:t>
-      </w:r>
-      <w:r>
-        <w:rPr>
-          <w:rStyle w:val="StringTok"/>
-        </w:rPr>
-        <w:t xml:space="preserve">"avg_sprout_growth_per_week_cm"</w:t>
-      </w:r>
-      <w:r>
-        <w:rPr>
-          <w:rStyle w:val="NormalTok"/>
-        </w:rPr>
-        <w:t xml:space="preserve">,</w:t>
+        <w:t xml:space="preserve"> avg_sprout_growth_per_week_cm,</w:t>
       </w:r>
       <w:r>
         <w:br/>
@@ -7901,19 +8427,28 @@
         <w:rPr>
           <w:rStyle w:val="NormalTok"/>
         </w:rPr>
-        <w:t xml:space="preserve"> </w:t>
-      </w:r>
-      <w:r>
-        <w:rPr>
-          <w:rStyle w:val="StringTok"/>
-        </w:rPr>
-        <w:t xml:space="preserve">"Controler_Experimental"</w:t>
-      </w:r>
-      <w:r>
-        <w:rPr>
-          <w:rStyle w:val="NormalTok"/>
-        </w:rPr>
-        <w:t xml:space="preserve">,</w:t>
+        <w:t xml:space="preserve"> Controler_Experimental,</w:t>
+      </w:r>
+      <w:r>
+        <w:br/>
+      </w:r>
+      <w:r>
+        <w:rPr>
+          <w:rStyle w:val="NormalTok"/>
+        </w:rPr>
+        <w:t xml:space="preserve">                </w:t>
+      </w:r>
+      <w:r>
+        <w:rPr>
+          <w:rStyle w:val="AttributeTok"/>
+        </w:rPr>
+        <w:t xml:space="preserve">sd =</w:t>
+      </w:r>
+      <w:r>
+        <w:rPr>
+          <w:rStyle w:val="NormalTok"/>
+        </w:rPr>
+        <w:t xml:space="preserve"> sprout_length_sd,</w:t>
       </w:r>
       <w:r>
         <w:br/>
@@ -8104,60 +8639,1001 @@
         <w:pStyle w:val="Compact"/>
       </w:pPr>
       <w:r>
-        <w:t xml:space="preserve">growth over time chart</w:t>
-      </w:r>
-    </w:p>
-    <w:bookmarkEnd w:id="53"/>
-    <w:bookmarkEnd w:id="54"/>
-    <w:bookmarkStart w:id="55" w:name="conclusion"/>
-    <w:p>
-      <w:pPr>
-        <w:pStyle w:val="Heading1"/>
-      </w:pPr>
-      <w:r>
-        <w:t xml:space="preserve">Conclusion</w:t>
-      </w:r>
-    </w:p>
-    <w:bookmarkEnd w:id="55"/>
-    <w:bookmarkStart w:id="56" w:name="glossary-of-terms"/>
-    <w:p>
-      <w:pPr>
-        <w:pStyle w:val="Heading1"/>
-      </w:pPr>
-      <w:r>
-        <w:t xml:space="preserve">Glossary of Terms</w:t>
+        <w:t xml:space="preserve">control best count</w:t>
       </w:r>
     </w:p>
     <w:p>
       <w:pPr>
-        <w:pStyle w:val="DefinitionTerm"/>
-      </w:pPr>
-      <w:r>
-        <w:t xml:space="preserve">Biopriming</w:t>
+        <w:numPr>
+          <w:ilvl w:val="0"/>
+          <w:numId w:val="1001"/>
+        </w:numPr>
+        <w:pStyle w:val="Compact"/>
+      </w:pPr>
+      <w:r>
+        <w:t xml:space="preserve">experimental best count</w:t>
       </w:r>
     </w:p>
     <w:p>
       <w:pPr>
-        <w:pStyle w:val="Definition"/>
-      </w:pPr>
-      <w:r>
-        <w:t xml:space="preserve">The process of coating the seed with a plant-growth promoting bacteria consortium comprised of Basillus ceres and pusdomonas</w:t>
+        <w:pStyle w:val="SourceCode"/>
+      </w:pPr>
+      <w:r>
+        <w:rPr>
+          <w:rStyle w:val="NormalTok"/>
+        </w:rPr>
+        <w:t xml:space="preserve">better_growth </w:t>
+      </w:r>
+      <w:r>
+        <w:rPr>
+          <w:rStyle w:val="OtherTok"/>
+        </w:rPr>
+        <w:t xml:space="preserve">&lt;-</w:t>
+      </w:r>
+      <w:r>
+        <w:rPr>
+          <w:rStyle w:val="NormalTok"/>
+        </w:rPr>
+        <w:t xml:space="preserve"> bioData </w:t>
+      </w:r>
+      <w:r>
+        <w:rPr>
+          <w:rStyle w:val="SpecialCharTok"/>
+        </w:rPr>
+        <w:t xml:space="preserve">%&gt;%</w:t>
+      </w:r>
+      <w:r>
+        <w:br/>
+      </w:r>
+      <w:r>
+        <w:rPr>
+          <w:rStyle w:val="NormalTok"/>
+        </w:rPr>
+        <w:t xml:space="preserve">  </w:t>
+      </w:r>
+      <w:r>
+        <w:rPr>
+          <w:rStyle w:val="FunctionTok"/>
+        </w:rPr>
+        <w:t xml:space="preserve">group_by</w:t>
+      </w:r>
+      <w:r>
+        <w:rPr>
+          <w:rStyle w:val="NormalTok"/>
+        </w:rPr>
+        <w:t xml:space="preserve">(Scientific_Name) </w:t>
+      </w:r>
+      <w:r>
+        <w:rPr>
+          <w:rStyle w:val="SpecialCharTok"/>
+        </w:rPr>
+        <w:t xml:space="preserve">%&gt;%</w:t>
+      </w:r>
+      <w:r>
+        <w:rPr>
+          <w:rStyle w:val="NormalTok"/>
+        </w:rPr>
+        <w:t xml:space="preserve"> </w:t>
+      </w:r>
+      <w:r>
+        <w:br/>
+      </w:r>
+      <w:r>
+        <w:rPr>
+          <w:rStyle w:val="NormalTok"/>
+        </w:rPr>
+        <w:t xml:space="preserve">  </w:t>
+      </w:r>
+      <w:r>
+        <w:rPr>
+          <w:rStyle w:val="FunctionTok"/>
+        </w:rPr>
+        <w:t xml:space="preserve">summarise</w:t>
+      </w:r>
+      <w:r>
+        <w:rPr>
+          <w:rStyle w:val="NormalTok"/>
+        </w:rPr>
+        <w:t xml:space="preserve">(</w:t>
+      </w:r>
+      <w:r>
+        <w:br/>
+      </w:r>
+      <w:r>
+        <w:rPr>
+          <w:rStyle w:val="NormalTok"/>
+        </w:rPr>
+        <w:t xml:space="preserve">    </w:t>
+      </w:r>
+      <w:r>
+        <w:rPr>
+          <w:rStyle w:val="AttributeTok"/>
+        </w:rPr>
+        <w:t xml:space="preserve">better_growth_control =</w:t>
+      </w:r>
+      <w:r>
+        <w:rPr>
+          <w:rStyle w:val="NormalTok"/>
+        </w:rPr>
+        <w:t xml:space="preserve"> </w:t>
+      </w:r>
+      <w:r>
+        <w:rPr>
+          <w:rStyle w:val="FunctionTok"/>
+        </w:rPr>
+        <w:t xml:space="preserve">sum</w:t>
+      </w:r>
+      <w:r>
+        <w:rPr>
+          <w:rStyle w:val="NormalTok"/>
+        </w:rPr>
+        <w:t xml:space="preserve">(avg_root_growth_per_week_cm[Controler_Experimental </w:t>
+      </w:r>
+      <w:r>
+        <w:rPr>
+          <w:rStyle w:val="SpecialCharTok"/>
+        </w:rPr>
+        <w:t xml:space="preserve">==</w:t>
+      </w:r>
+      <w:r>
+        <w:rPr>
+          <w:rStyle w:val="NormalTok"/>
+        </w:rPr>
+        <w:t xml:space="preserve"> </w:t>
+      </w:r>
+      <w:r>
+        <w:rPr>
+          <w:rStyle w:val="StringTok"/>
+        </w:rPr>
+        <w:t xml:space="preserve">"control"</w:t>
+      </w:r>
+      <w:r>
+        <w:rPr>
+          <w:rStyle w:val="NormalTok"/>
+        </w:rPr>
+        <w:t xml:space="preserve">] </w:t>
+      </w:r>
+      <w:r>
+        <w:rPr>
+          <w:rStyle w:val="SpecialCharTok"/>
+        </w:rPr>
+        <w:t xml:space="preserve">&gt;</w:t>
+      </w:r>
+      <w:r>
+        <w:rPr>
+          <w:rStyle w:val="NormalTok"/>
+        </w:rPr>
+        <w:t xml:space="preserve"> avg_root_growth_per_week_cm[Controler_Experimental </w:t>
+      </w:r>
+      <w:r>
+        <w:rPr>
+          <w:rStyle w:val="SpecialCharTok"/>
+        </w:rPr>
+        <w:t xml:space="preserve">==</w:t>
+      </w:r>
+      <w:r>
+        <w:rPr>
+          <w:rStyle w:val="NormalTok"/>
+        </w:rPr>
+        <w:t xml:space="preserve"> </w:t>
+      </w:r>
+      <w:r>
+        <w:rPr>
+          <w:rStyle w:val="StringTok"/>
+        </w:rPr>
+        <w:t xml:space="preserve">"experimental"</w:t>
+      </w:r>
+      <w:r>
+        <w:rPr>
+          <w:rStyle w:val="NormalTok"/>
+        </w:rPr>
+        <w:t xml:space="preserve">]),</w:t>
+      </w:r>
+      <w:r>
+        <w:br/>
+      </w:r>
+      <w:r>
+        <w:rPr>
+          <w:rStyle w:val="NormalTok"/>
+        </w:rPr>
+        <w:t xml:space="preserve">    </w:t>
+      </w:r>
+      <w:r>
+        <w:rPr>
+          <w:rStyle w:val="AttributeTok"/>
+        </w:rPr>
+        <w:t xml:space="preserve">better_growth_experimental =</w:t>
+      </w:r>
+      <w:r>
+        <w:rPr>
+          <w:rStyle w:val="NormalTok"/>
+        </w:rPr>
+        <w:t xml:space="preserve"> </w:t>
+      </w:r>
+      <w:r>
+        <w:rPr>
+          <w:rStyle w:val="FunctionTok"/>
+        </w:rPr>
+        <w:t xml:space="preserve">sum</w:t>
+      </w:r>
+      <w:r>
+        <w:rPr>
+          <w:rStyle w:val="NormalTok"/>
+        </w:rPr>
+        <w:t xml:space="preserve">(avg_root_growth_per_week_cm[Controler_Experimental </w:t>
+      </w:r>
+      <w:r>
+        <w:rPr>
+          <w:rStyle w:val="SpecialCharTok"/>
+        </w:rPr>
+        <w:t xml:space="preserve">==</w:t>
+      </w:r>
+      <w:r>
+        <w:rPr>
+          <w:rStyle w:val="NormalTok"/>
+        </w:rPr>
+        <w:t xml:space="preserve"> </w:t>
+      </w:r>
+      <w:r>
+        <w:rPr>
+          <w:rStyle w:val="StringTok"/>
+        </w:rPr>
+        <w:t xml:space="preserve">"experimental"</w:t>
+      </w:r>
+      <w:r>
+        <w:rPr>
+          <w:rStyle w:val="NormalTok"/>
+        </w:rPr>
+        <w:t xml:space="preserve">] </w:t>
+      </w:r>
+      <w:r>
+        <w:rPr>
+          <w:rStyle w:val="SpecialCharTok"/>
+        </w:rPr>
+        <w:t xml:space="preserve">&gt;</w:t>
+      </w:r>
+      <w:r>
+        <w:rPr>
+          <w:rStyle w:val="NormalTok"/>
+        </w:rPr>
+        <w:t xml:space="preserve"> avg_root_growth_per_week_cm[Controler_Experimental </w:t>
+      </w:r>
+      <w:r>
+        <w:rPr>
+          <w:rStyle w:val="SpecialCharTok"/>
+        </w:rPr>
+        <w:t xml:space="preserve">==</w:t>
+      </w:r>
+      <w:r>
+        <w:rPr>
+          <w:rStyle w:val="NormalTok"/>
+        </w:rPr>
+        <w:t xml:space="preserve"> </w:t>
+      </w:r>
+      <w:r>
+        <w:rPr>
+          <w:rStyle w:val="StringTok"/>
+        </w:rPr>
+        <w:t xml:space="preserve">"control"</w:t>
+      </w:r>
+      <w:r>
+        <w:rPr>
+          <w:rStyle w:val="NormalTok"/>
+        </w:rPr>
+        <w:t xml:space="preserve">])</w:t>
+      </w:r>
+      <w:r>
+        <w:br/>
+      </w:r>
+      <w:r>
+        <w:rPr>
+          <w:rStyle w:val="NormalTok"/>
+        </w:rPr>
+        <w:t xml:space="preserve">  ) </w:t>
+      </w:r>
+      <w:r>
+        <w:rPr>
+          <w:rStyle w:val="SpecialCharTok"/>
+        </w:rPr>
+        <w:t xml:space="preserve">%&gt;%</w:t>
+      </w:r>
+      <w:r>
+        <w:br/>
+      </w:r>
+      <w:r>
+        <w:rPr>
+          <w:rStyle w:val="NormalTok"/>
+        </w:rPr>
+        <w:t xml:space="preserve">  </w:t>
+      </w:r>
+      <w:r>
+        <w:rPr>
+          <w:rStyle w:val="FunctionTok"/>
+        </w:rPr>
+        <w:t xml:space="preserve">summarise</w:t>
+      </w:r>
+      <w:r>
+        <w:rPr>
+          <w:rStyle w:val="NormalTok"/>
+        </w:rPr>
+        <w:t xml:space="preserve">(</w:t>
+      </w:r>
+      <w:r>
+        <w:br/>
+      </w:r>
+      <w:r>
+        <w:rPr>
+          <w:rStyle w:val="NormalTok"/>
+        </w:rPr>
+        <w:t xml:space="preserve">    </w:t>
+      </w:r>
+      <w:r>
+        <w:rPr>
+          <w:rStyle w:val="AttributeTok"/>
+        </w:rPr>
+        <w:t xml:space="preserve">better_growth_control =</w:t>
+      </w:r>
+      <w:r>
+        <w:rPr>
+          <w:rStyle w:val="NormalTok"/>
+        </w:rPr>
+        <w:t xml:space="preserve"> </w:t>
+      </w:r>
+      <w:r>
+        <w:rPr>
+          <w:rStyle w:val="FunctionTok"/>
+        </w:rPr>
+        <w:t xml:space="preserve">sum</w:t>
+      </w:r>
+      <w:r>
+        <w:rPr>
+          <w:rStyle w:val="NormalTok"/>
+        </w:rPr>
+        <w:t xml:space="preserve">(better_growth_control),</w:t>
+      </w:r>
+      <w:r>
+        <w:br/>
+      </w:r>
+      <w:r>
+        <w:rPr>
+          <w:rStyle w:val="NormalTok"/>
+        </w:rPr>
+        <w:t xml:space="preserve">    </w:t>
+      </w:r>
+      <w:r>
+        <w:rPr>
+          <w:rStyle w:val="AttributeTok"/>
+        </w:rPr>
+        <w:t xml:space="preserve">better_growth_experimental =</w:t>
+      </w:r>
+      <w:r>
+        <w:rPr>
+          <w:rStyle w:val="NormalTok"/>
+        </w:rPr>
+        <w:t xml:space="preserve"> </w:t>
+      </w:r>
+      <w:r>
+        <w:rPr>
+          <w:rStyle w:val="FunctionTok"/>
+        </w:rPr>
+        <w:t xml:space="preserve">sum</w:t>
+      </w:r>
+      <w:r>
+        <w:rPr>
+          <w:rStyle w:val="NormalTok"/>
+        </w:rPr>
+        <w:t xml:space="preserve">(better_growth_experimental)</w:t>
+      </w:r>
+      <w:r>
+        <w:br/>
+      </w:r>
+      <w:r>
+        <w:rPr>
+          <w:rStyle w:val="NormalTok"/>
+        </w:rPr>
+        <w:t xml:space="preserve">  ) </w:t>
+      </w:r>
+      <w:r>
+        <w:rPr>
+          <w:rStyle w:val="SpecialCharTok"/>
+        </w:rPr>
+        <w:t xml:space="preserve">%&gt;%</w:t>
+      </w:r>
+      <w:r>
+        <w:br/>
+      </w:r>
+      <w:r>
+        <w:rPr>
+          <w:rStyle w:val="NormalTok"/>
+        </w:rPr>
+        <w:t xml:space="preserve">  </w:t>
+      </w:r>
+      <w:r>
+        <w:rPr>
+          <w:rStyle w:val="FunctionTok"/>
+        </w:rPr>
+        <w:t xml:space="preserve">pivot_longer</w:t>
+      </w:r>
+      <w:r>
+        <w:rPr>
+          <w:rStyle w:val="NormalTok"/>
+        </w:rPr>
+        <w:t xml:space="preserve">(</w:t>
+      </w:r>
+      <w:r>
+        <w:rPr>
+          <w:rStyle w:val="AttributeTok"/>
+        </w:rPr>
+        <w:t xml:space="preserve">cols =</w:t>
+      </w:r>
+      <w:r>
+        <w:rPr>
+          <w:rStyle w:val="NormalTok"/>
+        </w:rPr>
+        <w:t xml:space="preserve"> </w:t>
+      </w:r>
+      <w:r>
+        <w:rPr>
+          <w:rStyle w:val="FunctionTok"/>
+        </w:rPr>
+        <w:t xml:space="preserve">starts_with</w:t>
+      </w:r>
+      <w:r>
+        <w:rPr>
+          <w:rStyle w:val="NormalTok"/>
+        </w:rPr>
+        <w:t xml:space="preserve">(</w:t>
+      </w:r>
+      <w:r>
+        <w:rPr>
+          <w:rStyle w:val="StringTok"/>
+        </w:rPr>
+        <w:t xml:space="preserve">"better_growth"</w:t>
+      </w:r>
+      <w:r>
+        <w:rPr>
+          <w:rStyle w:val="NormalTok"/>
+        </w:rPr>
+        <w:t xml:space="preserve">), </w:t>
+      </w:r>
+      <w:r>
+        <w:rPr>
+          <w:rStyle w:val="AttributeTok"/>
+        </w:rPr>
+        <w:t xml:space="preserve">names_to =</w:t>
+      </w:r>
+      <w:r>
+        <w:rPr>
+          <w:rStyle w:val="NormalTok"/>
+        </w:rPr>
+        <w:t xml:space="preserve"> </w:t>
+      </w:r>
+      <w:r>
+        <w:rPr>
+          <w:rStyle w:val="StringTok"/>
+        </w:rPr>
+        <w:t xml:space="preserve">"Category"</w:t>
+      </w:r>
+      <w:r>
+        <w:rPr>
+          <w:rStyle w:val="NormalTok"/>
+        </w:rPr>
+        <w:t xml:space="preserve">, </w:t>
+      </w:r>
+      <w:r>
+        <w:rPr>
+          <w:rStyle w:val="AttributeTok"/>
+        </w:rPr>
+        <w:t xml:space="preserve">values_to =</w:t>
+      </w:r>
+      <w:r>
+        <w:rPr>
+          <w:rStyle w:val="NormalTok"/>
+        </w:rPr>
+        <w:t xml:space="preserve"> </w:t>
+      </w:r>
+      <w:r>
+        <w:rPr>
+          <w:rStyle w:val="StringTok"/>
+        </w:rPr>
+        <w:t xml:space="preserve">"total_count"</w:t>
+      </w:r>
+      <w:r>
+        <w:rPr>
+          <w:rStyle w:val="NormalTok"/>
+        </w:rPr>
+        <w:t xml:space="preserve">) </w:t>
+      </w:r>
+      <w:r>
+        <w:rPr>
+          <w:rStyle w:val="SpecialCharTok"/>
+        </w:rPr>
+        <w:t xml:space="preserve">%&gt;%</w:t>
+      </w:r>
+      <w:r>
+        <w:br/>
+      </w:r>
+      <w:r>
+        <w:rPr>
+          <w:rStyle w:val="NormalTok"/>
+        </w:rPr>
+        <w:t xml:space="preserve">  </w:t>
+      </w:r>
+      <w:r>
+        <w:rPr>
+          <w:rStyle w:val="FunctionTok"/>
+        </w:rPr>
+        <w:t xml:space="preserve">mutate</w:t>
+      </w:r>
+      <w:r>
+        <w:rPr>
+          <w:rStyle w:val="NormalTok"/>
+        </w:rPr>
+        <w:t xml:space="preserve">(</w:t>
+      </w:r>
+      <w:r>
+        <w:rPr>
+          <w:rStyle w:val="AttributeTok"/>
+        </w:rPr>
+        <w:t xml:space="preserve">Category =</w:t>
+      </w:r>
+      <w:r>
+        <w:rPr>
+          <w:rStyle w:val="NormalTok"/>
+        </w:rPr>
+        <w:t xml:space="preserve"> </w:t>
+      </w:r>
+      <w:r>
+        <w:rPr>
+          <w:rStyle w:val="FunctionTok"/>
+        </w:rPr>
+        <w:t xml:space="preserve">gsub</w:t>
+      </w:r>
+      <w:r>
+        <w:rPr>
+          <w:rStyle w:val="NormalTok"/>
+        </w:rPr>
+        <w:t xml:space="preserve">(</w:t>
+      </w:r>
+      <w:r>
+        <w:rPr>
+          <w:rStyle w:val="StringTok"/>
+        </w:rPr>
+        <w:t xml:space="preserve">"better_growth_"</w:t>
+      </w:r>
+      <w:r>
+        <w:rPr>
+          <w:rStyle w:val="NormalTok"/>
+        </w:rPr>
+        <w:t xml:space="preserve">, </w:t>
+      </w:r>
+      <w:r>
+        <w:rPr>
+          <w:rStyle w:val="StringTok"/>
+        </w:rPr>
+        <w:t xml:space="preserve">""</w:t>
+      </w:r>
+      <w:r>
+        <w:rPr>
+          <w:rStyle w:val="NormalTok"/>
+        </w:rPr>
+        <w:t xml:space="preserve">,Category)) </w:t>
+      </w:r>
+      <w:r>
+        <w:rPr>
+          <w:rStyle w:val="SpecialCharTok"/>
+        </w:rPr>
+        <w:t xml:space="preserve">%&gt;%</w:t>
+      </w:r>
+      <w:r>
+        <w:br/>
+      </w:r>
+      <w:r>
+        <w:rPr>
+          <w:rStyle w:val="NormalTok"/>
+        </w:rPr>
+        <w:t xml:space="preserve">  </w:t>
+      </w:r>
+      <w:r>
+        <w:rPr>
+          <w:rStyle w:val="FunctionTok"/>
+        </w:rPr>
+        <w:t xml:space="preserve">mutate</w:t>
+      </w:r>
+      <w:r>
+        <w:rPr>
+          <w:rStyle w:val="NormalTok"/>
+        </w:rPr>
+        <w:t xml:space="preserve"> (</w:t>
+      </w:r>
+      <w:r>
+        <w:rPr>
+          <w:rStyle w:val="AttributeTok"/>
+        </w:rPr>
+        <w:t xml:space="preserve">sd =</w:t>
+      </w:r>
+      <w:r>
+        <w:rPr>
+          <w:rStyle w:val="NormalTok"/>
+        </w:rPr>
+        <w:t xml:space="preserve"> </w:t>
+      </w:r>
+      <w:r>
+        <w:rPr>
+          <w:rStyle w:val="DecValTok"/>
+        </w:rPr>
+        <w:t xml:space="preserve">0</w:t>
+      </w:r>
+      <w:r>
+        <w:rPr>
+          <w:rStyle w:val="NormalTok"/>
+        </w:rPr>
+        <w:t xml:space="preserve">)</w:t>
+      </w:r>
+      <w:r>
+        <w:br/>
+      </w:r>
+      <w:r>
+        <w:br/>
+      </w:r>
+      <w:r>
+        <w:rPr>
+          <w:rStyle w:val="NormalTok"/>
+        </w:rPr>
+        <w:t xml:space="preserve">chart </w:t>
+      </w:r>
+      <w:r>
+        <w:rPr>
+          <w:rStyle w:val="OtherTok"/>
+        </w:rPr>
+        <w:t xml:space="preserve">&lt;-</w:t>
+      </w:r>
+      <w:r>
+        <w:rPr>
+          <w:rStyle w:val="NormalTok"/>
+        </w:rPr>
+        <w:t xml:space="preserve"> </w:t>
+      </w:r>
+      <w:r>
+        <w:rPr>
+          <w:rStyle w:val="FunctionTok"/>
+        </w:rPr>
+        <w:t xml:space="preserve">create_bar_plot</w:t>
+      </w:r>
+      <w:r>
+        <w:rPr>
+          <w:rStyle w:val="NormalTok"/>
+        </w:rPr>
+        <w:t xml:space="preserve">(</w:t>
+      </w:r>
+      <w:r>
+        <w:rPr>
+          <w:rStyle w:val="AttributeTok"/>
+        </w:rPr>
+        <w:t xml:space="preserve">data =</w:t>
+      </w:r>
+      <w:r>
+        <w:rPr>
+          <w:rStyle w:val="NormalTok"/>
+        </w:rPr>
+        <w:t xml:space="preserve"> better_growth,</w:t>
+      </w:r>
+      <w:r>
+        <w:br/>
+      </w:r>
+      <w:r>
+        <w:rPr>
+          <w:rStyle w:val="NormalTok"/>
+        </w:rPr>
+        <w:t xml:space="preserve">                </w:t>
+      </w:r>
+      <w:r>
+        <w:rPr>
+          <w:rStyle w:val="AttributeTok"/>
+        </w:rPr>
+        <w:t xml:space="preserve">x_val =</w:t>
+      </w:r>
+      <w:r>
+        <w:rPr>
+          <w:rStyle w:val="NormalTok"/>
+        </w:rPr>
+        <w:t xml:space="preserve"> Category,</w:t>
+      </w:r>
+      <w:r>
+        <w:br/>
+      </w:r>
+      <w:r>
+        <w:rPr>
+          <w:rStyle w:val="NormalTok"/>
+        </w:rPr>
+        <w:t xml:space="preserve">                </w:t>
+      </w:r>
+      <w:r>
+        <w:rPr>
+          <w:rStyle w:val="AttributeTok"/>
+        </w:rPr>
+        <w:t xml:space="preserve">y_val =</w:t>
+      </w:r>
+      <w:r>
+        <w:rPr>
+          <w:rStyle w:val="NormalTok"/>
+        </w:rPr>
+        <w:t xml:space="preserve"> total_count,</w:t>
+      </w:r>
+      <w:r>
+        <w:br/>
+      </w:r>
+      <w:r>
+        <w:rPr>
+          <w:rStyle w:val="NormalTok"/>
+        </w:rPr>
+        <w:t xml:space="preserve">                </w:t>
+      </w:r>
+      <w:r>
+        <w:rPr>
+          <w:rStyle w:val="AttributeTok"/>
+        </w:rPr>
+        <w:t xml:space="preserve">fill_val =</w:t>
+      </w:r>
+      <w:r>
+        <w:rPr>
+          <w:rStyle w:val="NormalTok"/>
+        </w:rPr>
+        <w:t xml:space="preserve"> Category,</w:t>
+      </w:r>
+      <w:r>
+        <w:br/>
+      </w:r>
+      <w:r>
+        <w:rPr>
+          <w:rStyle w:val="NormalTok"/>
+        </w:rPr>
+        <w:t xml:space="preserve">                </w:t>
+      </w:r>
+      <w:r>
+        <w:rPr>
+          <w:rStyle w:val="AttributeTok"/>
+        </w:rPr>
+        <w:t xml:space="preserve">titleName =</w:t>
+      </w:r>
+      <w:r>
+        <w:rPr>
+          <w:rStyle w:val="NormalTok"/>
+        </w:rPr>
+        <w:t xml:space="preserve"> </w:t>
+      </w:r>
+      <w:r>
+        <w:rPr>
+          <w:rStyle w:val="StringTok"/>
+        </w:rPr>
+        <w:t xml:space="preserve">"Better Root Growth per Condition"</w:t>
+      </w:r>
+      <w:r>
+        <w:rPr>
+          <w:rStyle w:val="NormalTok"/>
+        </w:rPr>
+        <w:t xml:space="preserve">,</w:t>
+      </w:r>
+      <w:r>
+        <w:br/>
+      </w:r>
+      <w:r>
+        <w:rPr>
+          <w:rStyle w:val="NormalTok"/>
+        </w:rPr>
+        <w:t xml:space="preserve">                </w:t>
+      </w:r>
+      <w:r>
+        <w:rPr>
+          <w:rStyle w:val="AttributeTok"/>
+        </w:rPr>
+        <w:t xml:space="preserve">subtitleName =</w:t>
+      </w:r>
+      <w:r>
+        <w:rPr>
+          <w:rStyle w:val="NormalTok"/>
+        </w:rPr>
+        <w:t xml:space="preserve"> </w:t>
+      </w:r>
+      <w:r>
+        <w:rPr>
+          <w:rStyle w:val="StringTok"/>
+        </w:rPr>
+        <w:t xml:space="preserve">""</w:t>
+      </w:r>
+      <w:r>
+        <w:rPr>
+          <w:rStyle w:val="NormalTok"/>
+        </w:rPr>
+        <w:t xml:space="preserve">,</w:t>
+      </w:r>
+      <w:r>
+        <w:br/>
+      </w:r>
+      <w:r>
+        <w:rPr>
+          <w:rStyle w:val="NormalTok"/>
+        </w:rPr>
+        <w:t xml:space="preserve">                </w:t>
+      </w:r>
+      <w:r>
+        <w:rPr>
+          <w:rStyle w:val="AttributeTok"/>
+        </w:rPr>
+        <w:t xml:space="preserve">x_title =</w:t>
+      </w:r>
+      <w:r>
+        <w:rPr>
+          <w:rStyle w:val="NormalTok"/>
+        </w:rPr>
+        <w:t xml:space="preserve"> </w:t>
+      </w:r>
+      <w:r>
+        <w:rPr>
+          <w:rStyle w:val="StringTok"/>
+        </w:rPr>
+        <w:t xml:space="preserve">"Condition"</w:t>
+      </w:r>
+      <w:r>
+        <w:rPr>
+          <w:rStyle w:val="NormalTok"/>
+        </w:rPr>
+        <w:t xml:space="preserve">,</w:t>
+      </w:r>
+      <w:r>
+        <w:br/>
+      </w:r>
+      <w:r>
+        <w:rPr>
+          <w:rStyle w:val="NormalTok"/>
+        </w:rPr>
+        <w:t xml:space="preserve">                </w:t>
+      </w:r>
+      <w:r>
+        <w:rPr>
+          <w:rStyle w:val="AttributeTok"/>
+        </w:rPr>
+        <w:t xml:space="preserve">y_title =</w:t>
+      </w:r>
+      <w:r>
+        <w:rPr>
+          <w:rStyle w:val="NormalTok"/>
+        </w:rPr>
+        <w:t xml:space="preserve"> </w:t>
+      </w:r>
+      <w:r>
+        <w:rPr>
+          <w:rStyle w:val="StringTok"/>
+        </w:rPr>
+        <w:t xml:space="preserve">"Number of plants"</w:t>
+      </w:r>
+      <w:r>
+        <w:rPr>
+          <w:rStyle w:val="NormalTok"/>
+        </w:rPr>
+        <w:t xml:space="preserve">,</w:t>
+      </w:r>
+      <w:r>
+        <w:br/>
+      </w:r>
+      <w:r>
+        <w:rPr>
+          <w:rStyle w:val="NormalTok"/>
+        </w:rPr>
+        <w:t xml:space="preserve">                </w:t>
+      </w:r>
+      <w:r>
+        <w:rPr>
+          <w:rStyle w:val="AttributeTok"/>
+        </w:rPr>
+        <w:t xml:space="preserve">legend =</w:t>
+      </w:r>
+      <w:r>
+        <w:rPr>
+          <w:rStyle w:val="NormalTok"/>
+        </w:rPr>
+        <w:t xml:space="preserve"> </w:t>
+      </w:r>
+      <w:r>
+        <w:rPr>
+          <w:rStyle w:val="ConstantTok"/>
+        </w:rPr>
+        <w:t xml:space="preserve">FALSE</w:t>
+      </w:r>
+      <w:r>
+        <w:rPr>
+          <w:rStyle w:val="NormalTok"/>
+        </w:rPr>
+        <w:t xml:space="preserve">)</w:t>
+      </w:r>
+      <w:r>
+        <w:br/>
+      </w:r>
+      <w:r>
+        <w:rPr>
+          <w:rStyle w:val="NormalTok"/>
+        </w:rPr>
+        <w:t xml:space="preserve">chart</w:t>
       </w:r>
     </w:p>
     <w:p>
       <w:pPr>
-        <w:pStyle w:val="DefinitionTerm"/>
-      </w:pPr>
-      <w:r>
-        <w:t xml:space="preserve">Monocot plant</w:t>
+        <w:pStyle w:val="FirstParagraph"/>
+      </w:pPr>
+      <w:r>
+        <w:drawing>
+          <wp:inline>
+            <wp:extent cx="5334000" cy="2667000"/>
+            <wp:effectExtent b="0" l="0" r="0" t="0"/>
+            <wp:docPr descr="" title="" id="54" name="Picture"/>
+            <a:graphic>
+              <a:graphicData uri="http://schemas.openxmlformats.org/drawingml/2006/picture">
+                <pic:pic>
+                  <pic:nvPicPr>
+                    <pic:cNvPr descr="CW_KCSOF_B-Alex-Paquette-C00302989-CA2_files/figure-docx/unnamed-chunk-30-1.png" id="55" name="Picture"/>
+                    <pic:cNvPicPr>
+                      <a:picLocks noChangeArrowheads="1" noChangeAspect="1"/>
+                    </pic:cNvPicPr>
+                  </pic:nvPicPr>
+                  <pic:blipFill>
+                    <a:blip r:embed="rId53"/>
+                    <a:stretch>
+                      <a:fillRect/>
+                    </a:stretch>
+                  </pic:blipFill>
+                  <pic:spPr bwMode="auto">
+                    <a:xfrm>
+                      <a:off x="0" y="0"/>
+                      <a:ext cx="5334000" cy="2667000"/>
+                    </a:xfrm>
+                    <a:prstGeom prst="rect">
+                      <a:avLst/>
+                    </a:prstGeom>
+                    <a:noFill/>
+                    <a:ln w="9525">
+                      <a:noFill/>
+                      <a:headEnd/>
+                      <a:tailEnd/>
+                    </a:ln>
+                  </pic:spPr>
+                </pic:pic>
+              </a:graphicData>
+            </a:graphic>
+          </wp:inline>
+        </w:drawing>
       </w:r>
     </w:p>
     <w:p>
       <w:pPr>
-        <w:pStyle w:val="Definition"/>
-      </w:pPr>
-      <w:r>
-        <w:t xml:space="preserve">The seeds of these plants typically contain a single embryonic leaf</w:t>
+        <w:numPr>
+          <w:ilvl w:val="0"/>
+          <w:numId w:val="1002"/>
+        </w:numPr>
+        <w:pStyle w:val="Compact"/>
+      </w:pPr>
+      <w:r>
+        <w:t xml:space="preserve">growth over time chart</w:t>
+      </w:r>
+    </w:p>
+    <w:bookmarkEnd w:id="56"/>
+    <w:bookmarkEnd w:id="57"/>
+    <w:bookmarkStart w:id="58" w:name="conclusion"/>
+    <w:p>
+      <w:pPr>
+        <w:pStyle w:val="Heading1"/>
+      </w:pPr>
+      <w:r>
+        <w:t xml:space="preserve">Conclusion</w:t>
+      </w:r>
+    </w:p>
+    <w:bookmarkEnd w:id="58"/>
+    <w:bookmarkStart w:id="59" w:name="glossary-of-terms"/>
+    <w:p>
+      <w:pPr>
+        <w:pStyle w:val="Heading1"/>
+      </w:pPr>
+      <w:r>
+        <w:t xml:space="preserve">Glossary of Terms</w:t>
       </w:r>
     </w:p>
     <w:p>
@@ -8165,7 +9641,7 @@
         <w:pStyle w:val="DefinitionTerm"/>
       </w:pPr>
       <w:r>
-        <w:t xml:space="preserve">Dicot plant</w:t>
+        <w:t xml:space="preserve">Biopriming</w:t>
       </w:r>
     </w:p>
     <w:p>
@@ -8173,7 +9649,7 @@
         <w:pStyle w:val="Definition"/>
       </w:pPr>
       <w:r>
-        <w:t xml:space="preserve">A plant whose germinating seed contain two embryonic leaves</w:t>
+        <w:t xml:space="preserve">The process of coating the seed with a plant-growth promoting bacteria consortium comprised of Basillus ceres and pusdomonas</w:t>
       </w:r>
     </w:p>
     <w:p>
@@ -8181,7 +9657,7 @@
         <w:pStyle w:val="DefinitionTerm"/>
       </w:pPr>
       <w:r>
-        <w:t xml:space="preserve">Embryonic leaf</w:t>
+        <w:t xml:space="preserve">Monocot plant</w:t>
       </w:r>
     </w:p>
     <w:p>
@@ -8189,10 +9665,42 @@
         <w:pStyle w:val="Definition"/>
       </w:pPr>
       <w:r>
+        <w:t xml:space="preserve">The seeds of these plants typically contain a single embryonic leaf</w:t>
+      </w:r>
+    </w:p>
+    <w:p>
+      <w:pPr>
+        <w:pStyle w:val="DefinitionTerm"/>
+      </w:pPr>
+      <w:r>
+        <w:t xml:space="preserve">Dicot plant</w:t>
+      </w:r>
+    </w:p>
+    <w:p>
+      <w:pPr>
+        <w:pStyle w:val="Definition"/>
+      </w:pPr>
+      <w:r>
+        <w:t xml:space="preserve">A plant whose germinating seed contain two embryonic leaves</w:t>
+      </w:r>
+    </w:p>
+    <w:p>
+      <w:pPr>
+        <w:pStyle w:val="DefinitionTerm"/>
+      </w:pPr>
+      <w:r>
+        <w:t xml:space="preserve">Embryonic leaf</w:t>
+      </w:r>
+    </w:p>
+    <w:p>
+      <w:pPr>
+        <w:pStyle w:val="Definition"/>
+      </w:pPr>
+      <w:r>
         <w:t xml:space="preserve">The plant embryo, also known as cotyledon</w:t>
       </w:r>
     </w:p>
-    <w:bookmarkEnd w:id="56"/>
+    <w:bookmarkEnd w:id="59"/>
     <w:sectPr/>
   </w:body>
 </w:document>
@@ -8379,6 +9887,9 @@
     <w:abstractNumId w:val="990"/>
   </w:num>
   <w:num w:numId="1001">
+    <w:abstractNumId w:val="991"/>
+  </w:num>
+  <w:num w:numId="1002">
     <w:abstractNumId w:val="991"/>
   </w:num>
 </w:numbering>

</xml_diff>